<commit_message>
Added problems of representing chromosome
</commit_message>
<xml_diff>
--- a/Development Docs/Development Problems.docx
+++ b/Development Docs/Development Problems.docx
@@ -254,7 +254,15 @@
           <w:szCs w:val="28"/>
         </w:rPr>
         <w:lastRenderedPageBreak/>
-        <w:t>Write a description of the feature I am trying to implement</w:t>
+        <w:t>Write a description of the feature I am trying to implemen</w:t>
+      </w:r>
+      <w:r>
+        <w:rPr>
+          <w:b/>
+          <w:sz w:val="24"/>
+          <w:szCs w:val="28"/>
+        </w:rPr>
+        <w:t>t</w:t>
       </w:r>
     </w:p>
     <w:p>
@@ -693,7 +701,15 @@
           <w:sz w:val="24"/>
           <w:szCs w:val="28"/>
         </w:rPr>
-        <w:t>Then adding this file to the .</w:t>
+        <w:t xml:space="preserve">Then adding this file to </w:t>
+      </w:r>
+      <w:proofErr w:type="gramStart"/>
+      <w:r>
+        <w:rPr>
+          <w:sz w:val="24"/>
+          <w:szCs w:val="28"/>
+        </w:rPr>
+        <w:t>the .</w:t>
       </w:r>
       <w:proofErr w:type="spellStart"/>
       <w:r>
@@ -704,12 +720,830 @@
         <w:t>gitignore</w:t>
       </w:r>
       <w:proofErr w:type="spellEnd"/>
-      <w:r>
-        <w:rPr>
-          <w:sz w:val="24"/>
-          <w:szCs w:val="28"/>
-        </w:rPr>
-        <w:t xml:space="preserve"> file so that GitHub will still correctly recognise the correct license file and adding the GitHub licensing file to .Rbuildignore.</w:t>
+      <w:proofErr w:type="gramEnd"/>
+      <w:r>
+        <w:rPr>
+          <w:sz w:val="24"/>
+          <w:szCs w:val="28"/>
+        </w:rPr>
+        <w:t xml:space="preserve"> file so that GitHub will still correctly recognise the correct license file and adding the GitHub licensing file to .</w:t>
+      </w:r>
+      <w:proofErr w:type="spellStart"/>
+      <w:r>
+        <w:rPr>
+          <w:sz w:val="24"/>
+          <w:szCs w:val="28"/>
+        </w:rPr>
+        <w:t>Rbuildignore</w:t>
+      </w:r>
+      <w:proofErr w:type="spellEnd"/>
+      <w:r>
+        <w:rPr>
+          <w:sz w:val="24"/>
+          <w:szCs w:val="28"/>
+        </w:rPr>
+        <w:t>.</w:t>
+      </w:r>
+    </w:p>
+    <w:p>
+      <w:pPr>
+        <w:rPr>
+          <w:sz w:val="24"/>
+          <w:szCs w:val="28"/>
+        </w:rPr>
+      </w:pPr>
+      <w:r>
+        <w:rPr>
+          <w:sz w:val="24"/>
+          <w:szCs w:val="28"/>
+        </w:rPr>
+        <w:br w:type="page"/>
+      </w:r>
+    </w:p>
+    <w:p>
+      <w:pPr>
+        <w:pStyle w:val="ListParagraph"/>
+        <w:numPr>
+          <w:ilvl w:val="0"/>
+          <w:numId w:val="5"/>
+        </w:numPr>
+        <w:spacing w:line="360" w:lineRule="auto"/>
+        <w:ind w:left="-142"/>
+        <w:rPr>
+          <w:b/>
+          <w:sz w:val="24"/>
+          <w:szCs w:val="28"/>
+        </w:rPr>
+      </w:pPr>
+      <w:r>
+        <w:rPr>
+          <w:b/>
+          <w:sz w:val="24"/>
+          <w:szCs w:val="28"/>
+        </w:rPr>
+        <w:lastRenderedPageBreak/>
+        <w:t>Write a description of the feature I am trying to implement</w:t>
+      </w:r>
+    </w:p>
+    <w:p>
+      <w:pPr>
+        <w:pStyle w:val="ListParagraph"/>
+        <w:numPr>
+          <w:ilvl w:val="0"/>
+          <w:numId w:val="5"/>
+        </w:numPr>
+        <w:spacing w:line="360" w:lineRule="auto"/>
+        <w:ind w:left="-142"/>
+        <w:rPr>
+          <w:b/>
+          <w:sz w:val="24"/>
+          <w:szCs w:val="28"/>
+        </w:rPr>
+      </w:pPr>
+      <w:r>
+        <w:rPr>
+          <w:b/>
+          <w:sz w:val="24"/>
+          <w:szCs w:val="28"/>
+        </w:rPr>
+        <w:t>State what the error description is I receive</w:t>
+      </w:r>
+    </w:p>
+    <w:p>
+      <w:pPr>
+        <w:pStyle w:val="ListParagraph"/>
+        <w:numPr>
+          <w:ilvl w:val="0"/>
+          <w:numId w:val="5"/>
+        </w:numPr>
+        <w:spacing w:line="360" w:lineRule="auto"/>
+        <w:ind w:left="-142"/>
+        <w:rPr>
+          <w:b/>
+          <w:sz w:val="24"/>
+          <w:szCs w:val="28"/>
+        </w:rPr>
+      </w:pPr>
+      <w:r>
+        <w:rPr>
+          <w:b/>
+          <w:sz w:val="24"/>
+          <w:szCs w:val="28"/>
+        </w:rPr>
+        <w:t>State the number of unit test if applicable</w:t>
+      </w:r>
+    </w:p>
+    <w:p>
+      <w:pPr>
+        <w:pStyle w:val="ListParagraph"/>
+        <w:numPr>
+          <w:ilvl w:val="0"/>
+          <w:numId w:val="5"/>
+        </w:numPr>
+        <w:spacing w:line="360" w:lineRule="auto"/>
+        <w:ind w:left="-142"/>
+        <w:rPr>
+          <w:b/>
+          <w:sz w:val="24"/>
+          <w:szCs w:val="28"/>
+        </w:rPr>
+      </w:pPr>
+      <w:r>
+        <w:rPr>
+          <w:b/>
+          <w:sz w:val="24"/>
+          <w:szCs w:val="28"/>
+        </w:rPr>
+        <w:t>Describe what raises the error</w:t>
+      </w:r>
+    </w:p>
+    <w:p>
+      <w:pPr>
+        <w:pStyle w:val="ListParagraph"/>
+        <w:numPr>
+          <w:ilvl w:val="0"/>
+          <w:numId w:val="5"/>
+        </w:numPr>
+        <w:spacing w:line="360" w:lineRule="auto"/>
+        <w:ind w:left="-142"/>
+        <w:rPr>
+          <w:b/>
+          <w:sz w:val="24"/>
+          <w:szCs w:val="28"/>
+        </w:rPr>
+      </w:pPr>
+      <w:r>
+        <w:rPr>
+          <w:b/>
+          <w:sz w:val="24"/>
+          <w:szCs w:val="28"/>
+        </w:rPr>
+        <w:t>Describe the steps taken to solve the issue</w:t>
+      </w:r>
+    </w:p>
+    <w:p>
+      <w:pPr>
+        <w:rPr>
+          <w:b/>
+          <w:sz w:val="24"/>
+          <w:szCs w:val="28"/>
+        </w:rPr>
+      </w:pPr>
+      <w:r>
+        <w:rPr>
+          <w:b/>
+          <w:sz w:val="24"/>
+          <w:szCs w:val="28"/>
+        </w:rPr>
+        <w:br w:type="page"/>
+      </w:r>
+    </w:p>
+    <w:p>
+      <w:pPr>
+        <w:pStyle w:val="ListParagraph"/>
+        <w:numPr>
+          <w:ilvl w:val="0"/>
+          <w:numId w:val="6"/>
+        </w:numPr>
+        <w:spacing w:line="360" w:lineRule="auto"/>
+        <w:ind w:left="-142"/>
+        <w:rPr>
+          <w:b/>
+          <w:sz w:val="24"/>
+          <w:szCs w:val="28"/>
+        </w:rPr>
+      </w:pPr>
+      <w:r>
+        <w:rPr>
+          <w:b/>
+          <w:sz w:val="24"/>
+          <w:szCs w:val="28"/>
+        </w:rPr>
+        <w:lastRenderedPageBreak/>
+        <w:t>Write a description of the feature I am trying to implement</w:t>
+      </w:r>
+    </w:p>
+    <w:p>
+      <w:pPr>
+        <w:pStyle w:val="ListParagraph"/>
+        <w:spacing w:line="360" w:lineRule="auto"/>
+        <w:ind w:left="-142"/>
+        <w:rPr>
+          <w:sz w:val="24"/>
+          <w:szCs w:val="28"/>
+        </w:rPr>
+      </w:pPr>
+      <w:r>
+        <w:rPr>
+          <w:sz w:val="24"/>
+          <w:szCs w:val="28"/>
+        </w:rPr>
+        <w:t>Trying to create the structure of the chromosome and input/output nodes.</w:t>
+      </w:r>
+    </w:p>
+    <w:p>
+      <w:pPr>
+        <w:pStyle w:val="ListParagraph"/>
+        <w:spacing w:line="360" w:lineRule="auto"/>
+        <w:ind w:left="-142"/>
+        <w:rPr>
+          <w:sz w:val="24"/>
+          <w:szCs w:val="28"/>
+        </w:rPr>
+      </w:pPr>
+    </w:p>
+    <w:p>
+      <w:pPr>
+        <w:pStyle w:val="ListParagraph"/>
+        <w:numPr>
+          <w:ilvl w:val="0"/>
+          <w:numId w:val="6"/>
+        </w:numPr>
+        <w:spacing w:line="360" w:lineRule="auto"/>
+        <w:ind w:left="-142"/>
+        <w:rPr>
+          <w:b/>
+          <w:sz w:val="24"/>
+          <w:szCs w:val="28"/>
+        </w:rPr>
+      </w:pPr>
+      <w:r>
+        <w:rPr>
+          <w:b/>
+          <w:sz w:val="24"/>
+          <w:szCs w:val="28"/>
+        </w:rPr>
+        <w:t>State what the error description is I receive</w:t>
+      </w:r>
+    </w:p>
+    <w:p>
+      <w:pPr>
+        <w:shd w:val="clear" w:color="auto" w:fill="272822"/>
+        <w:tabs>
+          <w:tab w:val="left" w:pos="916"/>
+          <w:tab w:val="left" w:pos="1832"/>
+          <w:tab w:val="left" w:pos="2748"/>
+          <w:tab w:val="left" w:pos="3664"/>
+          <w:tab w:val="left" w:pos="4580"/>
+          <w:tab w:val="left" w:pos="5496"/>
+          <w:tab w:val="left" w:pos="6412"/>
+          <w:tab w:val="left" w:pos="7328"/>
+          <w:tab w:val="left" w:pos="8244"/>
+          <w:tab w:val="left" w:pos="9160"/>
+          <w:tab w:val="left" w:pos="10076"/>
+          <w:tab w:val="left" w:pos="10992"/>
+          <w:tab w:val="left" w:pos="11908"/>
+          <w:tab w:val="left" w:pos="12824"/>
+          <w:tab w:val="left" w:pos="13740"/>
+          <w:tab w:val="left" w:pos="14656"/>
+        </w:tabs>
+        <w:wordWrap w:val="0"/>
+        <w:spacing w:after="0" w:line="285" w:lineRule="atLeast"/>
+        <w:rPr>
+          <w:rFonts w:ascii="Courier" w:eastAsia="Times New Roman" w:hAnsi="Courier" w:cs="Courier New"/>
+          <w:color w:val="AE81FF"/>
+          <w:sz w:val="20"/>
+          <w:szCs w:val="20"/>
+          <w:lang w:eastAsia="en-GB"/>
+        </w:rPr>
+      </w:pPr>
+      <w:r>
+        <w:rPr>
+          <w:rFonts w:ascii="Courier" w:eastAsia="Times New Roman" w:hAnsi="Courier" w:cs="Courier New"/>
+          <w:color w:val="AE81FF"/>
+          <w:sz w:val="20"/>
+          <w:szCs w:val="20"/>
+          <w:lang w:eastAsia="en-GB"/>
+        </w:rPr>
+        <w:t>Warning messages:</w:t>
+      </w:r>
+    </w:p>
+    <w:p>
+      <w:pPr>
+        <w:shd w:val="clear" w:color="auto" w:fill="272822"/>
+        <w:tabs>
+          <w:tab w:val="left" w:pos="916"/>
+          <w:tab w:val="left" w:pos="1832"/>
+          <w:tab w:val="left" w:pos="2748"/>
+          <w:tab w:val="left" w:pos="3664"/>
+          <w:tab w:val="left" w:pos="4580"/>
+          <w:tab w:val="left" w:pos="5496"/>
+          <w:tab w:val="left" w:pos="6412"/>
+          <w:tab w:val="left" w:pos="7328"/>
+          <w:tab w:val="left" w:pos="8244"/>
+          <w:tab w:val="left" w:pos="9160"/>
+          <w:tab w:val="left" w:pos="10076"/>
+          <w:tab w:val="left" w:pos="10992"/>
+          <w:tab w:val="left" w:pos="11908"/>
+          <w:tab w:val="left" w:pos="12824"/>
+          <w:tab w:val="left" w:pos="13740"/>
+          <w:tab w:val="left" w:pos="14656"/>
+        </w:tabs>
+        <w:wordWrap w:val="0"/>
+        <w:spacing w:after="0" w:line="285" w:lineRule="atLeast"/>
+        <w:rPr>
+          <w:rFonts w:ascii="Courier" w:eastAsia="Times New Roman" w:hAnsi="Courier" w:cs="Courier New"/>
+          <w:color w:val="AE81FF"/>
+          <w:sz w:val="20"/>
+          <w:szCs w:val="20"/>
+          <w:lang w:eastAsia="en-GB"/>
+        </w:rPr>
+      </w:pPr>
+      <w:r>
+        <w:rPr>
+          <w:rFonts w:ascii="Courier" w:eastAsia="Times New Roman" w:hAnsi="Courier" w:cs="Courier New"/>
+          <w:color w:val="AE81FF"/>
+          <w:sz w:val="20"/>
+          <w:szCs w:val="20"/>
+          <w:lang w:eastAsia="en-GB"/>
+        </w:rPr>
+        <w:t xml:space="preserve">1: In </w:t>
+      </w:r>
+      <w:proofErr w:type="gramStart"/>
+      <w:r>
+        <w:rPr>
+          <w:rFonts w:ascii="Courier" w:eastAsia="Times New Roman" w:hAnsi="Courier" w:cs="Courier New"/>
+          <w:color w:val="AE81FF"/>
+          <w:sz w:val="20"/>
+          <w:szCs w:val="20"/>
+          <w:lang w:eastAsia="en-GB"/>
+        </w:rPr>
+        <w:t>`[</w:t>
+      </w:r>
+      <w:proofErr w:type="gramEnd"/>
+      <w:r>
+        <w:rPr>
+          <w:rFonts w:ascii="Courier" w:eastAsia="Times New Roman" w:hAnsi="Courier" w:cs="Courier New"/>
+          <w:color w:val="AE81FF"/>
+          <w:sz w:val="20"/>
+          <w:szCs w:val="20"/>
+          <w:lang w:eastAsia="en-GB"/>
+        </w:rPr>
+        <w:t>&lt;-.</w:t>
+      </w:r>
+      <w:proofErr w:type="spellStart"/>
+      <w:r>
+        <w:rPr>
+          <w:rFonts w:ascii="Courier" w:eastAsia="Times New Roman" w:hAnsi="Courier" w:cs="Courier New"/>
+          <w:color w:val="AE81FF"/>
+          <w:sz w:val="20"/>
+          <w:szCs w:val="20"/>
+          <w:lang w:eastAsia="en-GB"/>
+        </w:rPr>
+        <w:t>data.frame</w:t>
+      </w:r>
+      <w:proofErr w:type="spellEnd"/>
+      <w:r>
+        <w:rPr>
+          <w:rFonts w:ascii="Courier" w:eastAsia="Times New Roman" w:hAnsi="Courier" w:cs="Courier New"/>
+          <w:color w:val="AE81FF"/>
+          <w:sz w:val="20"/>
+          <w:szCs w:val="20"/>
+          <w:lang w:eastAsia="en-GB"/>
+        </w:rPr>
+        <w:t>`(`*</w:t>
+      </w:r>
+      <w:proofErr w:type="spellStart"/>
+      <w:r>
+        <w:rPr>
+          <w:rFonts w:ascii="Courier" w:eastAsia="Times New Roman" w:hAnsi="Courier" w:cs="Courier New"/>
+          <w:color w:val="AE81FF"/>
+          <w:sz w:val="20"/>
+          <w:szCs w:val="20"/>
+          <w:lang w:eastAsia="en-GB"/>
+        </w:rPr>
+        <w:t>tmp</w:t>
+      </w:r>
+      <w:proofErr w:type="spellEnd"/>
+      <w:r>
+        <w:rPr>
+          <w:rFonts w:ascii="Courier" w:eastAsia="Times New Roman" w:hAnsi="Courier" w:cs="Courier New"/>
+          <w:color w:val="AE81FF"/>
+          <w:sz w:val="20"/>
+          <w:szCs w:val="20"/>
+          <w:lang w:eastAsia="en-GB"/>
+        </w:rPr>
+        <w:t xml:space="preserve">*`, </w:t>
+      </w:r>
+      <w:proofErr w:type="spellStart"/>
+      <w:r>
+        <w:rPr>
+          <w:rFonts w:ascii="Courier" w:eastAsia="Times New Roman" w:hAnsi="Courier" w:cs="Courier New"/>
+          <w:color w:val="AE81FF"/>
+          <w:sz w:val="20"/>
+          <w:szCs w:val="20"/>
+          <w:lang w:eastAsia="en-GB"/>
+        </w:rPr>
+        <w:t>i</w:t>
+      </w:r>
+      <w:proofErr w:type="spellEnd"/>
+      <w:r>
+        <w:rPr>
+          <w:rFonts w:ascii="Courier" w:eastAsia="Times New Roman" w:hAnsi="Courier" w:cs="Courier New"/>
+          <w:color w:val="AE81FF"/>
+          <w:sz w:val="20"/>
+          <w:szCs w:val="20"/>
+          <w:lang w:eastAsia="en-GB"/>
+        </w:rPr>
+        <w:t>, 1, value = list(c.1. = 1, c.NA. = NA)</w:t>
+      </w:r>
+      <w:proofErr w:type="gramStart"/>
+      <w:r>
+        <w:rPr>
+          <w:rFonts w:ascii="Courier" w:eastAsia="Times New Roman" w:hAnsi="Courier" w:cs="Courier New"/>
+          <w:color w:val="AE81FF"/>
+          <w:sz w:val="20"/>
+          <w:szCs w:val="20"/>
+          <w:lang w:eastAsia="en-GB"/>
+        </w:rPr>
+        <w:t>) :</w:t>
+      </w:r>
+      <w:proofErr w:type="gramEnd"/>
+    </w:p>
+    <w:p>
+      <w:pPr>
+        <w:shd w:val="clear" w:color="auto" w:fill="272822"/>
+        <w:tabs>
+          <w:tab w:val="left" w:pos="916"/>
+          <w:tab w:val="left" w:pos="1832"/>
+          <w:tab w:val="left" w:pos="2748"/>
+          <w:tab w:val="left" w:pos="3664"/>
+          <w:tab w:val="left" w:pos="4580"/>
+          <w:tab w:val="left" w:pos="5496"/>
+          <w:tab w:val="left" w:pos="6412"/>
+          <w:tab w:val="left" w:pos="7328"/>
+          <w:tab w:val="left" w:pos="8244"/>
+          <w:tab w:val="left" w:pos="9160"/>
+          <w:tab w:val="left" w:pos="10076"/>
+          <w:tab w:val="left" w:pos="10992"/>
+          <w:tab w:val="left" w:pos="11908"/>
+          <w:tab w:val="left" w:pos="12824"/>
+          <w:tab w:val="left" w:pos="13740"/>
+          <w:tab w:val="left" w:pos="14656"/>
+        </w:tabs>
+        <w:wordWrap w:val="0"/>
+        <w:spacing w:after="0" w:line="285" w:lineRule="atLeast"/>
+        <w:rPr>
+          <w:rFonts w:ascii="Courier" w:eastAsia="Times New Roman" w:hAnsi="Courier" w:cs="Courier New"/>
+          <w:color w:val="AE81FF"/>
+          <w:sz w:val="20"/>
+          <w:szCs w:val="20"/>
+          <w:lang w:eastAsia="en-GB"/>
+        </w:rPr>
+      </w:pPr>
+      <w:r>
+        <w:rPr>
+          <w:rFonts w:ascii="Courier" w:eastAsia="Times New Roman" w:hAnsi="Courier" w:cs="Courier New"/>
+          <w:color w:val="AE81FF"/>
+          <w:sz w:val="20"/>
+          <w:szCs w:val="20"/>
+          <w:lang w:eastAsia="en-GB"/>
+        </w:rPr>
+        <w:t xml:space="preserve">  provided 2 variables to replace 1 variables</w:t>
+      </w:r>
+    </w:p>
+    <w:p>
+      <w:pPr>
+        <w:shd w:val="clear" w:color="auto" w:fill="272822"/>
+        <w:tabs>
+          <w:tab w:val="left" w:pos="916"/>
+          <w:tab w:val="left" w:pos="1832"/>
+          <w:tab w:val="left" w:pos="2748"/>
+          <w:tab w:val="left" w:pos="3664"/>
+          <w:tab w:val="left" w:pos="4580"/>
+          <w:tab w:val="left" w:pos="5496"/>
+          <w:tab w:val="left" w:pos="6412"/>
+          <w:tab w:val="left" w:pos="7328"/>
+          <w:tab w:val="left" w:pos="8244"/>
+          <w:tab w:val="left" w:pos="9160"/>
+          <w:tab w:val="left" w:pos="10076"/>
+          <w:tab w:val="left" w:pos="10992"/>
+          <w:tab w:val="left" w:pos="11908"/>
+          <w:tab w:val="left" w:pos="12824"/>
+          <w:tab w:val="left" w:pos="13740"/>
+          <w:tab w:val="left" w:pos="14656"/>
+        </w:tabs>
+        <w:wordWrap w:val="0"/>
+        <w:spacing w:after="0" w:line="285" w:lineRule="atLeast"/>
+        <w:rPr>
+          <w:rFonts w:ascii="Courier" w:eastAsia="Times New Roman" w:hAnsi="Courier" w:cs="Courier New"/>
+          <w:color w:val="AE81FF"/>
+          <w:sz w:val="20"/>
+          <w:szCs w:val="20"/>
+          <w:lang w:eastAsia="en-GB"/>
+        </w:rPr>
+      </w:pPr>
+      <w:r>
+        <w:rPr>
+          <w:rFonts w:ascii="Courier" w:eastAsia="Times New Roman" w:hAnsi="Courier" w:cs="Courier New"/>
+          <w:color w:val="AE81FF"/>
+          <w:sz w:val="20"/>
+          <w:szCs w:val="20"/>
+          <w:lang w:eastAsia="en-GB"/>
+        </w:rPr>
+        <w:t xml:space="preserve">2: In </w:t>
+      </w:r>
+      <w:proofErr w:type="gramStart"/>
+      <w:r>
+        <w:rPr>
+          <w:rFonts w:ascii="Courier" w:eastAsia="Times New Roman" w:hAnsi="Courier" w:cs="Courier New"/>
+          <w:color w:val="AE81FF"/>
+          <w:sz w:val="20"/>
+          <w:szCs w:val="20"/>
+          <w:lang w:eastAsia="en-GB"/>
+        </w:rPr>
+        <w:t>`[</w:t>
+      </w:r>
+      <w:proofErr w:type="gramEnd"/>
+      <w:r>
+        <w:rPr>
+          <w:rFonts w:ascii="Courier" w:eastAsia="Times New Roman" w:hAnsi="Courier" w:cs="Courier New"/>
+          <w:color w:val="AE81FF"/>
+          <w:sz w:val="20"/>
+          <w:szCs w:val="20"/>
+          <w:lang w:eastAsia="en-GB"/>
+        </w:rPr>
+        <w:t>&lt;-.</w:t>
+      </w:r>
+      <w:proofErr w:type="spellStart"/>
+      <w:r>
+        <w:rPr>
+          <w:rFonts w:ascii="Courier" w:eastAsia="Times New Roman" w:hAnsi="Courier" w:cs="Courier New"/>
+          <w:color w:val="AE81FF"/>
+          <w:sz w:val="20"/>
+          <w:szCs w:val="20"/>
+          <w:lang w:eastAsia="en-GB"/>
+        </w:rPr>
+        <w:t>data.frame</w:t>
+      </w:r>
+      <w:proofErr w:type="spellEnd"/>
+      <w:r>
+        <w:rPr>
+          <w:rFonts w:ascii="Courier" w:eastAsia="Times New Roman" w:hAnsi="Courier" w:cs="Courier New"/>
+          <w:color w:val="AE81FF"/>
+          <w:sz w:val="20"/>
+          <w:szCs w:val="20"/>
+          <w:lang w:eastAsia="en-GB"/>
+        </w:rPr>
+        <w:t>`(`*</w:t>
+      </w:r>
+      <w:proofErr w:type="spellStart"/>
+      <w:r>
+        <w:rPr>
+          <w:rFonts w:ascii="Courier" w:eastAsia="Times New Roman" w:hAnsi="Courier" w:cs="Courier New"/>
+          <w:color w:val="AE81FF"/>
+          <w:sz w:val="20"/>
+          <w:szCs w:val="20"/>
+          <w:lang w:eastAsia="en-GB"/>
+        </w:rPr>
+        <w:t>tmp</w:t>
+      </w:r>
+      <w:proofErr w:type="spellEnd"/>
+      <w:r>
+        <w:rPr>
+          <w:rFonts w:ascii="Courier" w:eastAsia="Times New Roman" w:hAnsi="Courier" w:cs="Courier New"/>
+          <w:color w:val="AE81FF"/>
+          <w:sz w:val="20"/>
+          <w:szCs w:val="20"/>
+          <w:lang w:eastAsia="en-GB"/>
+        </w:rPr>
+        <w:t xml:space="preserve">*`, </w:t>
+      </w:r>
+      <w:proofErr w:type="spellStart"/>
+      <w:r>
+        <w:rPr>
+          <w:rFonts w:ascii="Courier" w:eastAsia="Times New Roman" w:hAnsi="Courier" w:cs="Courier New"/>
+          <w:color w:val="AE81FF"/>
+          <w:sz w:val="20"/>
+          <w:szCs w:val="20"/>
+          <w:lang w:eastAsia="en-GB"/>
+        </w:rPr>
+        <w:t>i</w:t>
+      </w:r>
+      <w:proofErr w:type="spellEnd"/>
+      <w:r>
+        <w:rPr>
+          <w:rFonts w:ascii="Courier" w:eastAsia="Times New Roman" w:hAnsi="Courier" w:cs="Courier New"/>
+          <w:color w:val="AE81FF"/>
+          <w:sz w:val="20"/>
+          <w:szCs w:val="20"/>
+          <w:lang w:eastAsia="en-GB"/>
+        </w:rPr>
+        <w:t>, 1, value = list(c.1. = 1, c.NA. = NA)</w:t>
+      </w:r>
+      <w:proofErr w:type="gramStart"/>
+      <w:r>
+        <w:rPr>
+          <w:rFonts w:ascii="Courier" w:eastAsia="Times New Roman" w:hAnsi="Courier" w:cs="Courier New"/>
+          <w:color w:val="AE81FF"/>
+          <w:sz w:val="20"/>
+          <w:szCs w:val="20"/>
+          <w:lang w:eastAsia="en-GB"/>
+        </w:rPr>
+        <w:t>) :</w:t>
+      </w:r>
+      <w:proofErr w:type="gramEnd"/>
+    </w:p>
+    <w:p>
+      <w:pPr>
+        <w:shd w:val="clear" w:color="auto" w:fill="272822"/>
+        <w:tabs>
+          <w:tab w:val="left" w:pos="916"/>
+          <w:tab w:val="left" w:pos="1832"/>
+          <w:tab w:val="left" w:pos="2748"/>
+          <w:tab w:val="left" w:pos="3664"/>
+          <w:tab w:val="left" w:pos="4580"/>
+          <w:tab w:val="left" w:pos="5496"/>
+          <w:tab w:val="left" w:pos="6412"/>
+          <w:tab w:val="left" w:pos="7328"/>
+          <w:tab w:val="left" w:pos="8244"/>
+          <w:tab w:val="left" w:pos="9160"/>
+          <w:tab w:val="left" w:pos="10076"/>
+          <w:tab w:val="left" w:pos="10992"/>
+          <w:tab w:val="left" w:pos="11908"/>
+          <w:tab w:val="left" w:pos="12824"/>
+          <w:tab w:val="left" w:pos="13740"/>
+          <w:tab w:val="left" w:pos="14656"/>
+        </w:tabs>
+        <w:wordWrap w:val="0"/>
+        <w:spacing w:after="0" w:line="285" w:lineRule="atLeast"/>
+        <w:rPr>
+          <w:rFonts w:ascii="Courier" w:eastAsia="Times New Roman" w:hAnsi="Courier" w:cs="Courier New"/>
+          <w:color w:val="F8F8F2"/>
+          <w:sz w:val="20"/>
+          <w:szCs w:val="20"/>
+          <w:lang w:eastAsia="en-GB"/>
+        </w:rPr>
+      </w:pPr>
+      <w:r>
+        <w:rPr>
+          <w:rFonts w:ascii="Courier" w:eastAsia="Times New Roman" w:hAnsi="Courier" w:cs="Courier New"/>
+          <w:color w:val="AE81FF"/>
+          <w:sz w:val="20"/>
+          <w:szCs w:val="20"/>
+          <w:lang w:eastAsia="en-GB"/>
+        </w:rPr>
+        <w:t xml:space="preserve">  provided 2 variables to replace 1 variables</w:t>
+      </w:r>
+    </w:p>
+    <w:p>
+      <w:pPr>
+        <w:pStyle w:val="ListParagraph"/>
+        <w:spacing w:line="360" w:lineRule="auto"/>
+        <w:ind w:left="-142"/>
+        <w:rPr>
+          <w:b/>
+          <w:sz w:val="24"/>
+          <w:szCs w:val="28"/>
+        </w:rPr>
+      </w:pPr>
+    </w:p>
+    <w:p>
+      <w:pPr>
+        <w:pStyle w:val="ListParagraph"/>
+        <w:numPr>
+          <w:ilvl w:val="0"/>
+          <w:numId w:val="6"/>
+        </w:numPr>
+        <w:spacing w:line="360" w:lineRule="auto"/>
+        <w:ind w:left="-142"/>
+        <w:rPr>
+          <w:b/>
+          <w:sz w:val="24"/>
+          <w:szCs w:val="28"/>
+        </w:rPr>
+      </w:pPr>
+      <w:r>
+        <w:rPr>
+          <w:b/>
+          <w:sz w:val="24"/>
+          <w:szCs w:val="28"/>
+        </w:rPr>
+        <w:t>State the number of unit test if applicable</w:t>
+      </w:r>
+    </w:p>
+    <w:p>
+      <w:pPr>
+        <w:pStyle w:val="ListParagraph"/>
+        <w:spacing w:line="360" w:lineRule="auto"/>
+        <w:ind w:left="-142"/>
+        <w:rPr>
+          <w:sz w:val="24"/>
+          <w:szCs w:val="28"/>
+        </w:rPr>
+      </w:pPr>
+      <w:r>
+        <w:rPr>
+          <w:sz w:val="24"/>
+          <w:szCs w:val="28"/>
+        </w:rPr>
+        <w:t>N/A</w:t>
+      </w:r>
+    </w:p>
+    <w:p>
+      <w:pPr>
+        <w:pStyle w:val="ListParagraph"/>
+        <w:spacing w:line="360" w:lineRule="auto"/>
+        <w:ind w:left="-142"/>
+        <w:rPr>
+          <w:sz w:val="24"/>
+          <w:szCs w:val="28"/>
+        </w:rPr>
+      </w:pPr>
+    </w:p>
+    <w:p>
+      <w:pPr>
+        <w:pStyle w:val="ListParagraph"/>
+        <w:numPr>
+          <w:ilvl w:val="0"/>
+          <w:numId w:val="6"/>
+        </w:numPr>
+        <w:spacing w:line="360" w:lineRule="auto"/>
+        <w:ind w:left="-142"/>
+        <w:rPr>
+          <w:b/>
+          <w:sz w:val="24"/>
+          <w:szCs w:val="28"/>
+        </w:rPr>
+      </w:pPr>
+      <w:r>
+        <w:rPr>
+          <w:b/>
+          <w:sz w:val="24"/>
+          <w:szCs w:val="28"/>
+        </w:rPr>
+        <w:t>Describe what raises the error</w:t>
+      </w:r>
+    </w:p>
+    <w:p>
+      <w:pPr>
+        <w:pStyle w:val="ListParagraph"/>
+        <w:spacing w:line="360" w:lineRule="auto"/>
+        <w:ind w:left="-142"/>
+        <w:rPr>
+          <w:sz w:val="24"/>
+          <w:szCs w:val="28"/>
+        </w:rPr>
+      </w:pPr>
+      <w:r>
+        <w:rPr>
+          <w:sz w:val="24"/>
+          <w:szCs w:val="28"/>
+        </w:rPr>
+        <w:t>Error popped up when trying to execute the script. The reason was due my misunderstanding of R’s data structures.</w:t>
+      </w:r>
+    </w:p>
+    <w:p>
+      <w:pPr>
+        <w:pStyle w:val="ListParagraph"/>
+        <w:spacing w:line="360" w:lineRule="auto"/>
+        <w:ind w:left="-142"/>
+        <w:rPr>
+          <w:sz w:val="24"/>
+          <w:szCs w:val="28"/>
+        </w:rPr>
+      </w:pPr>
+    </w:p>
+    <w:p>
+      <w:pPr>
+        <w:pStyle w:val="ListParagraph"/>
+        <w:numPr>
+          <w:ilvl w:val="0"/>
+          <w:numId w:val="6"/>
+        </w:numPr>
+        <w:spacing w:line="360" w:lineRule="auto"/>
+        <w:ind w:left="-142"/>
+        <w:rPr>
+          <w:b/>
+          <w:sz w:val="24"/>
+          <w:szCs w:val="28"/>
+        </w:rPr>
+      </w:pPr>
+      <w:r>
+        <w:rPr>
+          <w:b/>
+          <w:sz w:val="24"/>
+          <w:szCs w:val="28"/>
+        </w:rPr>
+        <w:t>Describe the steps taken to solve the issue</w:t>
+      </w:r>
+    </w:p>
+    <w:p>
+      <w:pPr>
+        <w:pStyle w:val="ListParagraph"/>
+        <w:spacing w:line="360" w:lineRule="auto"/>
+        <w:ind w:left="-142"/>
+        <w:rPr>
+          <w:sz w:val="24"/>
+          <w:szCs w:val="28"/>
+        </w:rPr>
+      </w:pPr>
+      <w:r>
+        <w:rPr>
+          <w:sz w:val="24"/>
+          <w:szCs w:val="28"/>
+        </w:rPr>
+        <w:t>I researched my problem and looked at why I was having the issue. I then redesigned the structure I wanted the chromosome to be. I was previously trying to structure it in a 2D manner to make it easier to translate from the visualisation and actual representation of the chromosome. I am moving towards an approach of representing each section as its own data frame and I will just have to enforce constraints to provide the 2D structure I desired.</w:t>
       </w:r>
       <w:bookmarkStart w:id="0" w:name="_GoBack"/>
       <w:bookmarkEnd w:id="0"/>
@@ -736,6 +1570,92 @@
 <file path=word/numbering.xml><?xml version="1.0" encoding="utf-8"?>
 <w:numbering xmlns:wpc="http://schemas.microsoft.com/office/word/2010/wordprocessingCanvas" xmlns:cx="http://schemas.microsoft.com/office/drawing/2014/chartex" xmlns:cx1="http://schemas.microsoft.com/office/drawing/2015/9/8/chartex" xmlns:cx2="http://schemas.microsoft.com/office/drawing/2015/10/21/chartex" xmlns:cx3="http://schemas.microsoft.com/office/drawing/2016/5/9/chartex" xmlns:cx4="http://schemas.microsoft.com/office/drawing/2016/5/10/chartex" xmlns:cx5="http://schemas.microsoft.com/office/drawing/2016/5/11/chartex" xmlns:cx6="http://schemas.microsoft.com/office/drawing/2016/5/12/chartex" xmlns:cx7="http://schemas.microsoft.com/office/drawing/2016/5/13/chartex" xmlns:cx8="http://schemas.microsoft.com/office/drawing/2016/5/14/chartex" xmlns:mc="http://schemas.openxmlformats.org/markup-compatibility/2006" xmlns:aink="http://schemas.microsoft.com/office/drawing/2016/ink" xmlns:am3d="http://schemas.microsoft.com/office/drawing/2017/model3d" xmlns:o="urn:schemas-microsoft-com:office:office" xmlns:r="http://schemas.openxmlformats.org/officeDocument/2006/relationships" xmlns:m="http://schemas.openxmlformats.org/officeDocument/2006/math" xmlns:v="urn:schemas-microsoft-com:vml" xmlns:wp14="http://schemas.microsoft.com/office/word/2010/wordprocessingDrawing" xmlns:wp="http://schemas.openxmlformats.org/drawingml/2006/wordprocessingDrawing" xmlns:w10="urn:schemas-microsoft-com:office:word" xmlns:w="http://schemas.openxmlformats.org/wordprocessingml/2006/main" xmlns:w14="http://schemas.microsoft.com/office/word/2010/wordml" xmlns:w15="http://schemas.microsoft.com/office/word/2012/wordml" xmlns:w16cid="http://schemas.microsoft.com/office/word/2016/wordml/cid" xmlns:w16se="http://schemas.microsoft.com/office/word/2015/wordml/symex" xmlns:wpg="http://schemas.microsoft.com/office/word/2010/wordprocessingGroup" xmlns:wpi="http://schemas.microsoft.com/office/word/2010/wordprocessingInk" xmlns:wne="http://schemas.microsoft.com/office/word/2006/wordml" xmlns:wps="http://schemas.microsoft.com/office/word/2010/wordprocessingShape" mc:Ignorable="w14 w15 w16se w16cid wp14">
   <w:abstractNum w:abstractNumId="0" w15:restartNumberingAfterBreak="0">
+    <w:nsid w:val="1BE26B3C"/>
+    <w:multiLevelType w:val="hybridMultilevel"/>
+    <w:tmpl w:val="B4F6DD94"/>
+    <w:lvl w:ilvl="0" w:tplc="0809000F">
+      <w:start w:val="1"/>
+      <w:numFmt w:val="decimal"/>
+      <w:lvlText w:val="%1."/>
+      <w:lvlJc w:val="left"/>
+      <w:pPr>
+        <w:ind w:left="360" w:hanging="360"/>
+      </w:pPr>
+    </w:lvl>
+    <w:lvl w:ilvl="1" w:tplc="08090019" w:tentative="1">
+      <w:start w:val="1"/>
+      <w:numFmt w:val="lowerLetter"/>
+      <w:lvlText w:val="%2."/>
+      <w:lvlJc w:val="left"/>
+      <w:pPr>
+        <w:ind w:left="1080" w:hanging="360"/>
+      </w:pPr>
+    </w:lvl>
+    <w:lvl w:ilvl="2" w:tplc="0809001B" w:tentative="1">
+      <w:start w:val="1"/>
+      <w:numFmt w:val="lowerRoman"/>
+      <w:lvlText w:val="%3."/>
+      <w:lvlJc w:val="right"/>
+      <w:pPr>
+        <w:ind w:left="1800" w:hanging="180"/>
+      </w:pPr>
+    </w:lvl>
+    <w:lvl w:ilvl="3" w:tplc="0809000F" w:tentative="1">
+      <w:start w:val="1"/>
+      <w:numFmt w:val="decimal"/>
+      <w:lvlText w:val="%4."/>
+      <w:lvlJc w:val="left"/>
+      <w:pPr>
+        <w:ind w:left="2520" w:hanging="360"/>
+      </w:pPr>
+    </w:lvl>
+    <w:lvl w:ilvl="4" w:tplc="08090019" w:tentative="1">
+      <w:start w:val="1"/>
+      <w:numFmt w:val="lowerLetter"/>
+      <w:lvlText w:val="%5."/>
+      <w:lvlJc w:val="left"/>
+      <w:pPr>
+        <w:ind w:left="3240" w:hanging="360"/>
+      </w:pPr>
+    </w:lvl>
+    <w:lvl w:ilvl="5" w:tplc="0809001B" w:tentative="1">
+      <w:start w:val="1"/>
+      <w:numFmt w:val="lowerRoman"/>
+      <w:lvlText w:val="%6."/>
+      <w:lvlJc w:val="right"/>
+      <w:pPr>
+        <w:ind w:left="3960" w:hanging="180"/>
+      </w:pPr>
+    </w:lvl>
+    <w:lvl w:ilvl="6" w:tplc="0809000F" w:tentative="1">
+      <w:start w:val="1"/>
+      <w:numFmt w:val="decimal"/>
+      <w:lvlText w:val="%7."/>
+      <w:lvlJc w:val="left"/>
+      <w:pPr>
+        <w:ind w:left="4680" w:hanging="360"/>
+      </w:pPr>
+    </w:lvl>
+    <w:lvl w:ilvl="7" w:tplc="08090019" w:tentative="1">
+      <w:start w:val="1"/>
+      <w:numFmt w:val="lowerLetter"/>
+      <w:lvlText w:val="%8."/>
+      <w:lvlJc w:val="left"/>
+      <w:pPr>
+        <w:ind w:left="5400" w:hanging="360"/>
+      </w:pPr>
+    </w:lvl>
+    <w:lvl w:ilvl="8" w:tplc="0809001B" w:tentative="1">
+      <w:start w:val="1"/>
+      <w:numFmt w:val="lowerRoman"/>
+      <w:lvlText w:val="%9."/>
+      <w:lvlJc w:val="right"/>
+      <w:pPr>
+        <w:ind w:left="6120" w:hanging="180"/>
+      </w:pPr>
+    </w:lvl>
+  </w:abstractNum>
+  <w:abstractNum w:abstractNumId="1" w15:restartNumberingAfterBreak="0">
     <w:nsid w:val="24DC3FE1"/>
     <w:multiLevelType w:val="hybridMultilevel"/>
     <w:tmpl w:val="AEB61488"/>
@@ -821,7 +1741,7 @@
       </w:pPr>
     </w:lvl>
   </w:abstractNum>
-  <w:abstractNum w:abstractNumId="1" w15:restartNumberingAfterBreak="0">
+  <w:abstractNum w:abstractNumId="2" w15:restartNumberingAfterBreak="0">
     <w:nsid w:val="46445B2A"/>
     <w:multiLevelType w:val="hybridMultilevel"/>
     <w:tmpl w:val="6B8EAB44"/>
@@ -910,7 +1830,7 @@
       </w:pPr>
     </w:lvl>
   </w:abstractNum>
-  <w:abstractNum w:abstractNumId="2" w15:restartNumberingAfterBreak="0">
+  <w:abstractNum w:abstractNumId="3" w15:restartNumberingAfterBreak="0">
     <w:nsid w:val="4A3C322B"/>
     <w:multiLevelType w:val="hybridMultilevel"/>
     <w:tmpl w:val="B4F6DD94"/>
@@ -996,7 +1916,7 @@
       </w:pPr>
     </w:lvl>
   </w:abstractNum>
-  <w:abstractNum w:abstractNumId="3" w15:restartNumberingAfterBreak="0">
+  <w:abstractNum w:abstractNumId="4" w15:restartNumberingAfterBreak="0">
     <w:nsid w:val="524A3015"/>
     <w:multiLevelType w:val="hybridMultilevel"/>
     <w:tmpl w:val="B4F6DD94"/>
@@ -1082,17 +2002,109 @@
       </w:pPr>
     </w:lvl>
   </w:abstractNum>
+  <w:abstractNum w:abstractNumId="5" w15:restartNumberingAfterBreak="0">
+    <w:nsid w:val="60CF21A0"/>
+    <w:multiLevelType w:val="hybridMultilevel"/>
+    <w:tmpl w:val="B4F6DD94"/>
+    <w:lvl w:ilvl="0" w:tplc="0809000F">
+      <w:start w:val="1"/>
+      <w:numFmt w:val="decimal"/>
+      <w:lvlText w:val="%1."/>
+      <w:lvlJc w:val="left"/>
+      <w:pPr>
+        <w:ind w:left="360" w:hanging="360"/>
+      </w:pPr>
+    </w:lvl>
+    <w:lvl w:ilvl="1" w:tplc="08090019" w:tentative="1">
+      <w:start w:val="1"/>
+      <w:numFmt w:val="lowerLetter"/>
+      <w:lvlText w:val="%2."/>
+      <w:lvlJc w:val="left"/>
+      <w:pPr>
+        <w:ind w:left="1080" w:hanging="360"/>
+      </w:pPr>
+    </w:lvl>
+    <w:lvl w:ilvl="2" w:tplc="0809001B" w:tentative="1">
+      <w:start w:val="1"/>
+      <w:numFmt w:val="lowerRoman"/>
+      <w:lvlText w:val="%3."/>
+      <w:lvlJc w:val="right"/>
+      <w:pPr>
+        <w:ind w:left="1800" w:hanging="180"/>
+      </w:pPr>
+    </w:lvl>
+    <w:lvl w:ilvl="3" w:tplc="0809000F" w:tentative="1">
+      <w:start w:val="1"/>
+      <w:numFmt w:val="decimal"/>
+      <w:lvlText w:val="%4."/>
+      <w:lvlJc w:val="left"/>
+      <w:pPr>
+        <w:ind w:left="2520" w:hanging="360"/>
+      </w:pPr>
+    </w:lvl>
+    <w:lvl w:ilvl="4" w:tplc="08090019" w:tentative="1">
+      <w:start w:val="1"/>
+      <w:numFmt w:val="lowerLetter"/>
+      <w:lvlText w:val="%5."/>
+      <w:lvlJc w:val="left"/>
+      <w:pPr>
+        <w:ind w:left="3240" w:hanging="360"/>
+      </w:pPr>
+    </w:lvl>
+    <w:lvl w:ilvl="5" w:tplc="0809001B" w:tentative="1">
+      <w:start w:val="1"/>
+      <w:numFmt w:val="lowerRoman"/>
+      <w:lvlText w:val="%6."/>
+      <w:lvlJc w:val="right"/>
+      <w:pPr>
+        <w:ind w:left="3960" w:hanging="180"/>
+      </w:pPr>
+    </w:lvl>
+    <w:lvl w:ilvl="6" w:tplc="0809000F" w:tentative="1">
+      <w:start w:val="1"/>
+      <w:numFmt w:val="decimal"/>
+      <w:lvlText w:val="%7."/>
+      <w:lvlJc w:val="left"/>
+      <w:pPr>
+        <w:ind w:left="4680" w:hanging="360"/>
+      </w:pPr>
+    </w:lvl>
+    <w:lvl w:ilvl="7" w:tplc="08090019" w:tentative="1">
+      <w:start w:val="1"/>
+      <w:numFmt w:val="lowerLetter"/>
+      <w:lvlText w:val="%8."/>
+      <w:lvlJc w:val="left"/>
+      <w:pPr>
+        <w:ind w:left="5400" w:hanging="360"/>
+      </w:pPr>
+    </w:lvl>
+    <w:lvl w:ilvl="8" w:tplc="0809001B" w:tentative="1">
+      <w:start w:val="1"/>
+      <w:numFmt w:val="lowerRoman"/>
+      <w:lvlText w:val="%9."/>
+      <w:lvlJc w:val="right"/>
+      <w:pPr>
+        <w:ind w:left="6120" w:hanging="180"/>
+      </w:pPr>
+    </w:lvl>
+  </w:abstractNum>
   <w:num w:numId="1">
+    <w:abstractNumId w:val="3"/>
+  </w:num>
+  <w:num w:numId="2">
+    <w:abstractNumId w:val="4"/>
+  </w:num>
+  <w:num w:numId="3">
+    <w:abstractNumId w:val="1"/>
+  </w:num>
+  <w:num w:numId="4">
     <w:abstractNumId w:val="2"/>
   </w:num>
-  <w:num w:numId="2">
-    <w:abstractNumId w:val="3"/>
+  <w:num w:numId="5">
+    <w:abstractNumId w:val="5"/>
   </w:num>
-  <w:num w:numId="3">
+  <w:num w:numId="6">
     <w:abstractNumId w:val="0"/>
-  </w:num>
-  <w:num w:numId="4">
-    <w:abstractNumId w:val="1"/>
   </w:num>
 </w:numbering>
 </file>
@@ -1588,6 +2600,11 @@
     <w:basedOn w:val="DefaultParagraphFont"/>
     <w:rsid w:val="00143C3E"/>
   </w:style>
+  <w:style w:type="character" w:customStyle="1" w:styleId="gnkrckgcasb">
+    <w:name w:val="gnkrckgcasb"/>
+    <w:basedOn w:val="DefaultParagraphFont"/>
+    <w:rsid w:val="00DC3B3E"/>
+  </w:style>
 </w:styles>
 </file>
 

</xml_diff>

<commit_message>
Up to date directory
</commit_message>
<xml_diff>
--- a/Development Docs/Development Problems.docx
+++ b/Development Docs/Development Problems.docx
@@ -1545,13 +1545,3585 @@
         </w:rPr>
         <w:t>I researched my problem and looked at why I was having the issue. I then redesigned the structure I wanted the chromosome to be. I was previously trying to structure it in a 2D manner to make it easier to translate from the visualisation and actual representation of the chromosome. I am moving towards an approach of representing each section as its own data frame and I will just have to enforce constraints to provide the 2D structure I desired.</w:t>
       </w:r>
+    </w:p>
+    <w:p>
+      <w:pPr>
+        <w:rPr>
+          <w:sz w:val="24"/>
+          <w:szCs w:val="28"/>
+        </w:rPr>
+      </w:pPr>
+      <w:r>
+        <w:rPr>
+          <w:sz w:val="24"/>
+          <w:szCs w:val="28"/>
+        </w:rPr>
+        <w:br w:type="page"/>
+      </w:r>
+    </w:p>
+    <w:p>
+      <w:pPr>
+        <w:pStyle w:val="ListParagraph"/>
+        <w:numPr>
+          <w:ilvl w:val="0"/>
+          <w:numId w:val="7"/>
+        </w:numPr>
+        <w:spacing w:line="360" w:lineRule="auto"/>
+        <w:ind w:left="-142"/>
+        <w:rPr>
+          <w:b/>
+          <w:sz w:val="24"/>
+          <w:szCs w:val="28"/>
+        </w:rPr>
+      </w:pPr>
+      <w:r>
+        <w:rPr>
+          <w:b/>
+          <w:sz w:val="24"/>
+          <w:szCs w:val="28"/>
+        </w:rPr>
+        <w:lastRenderedPageBreak/>
+        <w:t>Write a description of the feature I am trying to implement</w:t>
+      </w:r>
+    </w:p>
+    <w:p>
+      <w:pPr>
+        <w:pStyle w:val="ListParagraph"/>
+        <w:spacing w:line="360" w:lineRule="auto"/>
+        <w:ind w:left="-142"/>
+        <w:rPr>
+          <w:sz w:val="24"/>
+          <w:szCs w:val="28"/>
+        </w:rPr>
+      </w:pPr>
+      <w:r>
+        <w:rPr>
+          <w:sz w:val="24"/>
+          <w:szCs w:val="28"/>
+        </w:rPr>
+        <w:t>I am trying to write a function which generates the output nodes required</w:t>
+      </w:r>
+    </w:p>
+    <w:p>
+      <w:pPr>
+        <w:pStyle w:val="ListParagraph"/>
+        <w:numPr>
+          <w:ilvl w:val="0"/>
+          <w:numId w:val="7"/>
+        </w:numPr>
+        <w:spacing w:line="360" w:lineRule="auto"/>
+        <w:ind w:left="-142"/>
+        <w:rPr>
+          <w:b/>
+          <w:sz w:val="24"/>
+          <w:szCs w:val="28"/>
+        </w:rPr>
+      </w:pPr>
+      <w:r>
+        <w:rPr>
+          <w:b/>
+          <w:sz w:val="24"/>
+          <w:szCs w:val="28"/>
+        </w:rPr>
+        <w:t>State what the error description is I receive</w:t>
+      </w:r>
+    </w:p>
+    <w:p>
+      <w:pPr>
+        <w:shd w:val="clear" w:color="auto" w:fill="272822"/>
+        <w:tabs>
+          <w:tab w:val="left" w:pos="916"/>
+          <w:tab w:val="left" w:pos="1832"/>
+          <w:tab w:val="left" w:pos="2748"/>
+          <w:tab w:val="left" w:pos="3664"/>
+          <w:tab w:val="left" w:pos="4580"/>
+          <w:tab w:val="left" w:pos="5496"/>
+          <w:tab w:val="left" w:pos="6412"/>
+          <w:tab w:val="left" w:pos="7328"/>
+          <w:tab w:val="left" w:pos="8244"/>
+          <w:tab w:val="left" w:pos="9160"/>
+          <w:tab w:val="left" w:pos="10076"/>
+          <w:tab w:val="left" w:pos="10992"/>
+          <w:tab w:val="left" w:pos="11908"/>
+          <w:tab w:val="left" w:pos="12824"/>
+          <w:tab w:val="left" w:pos="13740"/>
+          <w:tab w:val="left" w:pos="14656"/>
+        </w:tabs>
+        <w:wordWrap w:val="0"/>
+        <w:spacing w:after="0" w:line="240" w:lineRule="auto"/>
+        <w:rPr>
+          <w:rFonts w:ascii="Courier New" w:eastAsia="Times New Roman" w:hAnsi="Courier New" w:cs="Courier New"/>
+          <w:color w:val="F92672"/>
+          <w:sz w:val="20"/>
+          <w:szCs w:val="20"/>
+          <w:lang w:eastAsia="en-GB"/>
+        </w:rPr>
+      </w:pPr>
+      <w:r>
+        <w:rPr>
+          <w:rFonts w:ascii="Courier New" w:eastAsia="Times New Roman" w:hAnsi="Courier New" w:cs="Courier New"/>
+          <w:color w:val="F92672"/>
+          <w:sz w:val="20"/>
+          <w:szCs w:val="20"/>
+          <w:lang w:eastAsia="en-GB"/>
+        </w:rPr>
+        <w:t xml:space="preserve">==&gt; </w:t>
+      </w:r>
+      <w:proofErr w:type="gramStart"/>
+      <w:r>
+        <w:rPr>
+          <w:rFonts w:ascii="Courier New" w:eastAsia="Times New Roman" w:hAnsi="Courier New" w:cs="Courier New"/>
+          <w:color w:val="F92672"/>
+          <w:sz w:val="20"/>
+          <w:szCs w:val="20"/>
+          <w:lang w:eastAsia="en-GB"/>
+        </w:rPr>
+        <w:t>devtools::</w:t>
+      </w:r>
+      <w:proofErr w:type="gramEnd"/>
+      <w:r>
+        <w:rPr>
+          <w:rFonts w:ascii="Courier New" w:eastAsia="Times New Roman" w:hAnsi="Courier New" w:cs="Courier New"/>
+          <w:color w:val="F92672"/>
+          <w:sz w:val="20"/>
+          <w:szCs w:val="20"/>
+          <w:lang w:eastAsia="en-GB"/>
+        </w:rPr>
+        <w:t>test()</w:t>
+      </w:r>
+    </w:p>
+    <w:p>
+      <w:pPr>
+        <w:shd w:val="clear" w:color="auto" w:fill="272822"/>
+        <w:tabs>
+          <w:tab w:val="left" w:pos="916"/>
+          <w:tab w:val="left" w:pos="1832"/>
+          <w:tab w:val="left" w:pos="2748"/>
+          <w:tab w:val="left" w:pos="3664"/>
+          <w:tab w:val="left" w:pos="4580"/>
+          <w:tab w:val="left" w:pos="5496"/>
+          <w:tab w:val="left" w:pos="6412"/>
+          <w:tab w:val="left" w:pos="7328"/>
+          <w:tab w:val="left" w:pos="8244"/>
+          <w:tab w:val="left" w:pos="9160"/>
+          <w:tab w:val="left" w:pos="10076"/>
+          <w:tab w:val="left" w:pos="10992"/>
+          <w:tab w:val="left" w:pos="11908"/>
+          <w:tab w:val="left" w:pos="12824"/>
+          <w:tab w:val="left" w:pos="13740"/>
+          <w:tab w:val="left" w:pos="14656"/>
+        </w:tabs>
+        <w:wordWrap w:val="0"/>
+        <w:spacing w:after="0" w:line="240" w:lineRule="auto"/>
+        <w:rPr>
+          <w:rFonts w:ascii="Courier New" w:eastAsia="Times New Roman" w:hAnsi="Courier New" w:cs="Courier New"/>
+          <w:color w:val="F92672"/>
+          <w:sz w:val="20"/>
+          <w:szCs w:val="20"/>
+          <w:lang w:eastAsia="en-GB"/>
+        </w:rPr>
+      </w:pPr>
+    </w:p>
+    <w:p>
+      <w:pPr>
+        <w:shd w:val="clear" w:color="auto" w:fill="272822"/>
+        <w:tabs>
+          <w:tab w:val="left" w:pos="916"/>
+          <w:tab w:val="left" w:pos="1832"/>
+          <w:tab w:val="left" w:pos="2748"/>
+          <w:tab w:val="left" w:pos="3664"/>
+          <w:tab w:val="left" w:pos="4580"/>
+          <w:tab w:val="left" w:pos="5496"/>
+          <w:tab w:val="left" w:pos="6412"/>
+          <w:tab w:val="left" w:pos="7328"/>
+          <w:tab w:val="left" w:pos="8244"/>
+          <w:tab w:val="left" w:pos="9160"/>
+          <w:tab w:val="left" w:pos="10076"/>
+          <w:tab w:val="left" w:pos="10992"/>
+          <w:tab w:val="left" w:pos="11908"/>
+          <w:tab w:val="left" w:pos="12824"/>
+          <w:tab w:val="left" w:pos="13740"/>
+          <w:tab w:val="left" w:pos="14656"/>
+        </w:tabs>
+        <w:wordWrap w:val="0"/>
+        <w:spacing w:after="0" w:line="240" w:lineRule="auto"/>
+        <w:rPr>
+          <w:rFonts w:ascii="Courier New" w:eastAsia="Times New Roman" w:hAnsi="Courier New" w:cs="Courier New"/>
+          <w:color w:val="F8F8F2"/>
+          <w:sz w:val="20"/>
+          <w:szCs w:val="20"/>
+          <w:bdr w:val="none" w:sz="0" w:space="0" w:color="auto" w:frame="1"/>
+          <w:lang w:eastAsia="en-GB"/>
+        </w:rPr>
+      </w:pPr>
+      <w:r>
+        <w:rPr>
+          <w:rFonts w:ascii="Courier New" w:eastAsia="Times New Roman" w:hAnsi="Courier New" w:cs="Courier New"/>
+          <w:color w:val="F8F8F2"/>
+          <w:sz w:val="20"/>
+          <w:szCs w:val="20"/>
+          <w:bdr w:val="none" w:sz="0" w:space="0" w:color="auto" w:frame="1"/>
+          <w:lang w:eastAsia="en-GB"/>
+        </w:rPr>
+        <w:t xml:space="preserve">Loading </w:t>
+      </w:r>
+      <w:proofErr w:type="spellStart"/>
+      <w:r>
+        <w:rPr>
+          <w:rFonts w:ascii="Courier New" w:eastAsia="Times New Roman" w:hAnsi="Courier New" w:cs="Courier New"/>
+          <w:color w:val="F8F8F2"/>
+          <w:sz w:val="20"/>
+          <w:szCs w:val="20"/>
+          <w:bdr w:val="none" w:sz="0" w:space="0" w:color="auto" w:frame="1"/>
+          <w:lang w:eastAsia="en-GB"/>
+        </w:rPr>
+        <w:t>caRtesian</w:t>
+      </w:r>
+      <w:proofErr w:type="spellEnd"/>
+    </w:p>
+    <w:p>
+      <w:pPr>
+        <w:shd w:val="clear" w:color="auto" w:fill="272822"/>
+        <w:tabs>
+          <w:tab w:val="left" w:pos="916"/>
+          <w:tab w:val="left" w:pos="1832"/>
+          <w:tab w:val="left" w:pos="2748"/>
+          <w:tab w:val="left" w:pos="3664"/>
+          <w:tab w:val="left" w:pos="4580"/>
+          <w:tab w:val="left" w:pos="5496"/>
+          <w:tab w:val="left" w:pos="6412"/>
+          <w:tab w:val="left" w:pos="7328"/>
+          <w:tab w:val="left" w:pos="8244"/>
+          <w:tab w:val="left" w:pos="9160"/>
+          <w:tab w:val="left" w:pos="10076"/>
+          <w:tab w:val="left" w:pos="10992"/>
+          <w:tab w:val="left" w:pos="11908"/>
+          <w:tab w:val="left" w:pos="12824"/>
+          <w:tab w:val="left" w:pos="13740"/>
+          <w:tab w:val="left" w:pos="14656"/>
+        </w:tabs>
+        <w:wordWrap w:val="0"/>
+        <w:spacing w:after="0" w:line="240" w:lineRule="auto"/>
+        <w:rPr>
+          <w:rFonts w:ascii="Courier New" w:eastAsia="Times New Roman" w:hAnsi="Courier New" w:cs="Courier New"/>
+          <w:color w:val="F8F8F2"/>
+          <w:sz w:val="20"/>
+          <w:szCs w:val="20"/>
+          <w:bdr w:val="none" w:sz="0" w:space="0" w:color="auto" w:frame="1"/>
+          <w:lang w:eastAsia="en-GB"/>
+        </w:rPr>
+      </w:pPr>
+      <w:r>
+        <w:rPr>
+          <w:rFonts w:ascii="Courier New" w:eastAsia="Times New Roman" w:hAnsi="Courier New" w:cs="Courier New"/>
+          <w:color w:val="F8F8F2"/>
+          <w:sz w:val="20"/>
+          <w:szCs w:val="20"/>
+          <w:bdr w:val="none" w:sz="0" w:space="0" w:color="auto" w:frame="1"/>
+          <w:lang w:eastAsia="en-GB"/>
+        </w:rPr>
+        <w:t>Loading required package: testthat</w:t>
+      </w:r>
+    </w:p>
+    <w:p>
+      <w:pPr>
+        <w:shd w:val="clear" w:color="auto" w:fill="272822"/>
+        <w:tabs>
+          <w:tab w:val="left" w:pos="916"/>
+          <w:tab w:val="left" w:pos="1832"/>
+          <w:tab w:val="left" w:pos="2748"/>
+          <w:tab w:val="left" w:pos="3664"/>
+          <w:tab w:val="left" w:pos="4580"/>
+          <w:tab w:val="left" w:pos="5496"/>
+          <w:tab w:val="left" w:pos="6412"/>
+          <w:tab w:val="left" w:pos="7328"/>
+          <w:tab w:val="left" w:pos="8244"/>
+          <w:tab w:val="left" w:pos="9160"/>
+          <w:tab w:val="left" w:pos="10076"/>
+          <w:tab w:val="left" w:pos="10992"/>
+          <w:tab w:val="left" w:pos="11908"/>
+          <w:tab w:val="left" w:pos="12824"/>
+          <w:tab w:val="left" w:pos="13740"/>
+          <w:tab w:val="left" w:pos="14656"/>
+        </w:tabs>
+        <w:wordWrap w:val="0"/>
+        <w:spacing w:after="0" w:line="240" w:lineRule="auto"/>
+        <w:rPr>
+          <w:rFonts w:ascii="Courier New" w:eastAsia="Times New Roman" w:hAnsi="Courier New" w:cs="Courier New"/>
+          <w:color w:val="F8F8F2"/>
+          <w:sz w:val="20"/>
+          <w:szCs w:val="20"/>
+          <w:bdr w:val="none" w:sz="0" w:space="0" w:color="auto" w:frame="1"/>
+          <w:lang w:eastAsia="en-GB"/>
+        </w:rPr>
+      </w:pPr>
+      <w:r>
+        <w:rPr>
+          <w:rFonts w:ascii="Courier New" w:eastAsia="Times New Roman" w:hAnsi="Courier New" w:cs="Courier New"/>
+          <w:color w:val="F8F8F2"/>
+          <w:sz w:val="20"/>
+          <w:szCs w:val="20"/>
+          <w:bdr w:val="none" w:sz="0" w:space="0" w:color="auto" w:frame="1"/>
+          <w:lang w:eastAsia="en-GB"/>
+        </w:rPr>
+        <w:t xml:space="preserve">Testing </w:t>
+      </w:r>
+      <w:proofErr w:type="spellStart"/>
+      <w:r>
+        <w:rPr>
+          <w:rFonts w:ascii="Courier New" w:eastAsia="Times New Roman" w:hAnsi="Courier New" w:cs="Courier New"/>
+          <w:color w:val="F8F8F2"/>
+          <w:sz w:val="20"/>
+          <w:szCs w:val="20"/>
+          <w:bdr w:val="none" w:sz="0" w:space="0" w:color="auto" w:frame="1"/>
+          <w:lang w:eastAsia="en-GB"/>
+        </w:rPr>
+        <w:t>caRtesian</w:t>
+      </w:r>
+      <w:proofErr w:type="spellEnd"/>
+    </w:p>
+    <w:p>
+      <w:pPr>
+        <w:shd w:val="clear" w:color="auto" w:fill="272822"/>
+        <w:tabs>
+          <w:tab w:val="left" w:pos="916"/>
+          <w:tab w:val="left" w:pos="1832"/>
+          <w:tab w:val="left" w:pos="2748"/>
+          <w:tab w:val="left" w:pos="3664"/>
+          <w:tab w:val="left" w:pos="4580"/>
+          <w:tab w:val="left" w:pos="5496"/>
+          <w:tab w:val="left" w:pos="6412"/>
+          <w:tab w:val="left" w:pos="7328"/>
+          <w:tab w:val="left" w:pos="8244"/>
+          <w:tab w:val="left" w:pos="9160"/>
+          <w:tab w:val="left" w:pos="10076"/>
+          <w:tab w:val="left" w:pos="10992"/>
+          <w:tab w:val="left" w:pos="11908"/>
+          <w:tab w:val="left" w:pos="12824"/>
+          <w:tab w:val="left" w:pos="13740"/>
+          <w:tab w:val="left" w:pos="14656"/>
+        </w:tabs>
+        <w:wordWrap w:val="0"/>
+        <w:spacing w:after="0" w:line="240" w:lineRule="auto"/>
+        <w:rPr>
+          <w:rFonts w:ascii="Courier New" w:eastAsia="Times New Roman" w:hAnsi="Courier New" w:cs="Courier New"/>
+          <w:color w:val="F8F8F2"/>
+          <w:sz w:val="20"/>
+          <w:szCs w:val="20"/>
+          <w:bdr w:val="none" w:sz="0" w:space="0" w:color="auto" w:frame="1"/>
+          <w:lang w:eastAsia="en-GB"/>
+        </w:rPr>
+      </w:pPr>
+      <w:r>
+        <w:rPr>
+          <w:rFonts w:ascii="Courier New" w:eastAsia="Times New Roman" w:hAnsi="Courier New" w:cs="Courier New"/>
+          <w:color w:val="F8F8F2"/>
+          <w:sz w:val="20"/>
+          <w:szCs w:val="20"/>
+          <w:bdr w:val="none" w:sz="0" w:space="0" w:color="auto" w:frame="1"/>
+          <w:lang w:eastAsia="en-GB"/>
+        </w:rPr>
+        <w:t>v | OK F W S | Context</w:t>
+      </w:r>
+    </w:p>
+    <w:p>
+      <w:pPr>
+        <w:shd w:val="clear" w:color="auto" w:fill="272822"/>
+        <w:tabs>
+          <w:tab w:val="left" w:pos="916"/>
+          <w:tab w:val="left" w:pos="1832"/>
+          <w:tab w:val="left" w:pos="2748"/>
+          <w:tab w:val="left" w:pos="3664"/>
+          <w:tab w:val="left" w:pos="4580"/>
+          <w:tab w:val="left" w:pos="5496"/>
+          <w:tab w:val="left" w:pos="6412"/>
+          <w:tab w:val="left" w:pos="7328"/>
+          <w:tab w:val="left" w:pos="8244"/>
+          <w:tab w:val="left" w:pos="9160"/>
+          <w:tab w:val="left" w:pos="10076"/>
+          <w:tab w:val="left" w:pos="10992"/>
+          <w:tab w:val="left" w:pos="11908"/>
+          <w:tab w:val="left" w:pos="12824"/>
+          <w:tab w:val="left" w:pos="13740"/>
+          <w:tab w:val="left" w:pos="14656"/>
+        </w:tabs>
+        <w:wordWrap w:val="0"/>
+        <w:spacing w:after="0" w:line="240" w:lineRule="auto"/>
+        <w:rPr>
+          <w:rFonts w:ascii="Courier New" w:eastAsia="Times New Roman" w:hAnsi="Courier New" w:cs="Courier New"/>
+          <w:color w:val="F8F8F2"/>
+          <w:sz w:val="20"/>
+          <w:szCs w:val="20"/>
+          <w:bdr w:val="none" w:sz="0" w:space="0" w:color="auto" w:frame="1"/>
+          <w:lang w:eastAsia="en-GB"/>
+        </w:rPr>
+      </w:pPr>
+      <w:r>
+        <w:rPr>
+          <w:rFonts w:ascii="Courier New" w:eastAsia="Times New Roman" w:hAnsi="Courier New" w:cs="Courier New"/>
+          <w:color w:val="F8F8F2"/>
+          <w:sz w:val="20"/>
+          <w:szCs w:val="20"/>
+          <w:bdr w:val="none" w:sz="0" w:space="0" w:color="auto" w:frame="1"/>
+          <w:lang w:eastAsia="en-GB"/>
+        </w:rPr>
+        <w:t>x | 31 1     | Population [0.2 s]</w:t>
+      </w:r>
+    </w:p>
+    <w:p>
+      <w:pPr>
+        <w:shd w:val="clear" w:color="auto" w:fill="272822"/>
+        <w:tabs>
+          <w:tab w:val="left" w:pos="916"/>
+          <w:tab w:val="left" w:pos="1832"/>
+          <w:tab w:val="left" w:pos="2748"/>
+          <w:tab w:val="left" w:pos="3664"/>
+          <w:tab w:val="left" w:pos="4580"/>
+          <w:tab w:val="left" w:pos="5496"/>
+          <w:tab w:val="left" w:pos="6412"/>
+          <w:tab w:val="left" w:pos="7328"/>
+          <w:tab w:val="left" w:pos="8244"/>
+          <w:tab w:val="left" w:pos="9160"/>
+          <w:tab w:val="left" w:pos="10076"/>
+          <w:tab w:val="left" w:pos="10992"/>
+          <w:tab w:val="left" w:pos="11908"/>
+          <w:tab w:val="left" w:pos="12824"/>
+          <w:tab w:val="left" w:pos="13740"/>
+          <w:tab w:val="left" w:pos="14656"/>
+        </w:tabs>
+        <w:wordWrap w:val="0"/>
+        <w:spacing w:after="0" w:line="240" w:lineRule="auto"/>
+        <w:rPr>
+          <w:rFonts w:ascii="Courier New" w:eastAsia="Times New Roman" w:hAnsi="Courier New" w:cs="Courier New"/>
+          <w:color w:val="F8F8F2"/>
+          <w:sz w:val="20"/>
+          <w:szCs w:val="20"/>
+          <w:bdr w:val="none" w:sz="0" w:space="0" w:color="auto" w:frame="1"/>
+          <w:lang w:eastAsia="en-GB"/>
+        </w:rPr>
+      </w:pPr>
+      <w:r>
+        <w:rPr>
+          <w:rFonts w:ascii="Courier New" w:eastAsia="Times New Roman" w:hAnsi="Courier New" w:cs="Courier New"/>
+          <w:color w:val="F8F8F2"/>
+          <w:sz w:val="20"/>
+          <w:szCs w:val="20"/>
+          <w:bdr w:val="none" w:sz="0" w:space="0" w:color="auto" w:frame="1"/>
+          <w:lang w:eastAsia="en-GB"/>
+        </w:rPr>
+        <w:t>-------------------------------------------------------------------------------------</w:t>
+      </w:r>
+    </w:p>
+    <w:p>
+      <w:pPr>
+        <w:shd w:val="clear" w:color="auto" w:fill="272822"/>
+        <w:tabs>
+          <w:tab w:val="left" w:pos="916"/>
+          <w:tab w:val="left" w:pos="1832"/>
+          <w:tab w:val="left" w:pos="2748"/>
+          <w:tab w:val="left" w:pos="3664"/>
+          <w:tab w:val="left" w:pos="4580"/>
+          <w:tab w:val="left" w:pos="5496"/>
+          <w:tab w:val="left" w:pos="6412"/>
+          <w:tab w:val="left" w:pos="7328"/>
+          <w:tab w:val="left" w:pos="8244"/>
+          <w:tab w:val="left" w:pos="9160"/>
+          <w:tab w:val="left" w:pos="10076"/>
+          <w:tab w:val="left" w:pos="10992"/>
+          <w:tab w:val="left" w:pos="11908"/>
+          <w:tab w:val="left" w:pos="12824"/>
+          <w:tab w:val="left" w:pos="13740"/>
+          <w:tab w:val="left" w:pos="14656"/>
+        </w:tabs>
+        <w:wordWrap w:val="0"/>
+        <w:spacing w:after="0" w:line="240" w:lineRule="auto"/>
+        <w:rPr>
+          <w:rFonts w:ascii="Courier New" w:eastAsia="Times New Roman" w:hAnsi="Courier New" w:cs="Courier New"/>
+          <w:color w:val="F8F8F2"/>
+          <w:sz w:val="20"/>
+          <w:szCs w:val="20"/>
+          <w:bdr w:val="none" w:sz="0" w:space="0" w:color="auto" w:frame="1"/>
+          <w:lang w:eastAsia="en-GB"/>
+        </w:rPr>
+      </w:pPr>
+      <w:r>
+        <w:rPr>
+          <w:rFonts w:ascii="Courier New" w:eastAsia="Times New Roman" w:hAnsi="Courier New" w:cs="Courier New"/>
+          <w:b/>
+          <w:bCs/>
+          <w:color w:val="F8F8F2"/>
+          <w:sz w:val="20"/>
+          <w:szCs w:val="20"/>
+          <w:bdr w:val="none" w:sz="0" w:space="0" w:color="auto" w:frame="1"/>
+          <w:lang w:eastAsia="en-GB"/>
+        </w:rPr>
+        <w:t>test-</w:t>
+      </w:r>
+      <w:proofErr w:type="gramStart"/>
+      <w:r>
+        <w:rPr>
+          <w:rFonts w:ascii="Courier New" w:eastAsia="Times New Roman" w:hAnsi="Courier New" w:cs="Courier New"/>
+          <w:b/>
+          <w:bCs/>
+          <w:color w:val="F8F8F2"/>
+          <w:sz w:val="20"/>
+          <w:szCs w:val="20"/>
+          <w:bdr w:val="none" w:sz="0" w:space="0" w:color="auto" w:frame="1"/>
+          <w:lang w:eastAsia="en-GB"/>
+        </w:rPr>
+        <w:t>population.R</w:t>
+      </w:r>
+      <w:proofErr w:type="gramEnd"/>
+      <w:r>
+        <w:rPr>
+          <w:rFonts w:ascii="Courier New" w:eastAsia="Times New Roman" w:hAnsi="Courier New" w:cs="Courier New"/>
+          <w:b/>
+          <w:bCs/>
+          <w:color w:val="F8F8F2"/>
+          <w:sz w:val="20"/>
+          <w:szCs w:val="20"/>
+          <w:bdr w:val="none" w:sz="0" w:space="0" w:color="auto" w:frame="1"/>
+          <w:lang w:eastAsia="en-GB"/>
+        </w:rPr>
+        <w:t xml:space="preserve">:65: failure: </w:t>
+      </w:r>
+      <w:proofErr w:type="spellStart"/>
+      <w:r>
+        <w:rPr>
+          <w:rFonts w:ascii="Courier New" w:eastAsia="Times New Roman" w:hAnsi="Courier New" w:cs="Courier New"/>
+          <w:b/>
+          <w:bCs/>
+          <w:color w:val="F8F8F2"/>
+          <w:sz w:val="20"/>
+          <w:szCs w:val="20"/>
+          <w:bdr w:val="none" w:sz="0" w:space="0" w:color="auto" w:frame="1"/>
+          <w:lang w:eastAsia="en-GB"/>
+        </w:rPr>
+        <w:t>generateOutpus</w:t>
+      </w:r>
+      <w:proofErr w:type="spellEnd"/>
+      <w:r>
+        <w:rPr>
+          <w:rFonts w:ascii="Courier New" w:eastAsia="Times New Roman" w:hAnsi="Courier New" w:cs="Courier New"/>
+          <w:b/>
+          <w:bCs/>
+          <w:color w:val="F8F8F2"/>
+          <w:sz w:val="20"/>
+          <w:szCs w:val="20"/>
+          <w:bdr w:val="none" w:sz="0" w:space="0" w:color="auto" w:frame="1"/>
+          <w:lang w:eastAsia="en-GB"/>
+        </w:rPr>
+        <w:t xml:space="preserve"> returns a data frame of the correct structure</w:t>
+      </w:r>
+    </w:p>
+    <w:p>
+      <w:pPr>
+        <w:shd w:val="clear" w:color="auto" w:fill="272822"/>
+        <w:tabs>
+          <w:tab w:val="left" w:pos="916"/>
+          <w:tab w:val="left" w:pos="1832"/>
+          <w:tab w:val="left" w:pos="2748"/>
+          <w:tab w:val="left" w:pos="3664"/>
+          <w:tab w:val="left" w:pos="4580"/>
+          <w:tab w:val="left" w:pos="5496"/>
+          <w:tab w:val="left" w:pos="6412"/>
+          <w:tab w:val="left" w:pos="7328"/>
+          <w:tab w:val="left" w:pos="8244"/>
+          <w:tab w:val="left" w:pos="9160"/>
+          <w:tab w:val="left" w:pos="10076"/>
+          <w:tab w:val="left" w:pos="10992"/>
+          <w:tab w:val="left" w:pos="11908"/>
+          <w:tab w:val="left" w:pos="12824"/>
+          <w:tab w:val="left" w:pos="13740"/>
+          <w:tab w:val="left" w:pos="14656"/>
+        </w:tabs>
+        <w:wordWrap w:val="0"/>
+        <w:spacing w:after="0" w:line="240" w:lineRule="auto"/>
+        <w:rPr>
+          <w:rFonts w:ascii="Courier New" w:eastAsia="Times New Roman" w:hAnsi="Courier New" w:cs="Courier New"/>
+          <w:color w:val="F8F8F2"/>
+          <w:sz w:val="20"/>
+          <w:szCs w:val="20"/>
+          <w:bdr w:val="none" w:sz="0" w:space="0" w:color="auto" w:frame="1"/>
+          <w:lang w:eastAsia="en-GB"/>
+        </w:rPr>
+      </w:pPr>
+      <w:r>
+        <w:rPr>
+          <w:rFonts w:ascii="Courier New" w:eastAsia="Times New Roman" w:hAnsi="Courier New" w:cs="Courier New"/>
+          <w:color w:val="F8F8F2"/>
+          <w:sz w:val="20"/>
+          <w:szCs w:val="20"/>
+          <w:bdr w:val="none" w:sz="0" w:space="0" w:color="auto" w:frame="1"/>
+          <w:lang w:eastAsia="en-GB"/>
+        </w:rPr>
+        <w:t>outputNodes1$chromoID inherits from `numeric` not `integer`.</w:t>
+      </w:r>
+    </w:p>
+    <w:p>
+      <w:pPr>
+        <w:shd w:val="clear" w:color="auto" w:fill="272822"/>
+        <w:tabs>
+          <w:tab w:val="left" w:pos="916"/>
+          <w:tab w:val="left" w:pos="1832"/>
+          <w:tab w:val="left" w:pos="2748"/>
+          <w:tab w:val="left" w:pos="3664"/>
+          <w:tab w:val="left" w:pos="4580"/>
+          <w:tab w:val="left" w:pos="5496"/>
+          <w:tab w:val="left" w:pos="6412"/>
+          <w:tab w:val="left" w:pos="7328"/>
+          <w:tab w:val="left" w:pos="8244"/>
+          <w:tab w:val="left" w:pos="9160"/>
+          <w:tab w:val="left" w:pos="10076"/>
+          <w:tab w:val="left" w:pos="10992"/>
+          <w:tab w:val="left" w:pos="11908"/>
+          <w:tab w:val="left" w:pos="12824"/>
+          <w:tab w:val="left" w:pos="13740"/>
+          <w:tab w:val="left" w:pos="14656"/>
+        </w:tabs>
+        <w:wordWrap w:val="0"/>
+        <w:spacing w:after="0" w:line="240" w:lineRule="auto"/>
+        <w:rPr>
+          <w:rFonts w:ascii="Courier New" w:eastAsia="Times New Roman" w:hAnsi="Courier New" w:cs="Courier New"/>
+          <w:color w:val="F8F8F2"/>
+          <w:sz w:val="20"/>
+          <w:szCs w:val="20"/>
+          <w:bdr w:val="none" w:sz="0" w:space="0" w:color="auto" w:frame="1"/>
+          <w:lang w:eastAsia="en-GB"/>
+        </w:rPr>
+      </w:pPr>
+      <w:r>
+        <w:rPr>
+          <w:rFonts w:ascii="Courier New" w:eastAsia="Times New Roman" w:hAnsi="Courier New" w:cs="Courier New"/>
+          <w:color w:val="F8F8F2"/>
+          <w:sz w:val="20"/>
+          <w:szCs w:val="20"/>
+          <w:bdr w:val="none" w:sz="0" w:space="0" w:color="auto" w:frame="1"/>
+          <w:lang w:eastAsia="en-GB"/>
+        </w:rPr>
+        <w:t>-------------------------------------------------------------------------------------</w:t>
+      </w:r>
+    </w:p>
+    <w:p>
+      <w:pPr>
+        <w:shd w:val="clear" w:color="auto" w:fill="272822"/>
+        <w:tabs>
+          <w:tab w:val="left" w:pos="916"/>
+          <w:tab w:val="left" w:pos="1832"/>
+          <w:tab w:val="left" w:pos="2748"/>
+          <w:tab w:val="left" w:pos="3664"/>
+          <w:tab w:val="left" w:pos="4580"/>
+          <w:tab w:val="left" w:pos="5496"/>
+          <w:tab w:val="left" w:pos="6412"/>
+          <w:tab w:val="left" w:pos="7328"/>
+          <w:tab w:val="left" w:pos="8244"/>
+          <w:tab w:val="left" w:pos="9160"/>
+          <w:tab w:val="left" w:pos="10076"/>
+          <w:tab w:val="left" w:pos="10992"/>
+          <w:tab w:val="left" w:pos="11908"/>
+          <w:tab w:val="left" w:pos="12824"/>
+          <w:tab w:val="left" w:pos="13740"/>
+          <w:tab w:val="left" w:pos="14656"/>
+        </w:tabs>
+        <w:wordWrap w:val="0"/>
+        <w:spacing w:after="0" w:line="240" w:lineRule="auto"/>
+        <w:rPr>
+          <w:rFonts w:ascii="Courier New" w:eastAsia="Times New Roman" w:hAnsi="Courier New" w:cs="Courier New"/>
+          <w:color w:val="F8F8F2"/>
+          <w:sz w:val="20"/>
+          <w:szCs w:val="20"/>
+          <w:bdr w:val="none" w:sz="0" w:space="0" w:color="auto" w:frame="1"/>
+          <w:lang w:eastAsia="en-GB"/>
+        </w:rPr>
+      </w:pPr>
+    </w:p>
+    <w:p>
+      <w:pPr>
+        <w:shd w:val="clear" w:color="auto" w:fill="272822"/>
+        <w:tabs>
+          <w:tab w:val="left" w:pos="916"/>
+          <w:tab w:val="left" w:pos="1832"/>
+          <w:tab w:val="left" w:pos="2748"/>
+          <w:tab w:val="left" w:pos="3664"/>
+          <w:tab w:val="left" w:pos="4580"/>
+          <w:tab w:val="left" w:pos="5496"/>
+          <w:tab w:val="left" w:pos="6412"/>
+          <w:tab w:val="left" w:pos="7328"/>
+          <w:tab w:val="left" w:pos="8244"/>
+          <w:tab w:val="left" w:pos="9160"/>
+          <w:tab w:val="left" w:pos="10076"/>
+          <w:tab w:val="left" w:pos="10992"/>
+          <w:tab w:val="left" w:pos="11908"/>
+          <w:tab w:val="left" w:pos="12824"/>
+          <w:tab w:val="left" w:pos="13740"/>
+          <w:tab w:val="left" w:pos="14656"/>
+        </w:tabs>
+        <w:wordWrap w:val="0"/>
+        <w:spacing w:after="0" w:line="240" w:lineRule="auto"/>
+        <w:rPr>
+          <w:rFonts w:ascii="Courier New" w:eastAsia="Times New Roman" w:hAnsi="Courier New" w:cs="Courier New"/>
+          <w:color w:val="F8F8F2"/>
+          <w:sz w:val="20"/>
+          <w:szCs w:val="20"/>
+          <w:bdr w:val="none" w:sz="0" w:space="0" w:color="auto" w:frame="1"/>
+          <w:lang w:eastAsia="en-GB"/>
+        </w:rPr>
+      </w:pPr>
+      <w:r>
+        <w:rPr>
+          <w:rFonts w:ascii="Courier New" w:eastAsia="Times New Roman" w:hAnsi="Courier New" w:cs="Courier New"/>
+          <w:color w:val="F8F8F2"/>
+          <w:sz w:val="20"/>
+          <w:szCs w:val="20"/>
+          <w:bdr w:val="none" w:sz="0" w:space="0" w:color="auto" w:frame="1"/>
+          <w:lang w:eastAsia="en-GB"/>
+        </w:rPr>
+        <w:t xml:space="preserve">== </w:t>
+      </w:r>
+      <w:r>
+        <w:rPr>
+          <w:rFonts w:ascii="Courier New" w:eastAsia="Times New Roman" w:hAnsi="Courier New" w:cs="Courier New"/>
+          <w:b/>
+          <w:bCs/>
+          <w:color w:val="F8F8F2"/>
+          <w:sz w:val="20"/>
+          <w:szCs w:val="20"/>
+          <w:bdr w:val="none" w:sz="0" w:space="0" w:color="auto" w:frame="1"/>
+          <w:lang w:eastAsia="en-GB"/>
+        </w:rPr>
+        <w:t>Results</w:t>
+      </w:r>
+      <w:r>
+        <w:rPr>
+          <w:rFonts w:ascii="Courier New" w:eastAsia="Times New Roman" w:hAnsi="Courier New" w:cs="Courier New"/>
+          <w:color w:val="F8F8F2"/>
+          <w:sz w:val="20"/>
+          <w:szCs w:val="20"/>
+          <w:bdr w:val="none" w:sz="0" w:space="0" w:color="auto" w:frame="1"/>
+          <w:lang w:eastAsia="en-GB"/>
+        </w:rPr>
+        <w:t xml:space="preserve"> ==========================================================================</w:t>
+      </w:r>
+    </w:p>
+    <w:p>
+      <w:pPr>
+        <w:shd w:val="clear" w:color="auto" w:fill="272822"/>
+        <w:tabs>
+          <w:tab w:val="left" w:pos="916"/>
+          <w:tab w:val="left" w:pos="1832"/>
+          <w:tab w:val="left" w:pos="2748"/>
+          <w:tab w:val="left" w:pos="3664"/>
+          <w:tab w:val="left" w:pos="4580"/>
+          <w:tab w:val="left" w:pos="5496"/>
+          <w:tab w:val="left" w:pos="6412"/>
+          <w:tab w:val="left" w:pos="7328"/>
+          <w:tab w:val="left" w:pos="8244"/>
+          <w:tab w:val="left" w:pos="9160"/>
+          <w:tab w:val="left" w:pos="10076"/>
+          <w:tab w:val="left" w:pos="10992"/>
+          <w:tab w:val="left" w:pos="11908"/>
+          <w:tab w:val="left" w:pos="12824"/>
+          <w:tab w:val="left" w:pos="13740"/>
+          <w:tab w:val="left" w:pos="14656"/>
+        </w:tabs>
+        <w:wordWrap w:val="0"/>
+        <w:spacing w:after="0" w:line="240" w:lineRule="auto"/>
+        <w:rPr>
+          <w:rFonts w:ascii="Courier New" w:eastAsia="Times New Roman" w:hAnsi="Courier New" w:cs="Courier New"/>
+          <w:color w:val="F8F8F2"/>
+          <w:sz w:val="20"/>
+          <w:szCs w:val="20"/>
+          <w:bdr w:val="none" w:sz="0" w:space="0" w:color="auto" w:frame="1"/>
+          <w:lang w:eastAsia="en-GB"/>
+        </w:rPr>
+      </w:pPr>
+      <w:r>
+        <w:rPr>
+          <w:rFonts w:ascii="Courier New" w:eastAsia="Times New Roman" w:hAnsi="Courier New" w:cs="Courier New"/>
+          <w:color w:val="F8F8F2"/>
+          <w:sz w:val="20"/>
+          <w:szCs w:val="20"/>
+          <w:bdr w:val="none" w:sz="0" w:space="0" w:color="auto" w:frame="1"/>
+          <w:lang w:eastAsia="en-GB"/>
+        </w:rPr>
+        <w:t>Duration: 0.4 s</w:t>
+      </w:r>
+    </w:p>
+    <w:p>
+      <w:pPr>
+        <w:shd w:val="clear" w:color="auto" w:fill="272822"/>
+        <w:tabs>
+          <w:tab w:val="left" w:pos="916"/>
+          <w:tab w:val="left" w:pos="1832"/>
+          <w:tab w:val="left" w:pos="2748"/>
+          <w:tab w:val="left" w:pos="3664"/>
+          <w:tab w:val="left" w:pos="4580"/>
+          <w:tab w:val="left" w:pos="5496"/>
+          <w:tab w:val="left" w:pos="6412"/>
+          <w:tab w:val="left" w:pos="7328"/>
+          <w:tab w:val="left" w:pos="8244"/>
+          <w:tab w:val="left" w:pos="9160"/>
+          <w:tab w:val="left" w:pos="10076"/>
+          <w:tab w:val="left" w:pos="10992"/>
+          <w:tab w:val="left" w:pos="11908"/>
+          <w:tab w:val="left" w:pos="12824"/>
+          <w:tab w:val="left" w:pos="13740"/>
+          <w:tab w:val="left" w:pos="14656"/>
+        </w:tabs>
+        <w:wordWrap w:val="0"/>
+        <w:spacing w:after="0" w:line="240" w:lineRule="auto"/>
+        <w:rPr>
+          <w:rFonts w:ascii="Courier New" w:eastAsia="Times New Roman" w:hAnsi="Courier New" w:cs="Courier New"/>
+          <w:color w:val="F8F8F2"/>
+          <w:sz w:val="20"/>
+          <w:szCs w:val="20"/>
+          <w:bdr w:val="none" w:sz="0" w:space="0" w:color="auto" w:frame="1"/>
+          <w:lang w:eastAsia="en-GB"/>
+        </w:rPr>
+      </w:pPr>
+    </w:p>
+    <w:p>
+      <w:pPr>
+        <w:shd w:val="clear" w:color="auto" w:fill="272822"/>
+        <w:tabs>
+          <w:tab w:val="left" w:pos="916"/>
+          <w:tab w:val="left" w:pos="1832"/>
+          <w:tab w:val="left" w:pos="2748"/>
+          <w:tab w:val="left" w:pos="3664"/>
+          <w:tab w:val="left" w:pos="4580"/>
+          <w:tab w:val="left" w:pos="5496"/>
+          <w:tab w:val="left" w:pos="6412"/>
+          <w:tab w:val="left" w:pos="7328"/>
+          <w:tab w:val="left" w:pos="8244"/>
+          <w:tab w:val="left" w:pos="9160"/>
+          <w:tab w:val="left" w:pos="10076"/>
+          <w:tab w:val="left" w:pos="10992"/>
+          <w:tab w:val="left" w:pos="11908"/>
+          <w:tab w:val="left" w:pos="12824"/>
+          <w:tab w:val="left" w:pos="13740"/>
+          <w:tab w:val="left" w:pos="14656"/>
+        </w:tabs>
+        <w:wordWrap w:val="0"/>
+        <w:spacing w:after="0" w:line="240" w:lineRule="auto"/>
+        <w:rPr>
+          <w:rFonts w:ascii="Courier New" w:eastAsia="Times New Roman" w:hAnsi="Courier New" w:cs="Courier New"/>
+          <w:color w:val="F8F8F2"/>
+          <w:sz w:val="20"/>
+          <w:szCs w:val="20"/>
+          <w:bdr w:val="none" w:sz="0" w:space="0" w:color="auto" w:frame="1"/>
+          <w:lang w:eastAsia="en-GB"/>
+        </w:rPr>
+      </w:pPr>
+      <w:r>
+        <w:rPr>
+          <w:rFonts w:ascii="Courier New" w:eastAsia="Times New Roman" w:hAnsi="Courier New" w:cs="Courier New"/>
+          <w:color w:val="F8F8F2"/>
+          <w:sz w:val="20"/>
+          <w:szCs w:val="20"/>
+          <w:bdr w:val="none" w:sz="0" w:space="0" w:color="auto" w:frame="1"/>
+          <w:lang w:eastAsia="en-GB"/>
+        </w:rPr>
+        <w:t>OK:       31</w:t>
+      </w:r>
+    </w:p>
+    <w:p>
+      <w:pPr>
+        <w:shd w:val="clear" w:color="auto" w:fill="272822"/>
+        <w:tabs>
+          <w:tab w:val="left" w:pos="916"/>
+          <w:tab w:val="left" w:pos="1832"/>
+          <w:tab w:val="left" w:pos="2748"/>
+          <w:tab w:val="left" w:pos="3664"/>
+          <w:tab w:val="left" w:pos="4580"/>
+          <w:tab w:val="left" w:pos="5496"/>
+          <w:tab w:val="left" w:pos="6412"/>
+          <w:tab w:val="left" w:pos="7328"/>
+          <w:tab w:val="left" w:pos="8244"/>
+          <w:tab w:val="left" w:pos="9160"/>
+          <w:tab w:val="left" w:pos="10076"/>
+          <w:tab w:val="left" w:pos="10992"/>
+          <w:tab w:val="left" w:pos="11908"/>
+          <w:tab w:val="left" w:pos="12824"/>
+          <w:tab w:val="left" w:pos="13740"/>
+          <w:tab w:val="left" w:pos="14656"/>
+        </w:tabs>
+        <w:wordWrap w:val="0"/>
+        <w:spacing w:after="0" w:line="240" w:lineRule="auto"/>
+        <w:rPr>
+          <w:rFonts w:ascii="Courier New" w:eastAsia="Times New Roman" w:hAnsi="Courier New" w:cs="Courier New"/>
+          <w:color w:val="F8F8F2"/>
+          <w:sz w:val="20"/>
+          <w:szCs w:val="20"/>
+          <w:bdr w:val="none" w:sz="0" w:space="0" w:color="auto" w:frame="1"/>
+          <w:lang w:eastAsia="en-GB"/>
+        </w:rPr>
+      </w:pPr>
+      <w:r>
+        <w:rPr>
+          <w:rFonts w:ascii="Courier New" w:eastAsia="Times New Roman" w:hAnsi="Courier New" w:cs="Courier New"/>
+          <w:color w:val="F8F8F2"/>
+          <w:sz w:val="20"/>
+          <w:szCs w:val="20"/>
+          <w:bdr w:val="none" w:sz="0" w:space="0" w:color="auto" w:frame="1"/>
+          <w:lang w:eastAsia="en-GB"/>
+        </w:rPr>
+        <w:t>Failed:   1</w:t>
+      </w:r>
+    </w:p>
+    <w:p>
+      <w:pPr>
+        <w:shd w:val="clear" w:color="auto" w:fill="272822"/>
+        <w:tabs>
+          <w:tab w:val="left" w:pos="916"/>
+          <w:tab w:val="left" w:pos="1832"/>
+          <w:tab w:val="left" w:pos="2748"/>
+          <w:tab w:val="left" w:pos="3664"/>
+          <w:tab w:val="left" w:pos="4580"/>
+          <w:tab w:val="left" w:pos="5496"/>
+          <w:tab w:val="left" w:pos="6412"/>
+          <w:tab w:val="left" w:pos="7328"/>
+          <w:tab w:val="left" w:pos="8244"/>
+          <w:tab w:val="left" w:pos="9160"/>
+          <w:tab w:val="left" w:pos="10076"/>
+          <w:tab w:val="left" w:pos="10992"/>
+          <w:tab w:val="left" w:pos="11908"/>
+          <w:tab w:val="left" w:pos="12824"/>
+          <w:tab w:val="left" w:pos="13740"/>
+          <w:tab w:val="left" w:pos="14656"/>
+        </w:tabs>
+        <w:wordWrap w:val="0"/>
+        <w:spacing w:after="0" w:line="240" w:lineRule="auto"/>
+        <w:rPr>
+          <w:rFonts w:ascii="Courier New" w:eastAsia="Times New Roman" w:hAnsi="Courier New" w:cs="Courier New"/>
+          <w:color w:val="F8F8F2"/>
+          <w:sz w:val="20"/>
+          <w:szCs w:val="20"/>
+          <w:bdr w:val="none" w:sz="0" w:space="0" w:color="auto" w:frame="1"/>
+          <w:lang w:eastAsia="en-GB"/>
+        </w:rPr>
+      </w:pPr>
+      <w:r>
+        <w:rPr>
+          <w:rFonts w:ascii="Courier New" w:eastAsia="Times New Roman" w:hAnsi="Courier New" w:cs="Courier New"/>
+          <w:color w:val="F8F8F2"/>
+          <w:sz w:val="20"/>
+          <w:szCs w:val="20"/>
+          <w:bdr w:val="none" w:sz="0" w:space="0" w:color="auto" w:frame="1"/>
+          <w:lang w:eastAsia="en-GB"/>
+        </w:rPr>
+        <w:t>Warnings: 0</w:t>
+      </w:r>
+    </w:p>
+    <w:p>
+      <w:pPr>
+        <w:shd w:val="clear" w:color="auto" w:fill="272822"/>
+        <w:tabs>
+          <w:tab w:val="left" w:pos="916"/>
+          <w:tab w:val="left" w:pos="1832"/>
+          <w:tab w:val="left" w:pos="2748"/>
+          <w:tab w:val="left" w:pos="3664"/>
+          <w:tab w:val="left" w:pos="4580"/>
+          <w:tab w:val="left" w:pos="5496"/>
+          <w:tab w:val="left" w:pos="6412"/>
+          <w:tab w:val="left" w:pos="7328"/>
+          <w:tab w:val="left" w:pos="8244"/>
+          <w:tab w:val="left" w:pos="9160"/>
+          <w:tab w:val="left" w:pos="10076"/>
+          <w:tab w:val="left" w:pos="10992"/>
+          <w:tab w:val="left" w:pos="11908"/>
+          <w:tab w:val="left" w:pos="12824"/>
+          <w:tab w:val="left" w:pos="13740"/>
+          <w:tab w:val="left" w:pos="14656"/>
+        </w:tabs>
+        <w:wordWrap w:val="0"/>
+        <w:spacing w:after="0" w:line="240" w:lineRule="auto"/>
+        <w:rPr>
+          <w:rFonts w:ascii="Courier New" w:eastAsia="Times New Roman" w:hAnsi="Courier New" w:cs="Courier New"/>
+          <w:color w:val="F8F8F2"/>
+          <w:sz w:val="20"/>
+          <w:szCs w:val="20"/>
+          <w:bdr w:val="none" w:sz="0" w:space="0" w:color="auto" w:frame="1"/>
+          <w:lang w:eastAsia="en-GB"/>
+        </w:rPr>
+      </w:pPr>
+      <w:r>
+        <w:rPr>
+          <w:rFonts w:ascii="Courier New" w:eastAsia="Times New Roman" w:hAnsi="Courier New" w:cs="Courier New"/>
+          <w:color w:val="F8F8F2"/>
+          <w:sz w:val="20"/>
+          <w:szCs w:val="20"/>
+          <w:bdr w:val="none" w:sz="0" w:space="0" w:color="auto" w:frame="1"/>
+          <w:lang w:eastAsia="en-GB"/>
+        </w:rPr>
+        <w:t>Skipped:  0</w:t>
+      </w:r>
+    </w:p>
+    <w:p>
+      <w:pPr>
+        <w:shd w:val="clear" w:color="auto" w:fill="272822"/>
+        <w:tabs>
+          <w:tab w:val="left" w:pos="916"/>
+          <w:tab w:val="left" w:pos="1832"/>
+          <w:tab w:val="left" w:pos="2748"/>
+          <w:tab w:val="left" w:pos="3664"/>
+          <w:tab w:val="left" w:pos="4580"/>
+          <w:tab w:val="left" w:pos="5496"/>
+          <w:tab w:val="left" w:pos="6412"/>
+          <w:tab w:val="left" w:pos="7328"/>
+          <w:tab w:val="left" w:pos="8244"/>
+          <w:tab w:val="left" w:pos="9160"/>
+          <w:tab w:val="left" w:pos="10076"/>
+          <w:tab w:val="left" w:pos="10992"/>
+          <w:tab w:val="left" w:pos="11908"/>
+          <w:tab w:val="left" w:pos="12824"/>
+          <w:tab w:val="left" w:pos="13740"/>
+          <w:tab w:val="left" w:pos="14656"/>
+        </w:tabs>
+        <w:wordWrap w:val="0"/>
+        <w:spacing w:after="0" w:line="240" w:lineRule="auto"/>
+        <w:rPr>
+          <w:rFonts w:ascii="Courier New" w:eastAsia="Times New Roman" w:hAnsi="Courier New" w:cs="Courier New"/>
+          <w:color w:val="F8F8F2"/>
+          <w:sz w:val="20"/>
+          <w:szCs w:val="20"/>
+          <w:bdr w:val="none" w:sz="0" w:space="0" w:color="auto" w:frame="1"/>
+          <w:lang w:eastAsia="en-GB"/>
+        </w:rPr>
+      </w:pPr>
+      <w:r>
+        <w:rPr>
+          <w:rFonts w:ascii="Courier New" w:eastAsia="Times New Roman" w:hAnsi="Courier New" w:cs="Courier New"/>
+          <w:color w:val="F8F8F2"/>
+          <w:sz w:val="20"/>
+          <w:szCs w:val="20"/>
+          <w:bdr w:val="none" w:sz="0" w:space="0" w:color="auto" w:frame="1"/>
+          <w:lang w:eastAsia="en-GB"/>
+        </w:rPr>
+        <w:t>Warning message:</w:t>
+      </w:r>
+    </w:p>
+    <w:p>
+      <w:pPr>
+        <w:shd w:val="clear" w:color="auto" w:fill="272822"/>
+        <w:tabs>
+          <w:tab w:val="left" w:pos="916"/>
+          <w:tab w:val="left" w:pos="1832"/>
+          <w:tab w:val="left" w:pos="2748"/>
+          <w:tab w:val="left" w:pos="3664"/>
+          <w:tab w:val="left" w:pos="4580"/>
+          <w:tab w:val="left" w:pos="5496"/>
+          <w:tab w:val="left" w:pos="6412"/>
+          <w:tab w:val="left" w:pos="7328"/>
+          <w:tab w:val="left" w:pos="8244"/>
+          <w:tab w:val="left" w:pos="9160"/>
+          <w:tab w:val="left" w:pos="10076"/>
+          <w:tab w:val="left" w:pos="10992"/>
+          <w:tab w:val="left" w:pos="11908"/>
+          <w:tab w:val="left" w:pos="12824"/>
+          <w:tab w:val="left" w:pos="13740"/>
+          <w:tab w:val="left" w:pos="14656"/>
+        </w:tabs>
+        <w:wordWrap w:val="0"/>
+        <w:spacing w:after="0" w:line="240" w:lineRule="auto"/>
+        <w:rPr>
+          <w:rFonts w:ascii="Courier New" w:eastAsia="Times New Roman" w:hAnsi="Courier New" w:cs="Courier New"/>
+          <w:color w:val="F8F8F2"/>
+          <w:sz w:val="20"/>
+          <w:szCs w:val="20"/>
+          <w:lang w:eastAsia="en-GB"/>
+        </w:rPr>
+      </w:pPr>
+      <w:r>
+        <w:rPr>
+          <w:rFonts w:ascii="Courier New" w:eastAsia="Times New Roman" w:hAnsi="Courier New" w:cs="Courier New"/>
+          <w:color w:val="F8F8F2"/>
+          <w:sz w:val="20"/>
+          <w:szCs w:val="20"/>
+          <w:bdr w:val="none" w:sz="0" w:space="0" w:color="auto" w:frame="1"/>
+          <w:lang w:eastAsia="en-GB"/>
+        </w:rPr>
+        <w:t xml:space="preserve">package 'testthat' was built under R version 3.4.3 </w:t>
+      </w:r>
+    </w:p>
+    <w:p>
+      <w:pPr>
+        <w:pStyle w:val="ListParagraph"/>
+        <w:spacing w:line="360" w:lineRule="auto"/>
+        <w:ind w:left="-142"/>
+        <w:rPr>
+          <w:b/>
+          <w:sz w:val="24"/>
+          <w:szCs w:val="28"/>
+        </w:rPr>
+      </w:pPr>
+    </w:p>
+    <w:p>
+      <w:pPr>
+        <w:pStyle w:val="ListParagraph"/>
+        <w:numPr>
+          <w:ilvl w:val="0"/>
+          <w:numId w:val="7"/>
+        </w:numPr>
+        <w:spacing w:line="360" w:lineRule="auto"/>
+        <w:ind w:left="-142"/>
+        <w:rPr>
+          <w:b/>
+          <w:sz w:val="24"/>
+          <w:szCs w:val="28"/>
+        </w:rPr>
+      </w:pPr>
+      <w:r>
+        <w:rPr>
+          <w:b/>
+          <w:sz w:val="24"/>
+          <w:szCs w:val="28"/>
+        </w:rPr>
+        <w:t>State the number of unit test if applicable</w:t>
+      </w:r>
+    </w:p>
+    <w:p>
+      <w:pPr>
+        <w:spacing w:line="240" w:lineRule="auto"/>
+        <w:rPr>
+          <w:sz w:val="24"/>
+          <w:szCs w:val="28"/>
+        </w:rPr>
+      </w:pPr>
+      <w:r>
+        <w:rPr>
+          <w:sz w:val="24"/>
+          <w:szCs w:val="28"/>
+        </w:rPr>
+        <w:t>test-</w:t>
+      </w:r>
+      <w:proofErr w:type="spellStart"/>
+      <w:proofErr w:type="gramStart"/>
+      <w:r>
+        <w:rPr>
+          <w:sz w:val="24"/>
+          <w:szCs w:val="28"/>
+        </w:rPr>
+        <w:t>population.R</w:t>
+      </w:r>
+      <w:proofErr w:type="spellEnd"/>
+      <w:proofErr w:type="gramEnd"/>
+      <w:r>
+        <w:rPr>
+          <w:sz w:val="24"/>
+          <w:szCs w:val="28"/>
+        </w:rPr>
+        <w:t xml:space="preserve"> </w:t>
+      </w:r>
+    </w:p>
+    <w:p>
+      <w:pPr>
+        <w:spacing w:line="240" w:lineRule="auto"/>
+        <w:rPr>
+          <w:sz w:val="24"/>
+          <w:szCs w:val="28"/>
+        </w:rPr>
+      </w:pPr>
+      <w:proofErr w:type="spellStart"/>
+      <w:r>
+        <w:rPr>
+          <w:sz w:val="24"/>
+          <w:szCs w:val="28"/>
+        </w:rPr>
+        <w:t>test_</w:t>
+      </w:r>
+      <w:proofErr w:type="gramStart"/>
+      <w:r>
+        <w:rPr>
+          <w:sz w:val="24"/>
+          <w:szCs w:val="28"/>
+        </w:rPr>
+        <w:t>that</w:t>
+      </w:r>
+      <w:proofErr w:type="spellEnd"/>
+      <w:r>
+        <w:rPr>
+          <w:sz w:val="24"/>
+          <w:szCs w:val="28"/>
+        </w:rPr>
+        <w:t>(</w:t>
+      </w:r>
+      <w:proofErr w:type="gramEnd"/>
+      <w:r>
+        <w:rPr>
+          <w:sz w:val="24"/>
+          <w:szCs w:val="28"/>
+        </w:rPr>
+        <w:t>“</w:t>
+      </w:r>
+      <w:proofErr w:type="spellStart"/>
+      <w:r>
+        <w:rPr>
+          <w:sz w:val="24"/>
+          <w:szCs w:val="28"/>
+        </w:rPr>
+        <w:t>generateOutputs</w:t>
+      </w:r>
+      <w:proofErr w:type="spellEnd"/>
+      <w:r>
+        <w:rPr>
+          <w:sz w:val="24"/>
+          <w:szCs w:val="28"/>
+        </w:rPr>
+        <w:t xml:space="preserve"> returns a data … “, {</w:t>
+      </w:r>
+      <w:r>
+        <w:rPr>
+          <w:sz w:val="24"/>
+          <w:szCs w:val="28"/>
+        </w:rPr>
+        <w:br/>
+      </w:r>
+      <w:r>
+        <w:rPr>
+          <w:sz w:val="24"/>
+          <w:szCs w:val="28"/>
+        </w:rPr>
+        <w:tab/>
+        <w:t>…</w:t>
+      </w:r>
+    </w:p>
+    <w:p>
+      <w:pPr>
+        <w:spacing w:line="240" w:lineRule="auto"/>
+        <w:rPr>
+          <w:sz w:val="24"/>
+          <w:szCs w:val="28"/>
+        </w:rPr>
+      </w:pPr>
+      <w:r>
+        <w:rPr>
+          <w:sz w:val="24"/>
+          <w:szCs w:val="28"/>
+        </w:rPr>
+        <w:tab/>
+      </w:r>
+      <w:proofErr w:type="spellStart"/>
+      <w:r>
+        <w:rPr>
+          <w:sz w:val="24"/>
+          <w:szCs w:val="28"/>
+        </w:rPr>
+        <w:t>expect_</w:t>
+      </w:r>
+      <w:proofErr w:type="gramStart"/>
+      <w:r>
+        <w:rPr>
+          <w:sz w:val="24"/>
+          <w:szCs w:val="28"/>
+        </w:rPr>
+        <w:t>is</w:t>
+      </w:r>
+      <w:proofErr w:type="spellEnd"/>
+      <w:r>
+        <w:rPr>
+          <w:sz w:val="24"/>
+          <w:szCs w:val="28"/>
+        </w:rPr>
+        <w:t>(</w:t>
+      </w:r>
+      <w:proofErr w:type="gramEnd"/>
+      <w:r>
+        <w:rPr>
+          <w:sz w:val="24"/>
+          <w:szCs w:val="28"/>
+        </w:rPr>
+        <w:t>outputNodes1$chromoID, “integer”)</w:t>
+      </w:r>
+    </w:p>
+    <w:p>
+      <w:pPr>
+        <w:spacing w:line="240" w:lineRule="auto"/>
+        <w:rPr>
+          <w:sz w:val="24"/>
+          <w:szCs w:val="28"/>
+        </w:rPr>
+      </w:pPr>
+      <w:r>
+        <w:rPr>
+          <w:sz w:val="24"/>
+          <w:szCs w:val="28"/>
+        </w:rPr>
+        <w:t>}</w:t>
+      </w:r>
+    </w:p>
+    <w:p>
+      <w:pPr>
+        <w:pStyle w:val="ListParagraph"/>
+        <w:numPr>
+          <w:ilvl w:val="0"/>
+          <w:numId w:val="7"/>
+        </w:numPr>
+        <w:spacing w:line="360" w:lineRule="auto"/>
+        <w:ind w:left="-142"/>
+        <w:rPr>
+          <w:b/>
+          <w:sz w:val="24"/>
+          <w:szCs w:val="28"/>
+        </w:rPr>
+      </w:pPr>
+      <w:r>
+        <w:rPr>
+          <w:b/>
+          <w:sz w:val="24"/>
+          <w:szCs w:val="28"/>
+        </w:rPr>
+        <w:t>Describe what raises the error</w:t>
+      </w:r>
+    </w:p>
+    <w:p>
+      <w:pPr>
+        <w:pStyle w:val="ListParagraph"/>
+        <w:spacing w:line="360" w:lineRule="auto"/>
+        <w:ind w:left="-142"/>
+        <w:rPr>
+          <w:sz w:val="24"/>
+          <w:szCs w:val="28"/>
+        </w:rPr>
+      </w:pPr>
+      <w:r>
+        <w:rPr>
+          <w:sz w:val="24"/>
+          <w:szCs w:val="28"/>
+        </w:rPr>
+        <w:t xml:space="preserve">I am trying to ensure that the correct structure is used for the output nodes generated and in this </w:t>
+      </w:r>
+      <w:proofErr w:type="gramStart"/>
+      <w:r>
+        <w:rPr>
+          <w:sz w:val="24"/>
+          <w:szCs w:val="28"/>
+        </w:rPr>
+        <w:t>particular case</w:t>
+      </w:r>
+      <w:proofErr w:type="gramEnd"/>
+      <w:r>
+        <w:rPr>
+          <w:sz w:val="24"/>
+          <w:szCs w:val="28"/>
+        </w:rPr>
+        <w:t xml:space="preserve"> I am checking the </w:t>
+      </w:r>
+      <w:proofErr w:type="spellStart"/>
+      <w:r>
+        <w:rPr>
+          <w:sz w:val="24"/>
+          <w:szCs w:val="28"/>
+        </w:rPr>
+        <w:t>chromoID</w:t>
+      </w:r>
+      <w:proofErr w:type="spellEnd"/>
+      <w:r>
+        <w:rPr>
+          <w:sz w:val="24"/>
+          <w:szCs w:val="28"/>
+        </w:rPr>
+        <w:t xml:space="preserve"> column has the type “integer”. When I run the test, it seems the type is actually “numeric”.</w:t>
+      </w:r>
+    </w:p>
+    <w:p>
+      <w:pPr>
+        <w:pStyle w:val="ListParagraph"/>
+        <w:spacing w:line="360" w:lineRule="auto"/>
+        <w:ind w:left="-142"/>
+        <w:rPr>
+          <w:sz w:val="24"/>
+          <w:szCs w:val="28"/>
+        </w:rPr>
+      </w:pPr>
+    </w:p>
+    <w:p>
+      <w:pPr>
+        <w:pStyle w:val="ListParagraph"/>
+        <w:numPr>
+          <w:ilvl w:val="0"/>
+          <w:numId w:val="7"/>
+        </w:numPr>
+        <w:spacing w:line="360" w:lineRule="auto"/>
+        <w:ind w:left="-142"/>
+        <w:rPr>
+          <w:b/>
+          <w:sz w:val="24"/>
+          <w:szCs w:val="28"/>
+        </w:rPr>
+      </w:pPr>
+      <w:r>
+        <w:rPr>
+          <w:b/>
+          <w:sz w:val="24"/>
+          <w:szCs w:val="28"/>
+        </w:rPr>
+        <w:t>Describe the steps taken to solve the issue</w:t>
+      </w:r>
+    </w:p>
+    <w:p>
+      <w:pPr>
+        <w:pStyle w:val="ListParagraph"/>
+        <w:spacing w:line="360" w:lineRule="auto"/>
+        <w:ind w:left="-142"/>
+        <w:rPr>
+          <w:sz w:val="24"/>
+          <w:szCs w:val="28"/>
+        </w:rPr>
+      </w:pPr>
+      <w:r>
+        <w:rPr>
+          <w:sz w:val="24"/>
+          <w:szCs w:val="28"/>
+        </w:rPr>
+        <w:t xml:space="preserve">I looked at the area in my code as to why it was producing </w:t>
+      </w:r>
+      <w:proofErr w:type="spellStart"/>
+      <w:r>
+        <w:rPr>
+          <w:sz w:val="24"/>
+          <w:szCs w:val="28"/>
+        </w:rPr>
+        <w:t>numerics</w:t>
+      </w:r>
+      <w:proofErr w:type="spellEnd"/>
+      <w:r>
+        <w:rPr>
+          <w:sz w:val="24"/>
+          <w:szCs w:val="28"/>
+        </w:rPr>
+        <w:t xml:space="preserve"> for this column instead of integers. I changed the appropriate line to use the seq.int function instead of casting the resulting vector from numeric to integer.</w:t>
+      </w:r>
+      <w:r>
+        <w:rPr>
+          <w:b/>
+          <w:sz w:val="24"/>
+          <w:szCs w:val="28"/>
+        </w:rPr>
+        <w:br w:type="page"/>
+      </w:r>
+    </w:p>
+    <w:p>
+      <w:pPr>
+        <w:pStyle w:val="ListParagraph"/>
+        <w:numPr>
+          <w:ilvl w:val="0"/>
+          <w:numId w:val="8"/>
+        </w:numPr>
+        <w:spacing w:line="360" w:lineRule="auto"/>
+        <w:ind w:left="-142"/>
+        <w:rPr>
+          <w:b/>
+          <w:sz w:val="24"/>
+          <w:szCs w:val="28"/>
+        </w:rPr>
+      </w:pPr>
+      <w:r>
+        <w:rPr>
+          <w:b/>
+          <w:sz w:val="24"/>
+          <w:szCs w:val="28"/>
+        </w:rPr>
+        <w:lastRenderedPageBreak/>
+        <w:t>Write a description of the feature I am trying to implement</w:t>
+      </w:r>
+    </w:p>
+    <w:p>
+      <w:pPr>
+        <w:pStyle w:val="ListParagraph"/>
+        <w:spacing w:line="360" w:lineRule="auto"/>
+        <w:ind w:left="-142"/>
+        <w:rPr>
+          <w:sz w:val="24"/>
+          <w:szCs w:val="28"/>
+        </w:rPr>
+      </w:pPr>
+      <w:r>
+        <w:rPr>
+          <w:sz w:val="24"/>
+          <w:szCs w:val="28"/>
+        </w:rPr>
+        <w:t>Unit testing for the creation of the function sets.</w:t>
+      </w:r>
+    </w:p>
+    <w:p>
+      <w:pPr>
+        <w:pStyle w:val="ListParagraph"/>
+        <w:numPr>
+          <w:ilvl w:val="0"/>
+          <w:numId w:val="8"/>
+        </w:numPr>
+        <w:spacing w:line="360" w:lineRule="auto"/>
+        <w:ind w:left="-142"/>
+        <w:rPr>
+          <w:b/>
+          <w:sz w:val="24"/>
+          <w:szCs w:val="28"/>
+        </w:rPr>
+      </w:pPr>
+      <w:r>
+        <w:rPr>
+          <w:b/>
+          <w:sz w:val="24"/>
+          <w:szCs w:val="28"/>
+        </w:rPr>
+        <w:t>State what the error description is I receive</w:t>
+      </w:r>
+    </w:p>
+    <w:p>
+      <w:pPr>
+        <w:shd w:val="clear" w:color="auto" w:fill="272822"/>
+        <w:tabs>
+          <w:tab w:val="left" w:pos="916"/>
+          <w:tab w:val="left" w:pos="1832"/>
+          <w:tab w:val="left" w:pos="2748"/>
+          <w:tab w:val="left" w:pos="3664"/>
+          <w:tab w:val="left" w:pos="4580"/>
+          <w:tab w:val="left" w:pos="5496"/>
+          <w:tab w:val="left" w:pos="6412"/>
+          <w:tab w:val="left" w:pos="7328"/>
+          <w:tab w:val="left" w:pos="8244"/>
+          <w:tab w:val="left" w:pos="9160"/>
+          <w:tab w:val="left" w:pos="10076"/>
+          <w:tab w:val="left" w:pos="10992"/>
+          <w:tab w:val="left" w:pos="11908"/>
+          <w:tab w:val="left" w:pos="12824"/>
+          <w:tab w:val="left" w:pos="13740"/>
+          <w:tab w:val="left" w:pos="14656"/>
+        </w:tabs>
+        <w:wordWrap w:val="0"/>
+        <w:spacing w:after="0" w:line="240" w:lineRule="auto"/>
+        <w:rPr>
+          <w:rFonts w:ascii="Courier New" w:eastAsia="Times New Roman" w:hAnsi="Courier New" w:cs="Courier New"/>
+          <w:color w:val="F92672"/>
+          <w:sz w:val="20"/>
+          <w:szCs w:val="20"/>
+          <w:lang w:eastAsia="en-GB"/>
+        </w:rPr>
+      </w:pPr>
+      <w:r>
+        <w:rPr>
+          <w:rFonts w:ascii="Courier New" w:eastAsia="Times New Roman" w:hAnsi="Courier New" w:cs="Courier New"/>
+          <w:color w:val="F92672"/>
+          <w:sz w:val="20"/>
+          <w:szCs w:val="20"/>
+          <w:lang w:eastAsia="en-GB"/>
+        </w:rPr>
+        <w:t xml:space="preserve">==&gt; </w:t>
+      </w:r>
+      <w:proofErr w:type="gramStart"/>
+      <w:r>
+        <w:rPr>
+          <w:rFonts w:ascii="Courier New" w:eastAsia="Times New Roman" w:hAnsi="Courier New" w:cs="Courier New"/>
+          <w:color w:val="F92672"/>
+          <w:sz w:val="20"/>
+          <w:szCs w:val="20"/>
+          <w:lang w:eastAsia="en-GB"/>
+        </w:rPr>
+        <w:t>devtools::</w:t>
+      </w:r>
+      <w:proofErr w:type="gramEnd"/>
+      <w:r>
+        <w:rPr>
+          <w:rFonts w:ascii="Courier New" w:eastAsia="Times New Roman" w:hAnsi="Courier New" w:cs="Courier New"/>
+          <w:color w:val="F92672"/>
+          <w:sz w:val="20"/>
+          <w:szCs w:val="20"/>
+          <w:lang w:eastAsia="en-GB"/>
+        </w:rPr>
+        <w:t>test()</w:t>
+      </w:r>
+    </w:p>
+    <w:p>
+      <w:pPr>
+        <w:shd w:val="clear" w:color="auto" w:fill="272822"/>
+        <w:tabs>
+          <w:tab w:val="left" w:pos="916"/>
+          <w:tab w:val="left" w:pos="1832"/>
+          <w:tab w:val="left" w:pos="2748"/>
+          <w:tab w:val="left" w:pos="3664"/>
+          <w:tab w:val="left" w:pos="4580"/>
+          <w:tab w:val="left" w:pos="5496"/>
+          <w:tab w:val="left" w:pos="6412"/>
+          <w:tab w:val="left" w:pos="7328"/>
+          <w:tab w:val="left" w:pos="8244"/>
+          <w:tab w:val="left" w:pos="9160"/>
+          <w:tab w:val="left" w:pos="10076"/>
+          <w:tab w:val="left" w:pos="10992"/>
+          <w:tab w:val="left" w:pos="11908"/>
+          <w:tab w:val="left" w:pos="12824"/>
+          <w:tab w:val="left" w:pos="13740"/>
+          <w:tab w:val="left" w:pos="14656"/>
+        </w:tabs>
+        <w:wordWrap w:val="0"/>
+        <w:spacing w:after="0" w:line="240" w:lineRule="auto"/>
+        <w:rPr>
+          <w:rFonts w:ascii="Courier New" w:eastAsia="Times New Roman" w:hAnsi="Courier New" w:cs="Courier New"/>
+          <w:color w:val="F92672"/>
+          <w:sz w:val="20"/>
+          <w:szCs w:val="20"/>
+          <w:lang w:eastAsia="en-GB"/>
+        </w:rPr>
+      </w:pPr>
+    </w:p>
+    <w:p>
+      <w:pPr>
+        <w:shd w:val="clear" w:color="auto" w:fill="272822"/>
+        <w:tabs>
+          <w:tab w:val="left" w:pos="916"/>
+          <w:tab w:val="left" w:pos="1832"/>
+          <w:tab w:val="left" w:pos="2748"/>
+          <w:tab w:val="left" w:pos="3664"/>
+          <w:tab w:val="left" w:pos="4580"/>
+          <w:tab w:val="left" w:pos="5496"/>
+          <w:tab w:val="left" w:pos="6412"/>
+          <w:tab w:val="left" w:pos="7328"/>
+          <w:tab w:val="left" w:pos="8244"/>
+          <w:tab w:val="left" w:pos="9160"/>
+          <w:tab w:val="left" w:pos="10076"/>
+          <w:tab w:val="left" w:pos="10992"/>
+          <w:tab w:val="left" w:pos="11908"/>
+          <w:tab w:val="left" w:pos="12824"/>
+          <w:tab w:val="left" w:pos="13740"/>
+          <w:tab w:val="left" w:pos="14656"/>
+        </w:tabs>
+        <w:wordWrap w:val="0"/>
+        <w:spacing w:after="0" w:line="240" w:lineRule="auto"/>
+        <w:rPr>
+          <w:rFonts w:ascii="Courier New" w:eastAsia="Times New Roman" w:hAnsi="Courier New" w:cs="Courier New"/>
+          <w:color w:val="F8F8F2"/>
+          <w:sz w:val="20"/>
+          <w:szCs w:val="20"/>
+          <w:bdr w:val="none" w:sz="0" w:space="0" w:color="auto" w:frame="1"/>
+          <w:lang w:eastAsia="en-GB"/>
+        </w:rPr>
+      </w:pPr>
+      <w:r>
+        <w:rPr>
+          <w:rFonts w:ascii="Courier New" w:eastAsia="Times New Roman" w:hAnsi="Courier New" w:cs="Courier New"/>
+          <w:color w:val="F8F8F2"/>
+          <w:sz w:val="20"/>
+          <w:szCs w:val="20"/>
+          <w:bdr w:val="none" w:sz="0" w:space="0" w:color="auto" w:frame="1"/>
+          <w:lang w:eastAsia="en-GB"/>
+        </w:rPr>
+        <w:t xml:space="preserve">Loading </w:t>
+      </w:r>
+      <w:proofErr w:type="spellStart"/>
+      <w:r>
+        <w:rPr>
+          <w:rFonts w:ascii="Courier New" w:eastAsia="Times New Roman" w:hAnsi="Courier New" w:cs="Courier New"/>
+          <w:color w:val="F8F8F2"/>
+          <w:sz w:val="20"/>
+          <w:szCs w:val="20"/>
+          <w:bdr w:val="none" w:sz="0" w:space="0" w:color="auto" w:frame="1"/>
+          <w:lang w:eastAsia="en-GB"/>
+        </w:rPr>
+        <w:t>caRtesian</w:t>
+      </w:r>
+      <w:proofErr w:type="spellEnd"/>
+    </w:p>
+    <w:p>
+      <w:pPr>
+        <w:shd w:val="clear" w:color="auto" w:fill="272822"/>
+        <w:tabs>
+          <w:tab w:val="left" w:pos="916"/>
+          <w:tab w:val="left" w:pos="1832"/>
+          <w:tab w:val="left" w:pos="2748"/>
+          <w:tab w:val="left" w:pos="3664"/>
+          <w:tab w:val="left" w:pos="4580"/>
+          <w:tab w:val="left" w:pos="5496"/>
+          <w:tab w:val="left" w:pos="6412"/>
+          <w:tab w:val="left" w:pos="7328"/>
+          <w:tab w:val="left" w:pos="8244"/>
+          <w:tab w:val="left" w:pos="9160"/>
+          <w:tab w:val="left" w:pos="10076"/>
+          <w:tab w:val="left" w:pos="10992"/>
+          <w:tab w:val="left" w:pos="11908"/>
+          <w:tab w:val="left" w:pos="12824"/>
+          <w:tab w:val="left" w:pos="13740"/>
+          <w:tab w:val="left" w:pos="14656"/>
+        </w:tabs>
+        <w:wordWrap w:val="0"/>
+        <w:spacing w:after="0" w:line="240" w:lineRule="auto"/>
+        <w:rPr>
+          <w:rFonts w:ascii="Courier New" w:eastAsia="Times New Roman" w:hAnsi="Courier New" w:cs="Courier New"/>
+          <w:color w:val="F8F8F2"/>
+          <w:sz w:val="20"/>
+          <w:szCs w:val="20"/>
+          <w:bdr w:val="none" w:sz="0" w:space="0" w:color="auto" w:frame="1"/>
+          <w:lang w:eastAsia="en-GB"/>
+        </w:rPr>
+      </w:pPr>
+      <w:r>
+        <w:rPr>
+          <w:rFonts w:ascii="Courier New" w:eastAsia="Times New Roman" w:hAnsi="Courier New" w:cs="Courier New"/>
+          <w:color w:val="F8F8F2"/>
+          <w:sz w:val="20"/>
+          <w:szCs w:val="20"/>
+          <w:bdr w:val="none" w:sz="0" w:space="0" w:color="auto" w:frame="1"/>
+          <w:lang w:eastAsia="en-GB"/>
+        </w:rPr>
+        <w:t>Loading required package: testthat</w:t>
+      </w:r>
+    </w:p>
+    <w:p>
+      <w:pPr>
+        <w:shd w:val="clear" w:color="auto" w:fill="272822"/>
+        <w:tabs>
+          <w:tab w:val="left" w:pos="916"/>
+          <w:tab w:val="left" w:pos="1832"/>
+          <w:tab w:val="left" w:pos="2748"/>
+          <w:tab w:val="left" w:pos="3664"/>
+          <w:tab w:val="left" w:pos="4580"/>
+          <w:tab w:val="left" w:pos="5496"/>
+          <w:tab w:val="left" w:pos="6412"/>
+          <w:tab w:val="left" w:pos="7328"/>
+          <w:tab w:val="left" w:pos="8244"/>
+          <w:tab w:val="left" w:pos="9160"/>
+          <w:tab w:val="left" w:pos="10076"/>
+          <w:tab w:val="left" w:pos="10992"/>
+          <w:tab w:val="left" w:pos="11908"/>
+          <w:tab w:val="left" w:pos="12824"/>
+          <w:tab w:val="left" w:pos="13740"/>
+          <w:tab w:val="left" w:pos="14656"/>
+        </w:tabs>
+        <w:wordWrap w:val="0"/>
+        <w:spacing w:after="0" w:line="240" w:lineRule="auto"/>
+        <w:rPr>
+          <w:rFonts w:ascii="Courier New" w:eastAsia="Times New Roman" w:hAnsi="Courier New" w:cs="Courier New"/>
+          <w:color w:val="F8F8F2"/>
+          <w:sz w:val="20"/>
+          <w:szCs w:val="20"/>
+          <w:bdr w:val="none" w:sz="0" w:space="0" w:color="auto" w:frame="1"/>
+          <w:lang w:eastAsia="en-GB"/>
+        </w:rPr>
+      </w:pPr>
+      <w:r>
+        <w:rPr>
+          <w:rFonts w:ascii="Courier New" w:eastAsia="Times New Roman" w:hAnsi="Courier New" w:cs="Courier New"/>
+          <w:color w:val="F8F8F2"/>
+          <w:sz w:val="20"/>
+          <w:szCs w:val="20"/>
+          <w:bdr w:val="none" w:sz="0" w:space="0" w:color="auto" w:frame="1"/>
+          <w:lang w:eastAsia="en-GB"/>
+        </w:rPr>
+        <w:t xml:space="preserve">Testing </w:t>
+      </w:r>
+      <w:proofErr w:type="spellStart"/>
+      <w:r>
+        <w:rPr>
+          <w:rFonts w:ascii="Courier New" w:eastAsia="Times New Roman" w:hAnsi="Courier New" w:cs="Courier New"/>
+          <w:color w:val="F8F8F2"/>
+          <w:sz w:val="20"/>
+          <w:szCs w:val="20"/>
+          <w:bdr w:val="none" w:sz="0" w:space="0" w:color="auto" w:frame="1"/>
+          <w:lang w:eastAsia="en-GB"/>
+        </w:rPr>
+        <w:t>caRtesian</w:t>
+      </w:r>
+      <w:proofErr w:type="spellEnd"/>
+    </w:p>
+    <w:p>
+      <w:pPr>
+        <w:shd w:val="clear" w:color="auto" w:fill="272822"/>
+        <w:tabs>
+          <w:tab w:val="left" w:pos="916"/>
+          <w:tab w:val="left" w:pos="1832"/>
+          <w:tab w:val="left" w:pos="2748"/>
+          <w:tab w:val="left" w:pos="3664"/>
+          <w:tab w:val="left" w:pos="4580"/>
+          <w:tab w:val="left" w:pos="5496"/>
+          <w:tab w:val="left" w:pos="6412"/>
+          <w:tab w:val="left" w:pos="7328"/>
+          <w:tab w:val="left" w:pos="8244"/>
+          <w:tab w:val="left" w:pos="9160"/>
+          <w:tab w:val="left" w:pos="10076"/>
+          <w:tab w:val="left" w:pos="10992"/>
+          <w:tab w:val="left" w:pos="11908"/>
+          <w:tab w:val="left" w:pos="12824"/>
+          <w:tab w:val="left" w:pos="13740"/>
+          <w:tab w:val="left" w:pos="14656"/>
+        </w:tabs>
+        <w:wordWrap w:val="0"/>
+        <w:spacing w:after="0" w:line="240" w:lineRule="auto"/>
+        <w:rPr>
+          <w:rFonts w:ascii="Courier New" w:eastAsia="Times New Roman" w:hAnsi="Courier New" w:cs="Courier New"/>
+          <w:color w:val="F8F8F2"/>
+          <w:sz w:val="20"/>
+          <w:szCs w:val="20"/>
+          <w:bdr w:val="none" w:sz="0" w:space="0" w:color="auto" w:frame="1"/>
+          <w:lang w:eastAsia="en-GB"/>
+        </w:rPr>
+      </w:pPr>
+      <w:r>
+        <w:rPr>
+          <w:rFonts w:ascii="Courier New" w:eastAsia="Times New Roman" w:hAnsi="Courier New" w:cs="Courier New"/>
+          <w:color w:val="F8F8F2"/>
+          <w:sz w:val="20"/>
+          <w:szCs w:val="20"/>
+          <w:bdr w:val="none" w:sz="0" w:space="0" w:color="auto" w:frame="1"/>
+          <w:lang w:eastAsia="en-GB"/>
+        </w:rPr>
+        <w:t>v | OK F W S | Context</w:t>
+      </w:r>
+    </w:p>
+    <w:p>
+      <w:pPr>
+        <w:shd w:val="clear" w:color="auto" w:fill="272822"/>
+        <w:tabs>
+          <w:tab w:val="left" w:pos="916"/>
+          <w:tab w:val="left" w:pos="1832"/>
+          <w:tab w:val="left" w:pos="2748"/>
+          <w:tab w:val="left" w:pos="3664"/>
+          <w:tab w:val="left" w:pos="4580"/>
+          <w:tab w:val="left" w:pos="5496"/>
+          <w:tab w:val="left" w:pos="6412"/>
+          <w:tab w:val="left" w:pos="7328"/>
+          <w:tab w:val="left" w:pos="8244"/>
+          <w:tab w:val="left" w:pos="9160"/>
+          <w:tab w:val="left" w:pos="10076"/>
+          <w:tab w:val="left" w:pos="10992"/>
+          <w:tab w:val="left" w:pos="11908"/>
+          <w:tab w:val="left" w:pos="12824"/>
+          <w:tab w:val="left" w:pos="13740"/>
+          <w:tab w:val="left" w:pos="14656"/>
+        </w:tabs>
+        <w:wordWrap w:val="0"/>
+        <w:spacing w:after="0" w:line="240" w:lineRule="auto"/>
+        <w:rPr>
+          <w:rFonts w:ascii="Courier New" w:eastAsia="Times New Roman" w:hAnsi="Courier New" w:cs="Courier New"/>
+          <w:color w:val="F8F8F2"/>
+          <w:sz w:val="20"/>
+          <w:szCs w:val="20"/>
+          <w:bdr w:val="none" w:sz="0" w:space="0" w:color="auto" w:frame="1"/>
+          <w:lang w:eastAsia="en-GB"/>
+        </w:rPr>
+      </w:pPr>
+      <w:r>
+        <w:rPr>
+          <w:rFonts w:ascii="Courier New" w:eastAsia="Times New Roman" w:hAnsi="Courier New" w:cs="Courier New"/>
+          <w:color w:val="F8F8F2"/>
+          <w:sz w:val="20"/>
+          <w:szCs w:val="20"/>
+          <w:bdr w:val="none" w:sz="0" w:space="0" w:color="auto" w:frame="1"/>
+          <w:lang w:eastAsia="en-GB"/>
+        </w:rPr>
+        <w:t>x | 45 1     | Population [0.2 s]</w:t>
+      </w:r>
+    </w:p>
+    <w:p>
+      <w:pPr>
+        <w:shd w:val="clear" w:color="auto" w:fill="272822"/>
+        <w:tabs>
+          <w:tab w:val="left" w:pos="916"/>
+          <w:tab w:val="left" w:pos="1832"/>
+          <w:tab w:val="left" w:pos="2748"/>
+          <w:tab w:val="left" w:pos="3664"/>
+          <w:tab w:val="left" w:pos="4580"/>
+          <w:tab w:val="left" w:pos="5496"/>
+          <w:tab w:val="left" w:pos="6412"/>
+          <w:tab w:val="left" w:pos="7328"/>
+          <w:tab w:val="left" w:pos="8244"/>
+          <w:tab w:val="left" w:pos="9160"/>
+          <w:tab w:val="left" w:pos="10076"/>
+          <w:tab w:val="left" w:pos="10992"/>
+          <w:tab w:val="left" w:pos="11908"/>
+          <w:tab w:val="left" w:pos="12824"/>
+          <w:tab w:val="left" w:pos="13740"/>
+          <w:tab w:val="left" w:pos="14656"/>
+        </w:tabs>
+        <w:wordWrap w:val="0"/>
+        <w:spacing w:after="0" w:line="240" w:lineRule="auto"/>
+        <w:rPr>
+          <w:rFonts w:ascii="Courier New" w:eastAsia="Times New Roman" w:hAnsi="Courier New" w:cs="Courier New"/>
+          <w:color w:val="F8F8F2"/>
+          <w:sz w:val="20"/>
+          <w:szCs w:val="20"/>
+          <w:bdr w:val="none" w:sz="0" w:space="0" w:color="auto" w:frame="1"/>
+          <w:lang w:eastAsia="en-GB"/>
+        </w:rPr>
+      </w:pPr>
+      <w:r>
+        <w:rPr>
+          <w:rFonts w:ascii="Courier New" w:eastAsia="Times New Roman" w:hAnsi="Courier New" w:cs="Courier New"/>
+          <w:color w:val="F8F8F2"/>
+          <w:sz w:val="20"/>
+          <w:szCs w:val="20"/>
+          <w:bdr w:val="none" w:sz="0" w:space="0" w:color="auto" w:frame="1"/>
+          <w:lang w:eastAsia="en-GB"/>
+        </w:rPr>
+        <w:t>-------------------------------------------------------------------------</w:t>
+      </w:r>
+    </w:p>
+    <w:p>
+      <w:pPr>
+        <w:shd w:val="clear" w:color="auto" w:fill="272822"/>
+        <w:tabs>
+          <w:tab w:val="left" w:pos="916"/>
+          <w:tab w:val="left" w:pos="1832"/>
+          <w:tab w:val="left" w:pos="2748"/>
+          <w:tab w:val="left" w:pos="3664"/>
+          <w:tab w:val="left" w:pos="4580"/>
+          <w:tab w:val="left" w:pos="5496"/>
+          <w:tab w:val="left" w:pos="6412"/>
+          <w:tab w:val="left" w:pos="7328"/>
+          <w:tab w:val="left" w:pos="8244"/>
+          <w:tab w:val="left" w:pos="9160"/>
+          <w:tab w:val="left" w:pos="10076"/>
+          <w:tab w:val="left" w:pos="10992"/>
+          <w:tab w:val="left" w:pos="11908"/>
+          <w:tab w:val="left" w:pos="12824"/>
+          <w:tab w:val="left" w:pos="13740"/>
+          <w:tab w:val="left" w:pos="14656"/>
+        </w:tabs>
+        <w:wordWrap w:val="0"/>
+        <w:spacing w:after="0" w:line="240" w:lineRule="auto"/>
+        <w:rPr>
+          <w:rFonts w:ascii="Courier New" w:eastAsia="Times New Roman" w:hAnsi="Courier New" w:cs="Courier New"/>
+          <w:color w:val="F8F8F2"/>
+          <w:sz w:val="20"/>
+          <w:szCs w:val="20"/>
+          <w:bdr w:val="none" w:sz="0" w:space="0" w:color="auto" w:frame="1"/>
+          <w:lang w:eastAsia="en-GB"/>
+        </w:rPr>
+      </w:pPr>
+      <w:r>
+        <w:rPr>
+          <w:rFonts w:ascii="Courier New" w:eastAsia="Times New Roman" w:hAnsi="Courier New" w:cs="Courier New"/>
+          <w:b/>
+          <w:bCs/>
+          <w:color w:val="F8F8F2"/>
+          <w:sz w:val="20"/>
+          <w:szCs w:val="20"/>
+          <w:bdr w:val="none" w:sz="0" w:space="0" w:color="auto" w:frame="1"/>
+          <w:lang w:eastAsia="en-GB"/>
+        </w:rPr>
+        <w:t>test-</w:t>
+      </w:r>
+      <w:proofErr w:type="gramStart"/>
+      <w:r>
+        <w:rPr>
+          <w:rFonts w:ascii="Courier New" w:eastAsia="Times New Roman" w:hAnsi="Courier New" w:cs="Courier New"/>
+          <w:b/>
+          <w:bCs/>
+          <w:color w:val="F8F8F2"/>
+          <w:sz w:val="20"/>
+          <w:szCs w:val="20"/>
+          <w:bdr w:val="none" w:sz="0" w:space="0" w:color="auto" w:frame="1"/>
+          <w:lang w:eastAsia="en-GB"/>
+        </w:rPr>
+        <w:t>population.R</w:t>
+      </w:r>
+      <w:proofErr w:type="gramEnd"/>
+      <w:r>
+        <w:rPr>
+          <w:rFonts w:ascii="Courier New" w:eastAsia="Times New Roman" w:hAnsi="Courier New" w:cs="Courier New"/>
+          <w:b/>
+          <w:bCs/>
+          <w:color w:val="F8F8F2"/>
+          <w:sz w:val="20"/>
+          <w:szCs w:val="20"/>
+          <w:bdr w:val="none" w:sz="0" w:space="0" w:color="auto" w:frame="1"/>
+          <w:lang w:eastAsia="en-GB"/>
+        </w:rPr>
+        <w:t xml:space="preserve">:123: failure: </w:t>
+      </w:r>
+      <w:proofErr w:type="spellStart"/>
+      <w:r>
+        <w:rPr>
+          <w:rFonts w:ascii="Courier New" w:eastAsia="Times New Roman" w:hAnsi="Courier New" w:cs="Courier New"/>
+          <w:b/>
+          <w:bCs/>
+          <w:color w:val="F8F8F2"/>
+          <w:sz w:val="20"/>
+          <w:szCs w:val="20"/>
+          <w:bdr w:val="none" w:sz="0" w:space="0" w:color="auto" w:frame="1"/>
+          <w:lang w:eastAsia="en-GB"/>
+        </w:rPr>
+        <w:t>makeFunctionNode</w:t>
+      </w:r>
+      <w:proofErr w:type="spellEnd"/>
+      <w:r>
+        <w:rPr>
+          <w:rFonts w:ascii="Courier New" w:eastAsia="Times New Roman" w:hAnsi="Courier New" w:cs="Courier New"/>
+          <w:b/>
+          <w:bCs/>
+          <w:color w:val="F8F8F2"/>
+          <w:sz w:val="20"/>
+          <w:szCs w:val="20"/>
+          <w:bdr w:val="none" w:sz="0" w:space="0" w:color="auto" w:frame="1"/>
+          <w:lang w:eastAsia="en-GB"/>
+        </w:rPr>
+        <w:t xml:space="preserve"> assigns the correct number of valid inputs</w:t>
+      </w:r>
+    </w:p>
+    <w:p>
+      <w:pPr>
+        <w:shd w:val="clear" w:color="auto" w:fill="272822"/>
+        <w:tabs>
+          <w:tab w:val="left" w:pos="916"/>
+          <w:tab w:val="left" w:pos="1832"/>
+          <w:tab w:val="left" w:pos="2748"/>
+          <w:tab w:val="left" w:pos="3664"/>
+          <w:tab w:val="left" w:pos="4580"/>
+          <w:tab w:val="left" w:pos="5496"/>
+          <w:tab w:val="left" w:pos="6412"/>
+          <w:tab w:val="left" w:pos="7328"/>
+          <w:tab w:val="left" w:pos="8244"/>
+          <w:tab w:val="left" w:pos="9160"/>
+          <w:tab w:val="left" w:pos="10076"/>
+          <w:tab w:val="left" w:pos="10992"/>
+          <w:tab w:val="left" w:pos="11908"/>
+          <w:tab w:val="left" w:pos="12824"/>
+          <w:tab w:val="left" w:pos="13740"/>
+          <w:tab w:val="left" w:pos="14656"/>
+        </w:tabs>
+        <w:wordWrap w:val="0"/>
+        <w:spacing w:after="0" w:line="240" w:lineRule="auto"/>
+        <w:rPr>
+          <w:rFonts w:ascii="Courier New" w:eastAsia="Times New Roman" w:hAnsi="Courier New" w:cs="Courier New"/>
+          <w:color w:val="F8F8F2"/>
+          <w:sz w:val="20"/>
+          <w:szCs w:val="20"/>
+          <w:bdr w:val="none" w:sz="0" w:space="0" w:color="auto" w:frame="1"/>
+          <w:lang w:eastAsia="en-GB"/>
+        </w:rPr>
+      </w:pPr>
+      <w:r>
+        <w:rPr>
+          <w:rFonts w:ascii="Courier New" w:eastAsia="Times New Roman" w:hAnsi="Courier New" w:cs="Courier New"/>
+          <w:color w:val="F8F8F2"/>
+          <w:sz w:val="20"/>
+          <w:szCs w:val="20"/>
+          <w:bdr w:val="none" w:sz="0" w:space="0" w:color="auto" w:frame="1"/>
+          <w:lang w:eastAsia="en-GB"/>
+        </w:rPr>
+        <w:t>`arity` not equal to `</w:t>
+      </w:r>
+      <w:proofErr w:type="spellStart"/>
+      <w:r>
+        <w:rPr>
+          <w:rFonts w:ascii="Courier New" w:eastAsia="Times New Roman" w:hAnsi="Courier New" w:cs="Courier New"/>
+          <w:color w:val="F8F8F2"/>
+          <w:sz w:val="20"/>
+          <w:szCs w:val="20"/>
+          <w:bdr w:val="none" w:sz="0" w:space="0" w:color="auto" w:frame="1"/>
+          <w:lang w:eastAsia="en-GB"/>
+        </w:rPr>
+        <w:t>numInputsChosen</w:t>
+      </w:r>
+      <w:proofErr w:type="spellEnd"/>
+      <w:r>
+        <w:rPr>
+          <w:rFonts w:ascii="Courier New" w:eastAsia="Times New Roman" w:hAnsi="Courier New" w:cs="Courier New"/>
+          <w:color w:val="F8F8F2"/>
+          <w:sz w:val="20"/>
+          <w:szCs w:val="20"/>
+          <w:bdr w:val="none" w:sz="0" w:space="0" w:color="auto" w:frame="1"/>
+          <w:lang w:eastAsia="en-GB"/>
+        </w:rPr>
+        <w:t>`.</w:t>
+      </w:r>
+    </w:p>
+    <w:p>
+      <w:pPr>
+        <w:shd w:val="clear" w:color="auto" w:fill="272822"/>
+        <w:tabs>
+          <w:tab w:val="left" w:pos="916"/>
+          <w:tab w:val="left" w:pos="1832"/>
+          <w:tab w:val="left" w:pos="2748"/>
+          <w:tab w:val="left" w:pos="3664"/>
+          <w:tab w:val="left" w:pos="4580"/>
+          <w:tab w:val="left" w:pos="5496"/>
+          <w:tab w:val="left" w:pos="6412"/>
+          <w:tab w:val="left" w:pos="7328"/>
+          <w:tab w:val="left" w:pos="8244"/>
+          <w:tab w:val="left" w:pos="9160"/>
+          <w:tab w:val="left" w:pos="10076"/>
+          <w:tab w:val="left" w:pos="10992"/>
+          <w:tab w:val="left" w:pos="11908"/>
+          <w:tab w:val="left" w:pos="12824"/>
+          <w:tab w:val="left" w:pos="13740"/>
+          <w:tab w:val="left" w:pos="14656"/>
+        </w:tabs>
+        <w:wordWrap w:val="0"/>
+        <w:spacing w:after="0" w:line="240" w:lineRule="auto"/>
+        <w:rPr>
+          <w:rFonts w:ascii="Courier New" w:eastAsia="Times New Roman" w:hAnsi="Courier New" w:cs="Courier New"/>
+          <w:color w:val="F8F8F2"/>
+          <w:sz w:val="20"/>
+          <w:szCs w:val="20"/>
+          <w:bdr w:val="none" w:sz="0" w:space="0" w:color="auto" w:frame="1"/>
+          <w:lang w:eastAsia="en-GB"/>
+        </w:rPr>
+      </w:pPr>
+      <w:r>
+        <w:rPr>
+          <w:rFonts w:ascii="Courier New" w:eastAsia="Times New Roman" w:hAnsi="Courier New" w:cs="Courier New"/>
+          <w:color w:val="F8F8F2"/>
+          <w:sz w:val="20"/>
+          <w:szCs w:val="20"/>
+          <w:bdr w:val="none" w:sz="0" w:space="0" w:color="auto" w:frame="1"/>
+          <w:lang w:eastAsia="en-GB"/>
+        </w:rPr>
+        <w:t>Types not compatible: character is not integer</w:t>
+      </w:r>
+    </w:p>
+    <w:p>
+      <w:pPr>
+        <w:shd w:val="clear" w:color="auto" w:fill="272822"/>
+        <w:tabs>
+          <w:tab w:val="left" w:pos="916"/>
+          <w:tab w:val="left" w:pos="1832"/>
+          <w:tab w:val="left" w:pos="2748"/>
+          <w:tab w:val="left" w:pos="3664"/>
+          <w:tab w:val="left" w:pos="4580"/>
+          <w:tab w:val="left" w:pos="5496"/>
+          <w:tab w:val="left" w:pos="6412"/>
+          <w:tab w:val="left" w:pos="7328"/>
+          <w:tab w:val="left" w:pos="8244"/>
+          <w:tab w:val="left" w:pos="9160"/>
+          <w:tab w:val="left" w:pos="10076"/>
+          <w:tab w:val="left" w:pos="10992"/>
+          <w:tab w:val="left" w:pos="11908"/>
+          <w:tab w:val="left" w:pos="12824"/>
+          <w:tab w:val="left" w:pos="13740"/>
+          <w:tab w:val="left" w:pos="14656"/>
+        </w:tabs>
+        <w:wordWrap w:val="0"/>
+        <w:spacing w:after="0" w:line="240" w:lineRule="auto"/>
+        <w:rPr>
+          <w:rFonts w:ascii="Courier New" w:eastAsia="Times New Roman" w:hAnsi="Courier New" w:cs="Courier New"/>
+          <w:color w:val="F8F8F2"/>
+          <w:sz w:val="20"/>
+          <w:szCs w:val="20"/>
+          <w:bdr w:val="none" w:sz="0" w:space="0" w:color="auto" w:frame="1"/>
+          <w:lang w:eastAsia="en-GB"/>
+        </w:rPr>
+      </w:pPr>
+      <w:r>
+        <w:rPr>
+          <w:rFonts w:ascii="Courier New" w:eastAsia="Times New Roman" w:hAnsi="Courier New" w:cs="Courier New"/>
+          <w:color w:val="F8F8F2"/>
+          <w:sz w:val="20"/>
+          <w:szCs w:val="20"/>
+          <w:bdr w:val="none" w:sz="0" w:space="0" w:color="auto" w:frame="1"/>
+          <w:lang w:eastAsia="en-GB"/>
+        </w:rPr>
+        <w:t>-------------------------------------------------------------------------</w:t>
+      </w:r>
+    </w:p>
+    <w:p>
+      <w:pPr>
+        <w:shd w:val="clear" w:color="auto" w:fill="272822"/>
+        <w:tabs>
+          <w:tab w:val="left" w:pos="916"/>
+          <w:tab w:val="left" w:pos="1832"/>
+          <w:tab w:val="left" w:pos="2748"/>
+          <w:tab w:val="left" w:pos="3664"/>
+          <w:tab w:val="left" w:pos="4580"/>
+          <w:tab w:val="left" w:pos="5496"/>
+          <w:tab w:val="left" w:pos="6412"/>
+          <w:tab w:val="left" w:pos="7328"/>
+          <w:tab w:val="left" w:pos="8244"/>
+          <w:tab w:val="left" w:pos="9160"/>
+          <w:tab w:val="left" w:pos="10076"/>
+          <w:tab w:val="left" w:pos="10992"/>
+          <w:tab w:val="left" w:pos="11908"/>
+          <w:tab w:val="left" w:pos="12824"/>
+          <w:tab w:val="left" w:pos="13740"/>
+          <w:tab w:val="left" w:pos="14656"/>
+        </w:tabs>
+        <w:wordWrap w:val="0"/>
+        <w:spacing w:after="0" w:line="240" w:lineRule="auto"/>
+        <w:rPr>
+          <w:rFonts w:ascii="Courier New" w:eastAsia="Times New Roman" w:hAnsi="Courier New" w:cs="Courier New"/>
+          <w:color w:val="F8F8F2"/>
+          <w:sz w:val="20"/>
+          <w:szCs w:val="20"/>
+          <w:bdr w:val="none" w:sz="0" w:space="0" w:color="auto" w:frame="1"/>
+          <w:lang w:eastAsia="en-GB"/>
+        </w:rPr>
+      </w:pPr>
+    </w:p>
+    <w:p>
+      <w:pPr>
+        <w:shd w:val="clear" w:color="auto" w:fill="272822"/>
+        <w:tabs>
+          <w:tab w:val="left" w:pos="916"/>
+          <w:tab w:val="left" w:pos="1832"/>
+          <w:tab w:val="left" w:pos="2748"/>
+          <w:tab w:val="left" w:pos="3664"/>
+          <w:tab w:val="left" w:pos="4580"/>
+          <w:tab w:val="left" w:pos="5496"/>
+          <w:tab w:val="left" w:pos="6412"/>
+          <w:tab w:val="left" w:pos="7328"/>
+          <w:tab w:val="left" w:pos="8244"/>
+          <w:tab w:val="left" w:pos="9160"/>
+          <w:tab w:val="left" w:pos="10076"/>
+          <w:tab w:val="left" w:pos="10992"/>
+          <w:tab w:val="left" w:pos="11908"/>
+          <w:tab w:val="left" w:pos="12824"/>
+          <w:tab w:val="left" w:pos="13740"/>
+          <w:tab w:val="left" w:pos="14656"/>
+        </w:tabs>
+        <w:wordWrap w:val="0"/>
+        <w:spacing w:after="0" w:line="240" w:lineRule="auto"/>
+        <w:rPr>
+          <w:rFonts w:ascii="Courier New" w:eastAsia="Times New Roman" w:hAnsi="Courier New" w:cs="Courier New"/>
+          <w:color w:val="F8F8F2"/>
+          <w:sz w:val="20"/>
+          <w:szCs w:val="20"/>
+          <w:bdr w:val="none" w:sz="0" w:space="0" w:color="auto" w:frame="1"/>
+          <w:lang w:eastAsia="en-GB"/>
+        </w:rPr>
+      </w:pPr>
+      <w:r>
+        <w:rPr>
+          <w:rFonts w:ascii="Courier New" w:eastAsia="Times New Roman" w:hAnsi="Courier New" w:cs="Courier New"/>
+          <w:color w:val="F8F8F2"/>
+          <w:sz w:val="20"/>
+          <w:szCs w:val="20"/>
+          <w:bdr w:val="none" w:sz="0" w:space="0" w:color="auto" w:frame="1"/>
+          <w:lang w:eastAsia="en-GB"/>
+        </w:rPr>
+        <w:t xml:space="preserve">== </w:t>
+      </w:r>
+      <w:r>
+        <w:rPr>
+          <w:rFonts w:ascii="Courier New" w:eastAsia="Times New Roman" w:hAnsi="Courier New" w:cs="Courier New"/>
+          <w:b/>
+          <w:bCs/>
+          <w:color w:val="F8F8F2"/>
+          <w:sz w:val="20"/>
+          <w:szCs w:val="20"/>
+          <w:bdr w:val="none" w:sz="0" w:space="0" w:color="auto" w:frame="1"/>
+          <w:lang w:eastAsia="en-GB"/>
+        </w:rPr>
+        <w:t>Results</w:t>
+      </w:r>
+      <w:r>
+        <w:rPr>
+          <w:rFonts w:ascii="Courier New" w:eastAsia="Times New Roman" w:hAnsi="Courier New" w:cs="Courier New"/>
+          <w:color w:val="F8F8F2"/>
+          <w:sz w:val="20"/>
+          <w:szCs w:val="20"/>
+          <w:bdr w:val="none" w:sz="0" w:space="0" w:color="auto" w:frame="1"/>
+          <w:lang w:eastAsia="en-GB"/>
+        </w:rPr>
+        <w:t xml:space="preserve"> ==============================================================</w:t>
+      </w:r>
+    </w:p>
+    <w:p>
+      <w:pPr>
+        <w:shd w:val="clear" w:color="auto" w:fill="272822"/>
+        <w:tabs>
+          <w:tab w:val="left" w:pos="916"/>
+          <w:tab w:val="left" w:pos="1832"/>
+          <w:tab w:val="left" w:pos="2748"/>
+          <w:tab w:val="left" w:pos="3664"/>
+          <w:tab w:val="left" w:pos="4580"/>
+          <w:tab w:val="left" w:pos="5496"/>
+          <w:tab w:val="left" w:pos="6412"/>
+          <w:tab w:val="left" w:pos="7328"/>
+          <w:tab w:val="left" w:pos="8244"/>
+          <w:tab w:val="left" w:pos="9160"/>
+          <w:tab w:val="left" w:pos="10076"/>
+          <w:tab w:val="left" w:pos="10992"/>
+          <w:tab w:val="left" w:pos="11908"/>
+          <w:tab w:val="left" w:pos="12824"/>
+          <w:tab w:val="left" w:pos="13740"/>
+          <w:tab w:val="left" w:pos="14656"/>
+        </w:tabs>
+        <w:wordWrap w:val="0"/>
+        <w:spacing w:after="0" w:line="240" w:lineRule="auto"/>
+        <w:rPr>
+          <w:rFonts w:ascii="Courier New" w:eastAsia="Times New Roman" w:hAnsi="Courier New" w:cs="Courier New"/>
+          <w:color w:val="F8F8F2"/>
+          <w:sz w:val="20"/>
+          <w:szCs w:val="20"/>
+          <w:bdr w:val="none" w:sz="0" w:space="0" w:color="auto" w:frame="1"/>
+          <w:lang w:eastAsia="en-GB"/>
+        </w:rPr>
+      </w:pPr>
+      <w:r>
+        <w:rPr>
+          <w:rFonts w:ascii="Courier New" w:eastAsia="Times New Roman" w:hAnsi="Courier New" w:cs="Courier New"/>
+          <w:color w:val="F8F8F2"/>
+          <w:sz w:val="20"/>
+          <w:szCs w:val="20"/>
+          <w:bdr w:val="none" w:sz="0" w:space="0" w:color="auto" w:frame="1"/>
+          <w:lang w:eastAsia="en-GB"/>
+        </w:rPr>
+        <w:t>Duration: 0.4 s</w:t>
+      </w:r>
+    </w:p>
+    <w:p>
+      <w:pPr>
+        <w:shd w:val="clear" w:color="auto" w:fill="272822"/>
+        <w:tabs>
+          <w:tab w:val="left" w:pos="916"/>
+          <w:tab w:val="left" w:pos="1832"/>
+          <w:tab w:val="left" w:pos="2748"/>
+          <w:tab w:val="left" w:pos="3664"/>
+          <w:tab w:val="left" w:pos="4580"/>
+          <w:tab w:val="left" w:pos="5496"/>
+          <w:tab w:val="left" w:pos="6412"/>
+          <w:tab w:val="left" w:pos="7328"/>
+          <w:tab w:val="left" w:pos="8244"/>
+          <w:tab w:val="left" w:pos="9160"/>
+          <w:tab w:val="left" w:pos="10076"/>
+          <w:tab w:val="left" w:pos="10992"/>
+          <w:tab w:val="left" w:pos="11908"/>
+          <w:tab w:val="left" w:pos="12824"/>
+          <w:tab w:val="left" w:pos="13740"/>
+          <w:tab w:val="left" w:pos="14656"/>
+        </w:tabs>
+        <w:wordWrap w:val="0"/>
+        <w:spacing w:after="0" w:line="240" w:lineRule="auto"/>
+        <w:rPr>
+          <w:rFonts w:ascii="Courier New" w:eastAsia="Times New Roman" w:hAnsi="Courier New" w:cs="Courier New"/>
+          <w:color w:val="F8F8F2"/>
+          <w:sz w:val="20"/>
+          <w:szCs w:val="20"/>
+          <w:bdr w:val="none" w:sz="0" w:space="0" w:color="auto" w:frame="1"/>
+          <w:lang w:eastAsia="en-GB"/>
+        </w:rPr>
+      </w:pPr>
+    </w:p>
+    <w:p>
+      <w:pPr>
+        <w:shd w:val="clear" w:color="auto" w:fill="272822"/>
+        <w:tabs>
+          <w:tab w:val="left" w:pos="916"/>
+          <w:tab w:val="left" w:pos="1832"/>
+          <w:tab w:val="left" w:pos="2748"/>
+          <w:tab w:val="left" w:pos="3664"/>
+          <w:tab w:val="left" w:pos="4580"/>
+          <w:tab w:val="left" w:pos="5496"/>
+          <w:tab w:val="left" w:pos="6412"/>
+          <w:tab w:val="left" w:pos="7328"/>
+          <w:tab w:val="left" w:pos="8244"/>
+          <w:tab w:val="left" w:pos="9160"/>
+          <w:tab w:val="left" w:pos="10076"/>
+          <w:tab w:val="left" w:pos="10992"/>
+          <w:tab w:val="left" w:pos="11908"/>
+          <w:tab w:val="left" w:pos="12824"/>
+          <w:tab w:val="left" w:pos="13740"/>
+          <w:tab w:val="left" w:pos="14656"/>
+        </w:tabs>
+        <w:wordWrap w:val="0"/>
+        <w:spacing w:after="0" w:line="240" w:lineRule="auto"/>
+        <w:rPr>
+          <w:rFonts w:ascii="Courier New" w:eastAsia="Times New Roman" w:hAnsi="Courier New" w:cs="Courier New"/>
+          <w:color w:val="F8F8F2"/>
+          <w:sz w:val="20"/>
+          <w:szCs w:val="20"/>
+          <w:bdr w:val="none" w:sz="0" w:space="0" w:color="auto" w:frame="1"/>
+          <w:lang w:eastAsia="en-GB"/>
+        </w:rPr>
+      </w:pPr>
+      <w:r>
+        <w:rPr>
+          <w:rFonts w:ascii="Courier New" w:eastAsia="Times New Roman" w:hAnsi="Courier New" w:cs="Courier New"/>
+          <w:color w:val="F8F8F2"/>
+          <w:sz w:val="20"/>
+          <w:szCs w:val="20"/>
+          <w:bdr w:val="none" w:sz="0" w:space="0" w:color="auto" w:frame="1"/>
+          <w:lang w:eastAsia="en-GB"/>
+        </w:rPr>
+        <w:t>OK:       45</w:t>
+      </w:r>
+    </w:p>
+    <w:p>
+      <w:pPr>
+        <w:shd w:val="clear" w:color="auto" w:fill="272822"/>
+        <w:tabs>
+          <w:tab w:val="left" w:pos="916"/>
+          <w:tab w:val="left" w:pos="1832"/>
+          <w:tab w:val="left" w:pos="2748"/>
+          <w:tab w:val="left" w:pos="3664"/>
+          <w:tab w:val="left" w:pos="4580"/>
+          <w:tab w:val="left" w:pos="5496"/>
+          <w:tab w:val="left" w:pos="6412"/>
+          <w:tab w:val="left" w:pos="7328"/>
+          <w:tab w:val="left" w:pos="8244"/>
+          <w:tab w:val="left" w:pos="9160"/>
+          <w:tab w:val="left" w:pos="10076"/>
+          <w:tab w:val="left" w:pos="10992"/>
+          <w:tab w:val="left" w:pos="11908"/>
+          <w:tab w:val="left" w:pos="12824"/>
+          <w:tab w:val="left" w:pos="13740"/>
+          <w:tab w:val="left" w:pos="14656"/>
+        </w:tabs>
+        <w:wordWrap w:val="0"/>
+        <w:spacing w:after="0" w:line="240" w:lineRule="auto"/>
+        <w:rPr>
+          <w:rFonts w:ascii="Courier New" w:eastAsia="Times New Roman" w:hAnsi="Courier New" w:cs="Courier New"/>
+          <w:color w:val="F8F8F2"/>
+          <w:sz w:val="20"/>
+          <w:szCs w:val="20"/>
+          <w:bdr w:val="none" w:sz="0" w:space="0" w:color="auto" w:frame="1"/>
+          <w:lang w:eastAsia="en-GB"/>
+        </w:rPr>
+      </w:pPr>
+      <w:r>
+        <w:rPr>
+          <w:rFonts w:ascii="Courier New" w:eastAsia="Times New Roman" w:hAnsi="Courier New" w:cs="Courier New"/>
+          <w:color w:val="F8F8F2"/>
+          <w:sz w:val="20"/>
+          <w:szCs w:val="20"/>
+          <w:bdr w:val="none" w:sz="0" w:space="0" w:color="auto" w:frame="1"/>
+          <w:lang w:eastAsia="en-GB"/>
+        </w:rPr>
+        <w:t>Failed:   1</w:t>
+      </w:r>
+    </w:p>
+    <w:p>
+      <w:pPr>
+        <w:shd w:val="clear" w:color="auto" w:fill="272822"/>
+        <w:tabs>
+          <w:tab w:val="left" w:pos="916"/>
+          <w:tab w:val="left" w:pos="1832"/>
+          <w:tab w:val="left" w:pos="2748"/>
+          <w:tab w:val="left" w:pos="3664"/>
+          <w:tab w:val="left" w:pos="4580"/>
+          <w:tab w:val="left" w:pos="5496"/>
+          <w:tab w:val="left" w:pos="6412"/>
+          <w:tab w:val="left" w:pos="7328"/>
+          <w:tab w:val="left" w:pos="8244"/>
+          <w:tab w:val="left" w:pos="9160"/>
+          <w:tab w:val="left" w:pos="10076"/>
+          <w:tab w:val="left" w:pos="10992"/>
+          <w:tab w:val="left" w:pos="11908"/>
+          <w:tab w:val="left" w:pos="12824"/>
+          <w:tab w:val="left" w:pos="13740"/>
+          <w:tab w:val="left" w:pos="14656"/>
+        </w:tabs>
+        <w:wordWrap w:val="0"/>
+        <w:spacing w:after="0" w:line="240" w:lineRule="auto"/>
+        <w:rPr>
+          <w:rFonts w:ascii="Courier New" w:eastAsia="Times New Roman" w:hAnsi="Courier New" w:cs="Courier New"/>
+          <w:color w:val="F8F8F2"/>
+          <w:sz w:val="20"/>
+          <w:szCs w:val="20"/>
+          <w:bdr w:val="none" w:sz="0" w:space="0" w:color="auto" w:frame="1"/>
+          <w:lang w:eastAsia="en-GB"/>
+        </w:rPr>
+      </w:pPr>
+      <w:r>
+        <w:rPr>
+          <w:rFonts w:ascii="Courier New" w:eastAsia="Times New Roman" w:hAnsi="Courier New" w:cs="Courier New"/>
+          <w:color w:val="F8F8F2"/>
+          <w:sz w:val="20"/>
+          <w:szCs w:val="20"/>
+          <w:bdr w:val="none" w:sz="0" w:space="0" w:color="auto" w:frame="1"/>
+          <w:lang w:eastAsia="en-GB"/>
+        </w:rPr>
+        <w:t>Warnings: 0</w:t>
+      </w:r>
+    </w:p>
+    <w:p>
+      <w:pPr>
+        <w:shd w:val="clear" w:color="auto" w:fill="272822"/>
+        <w:tabs>
+          <w:tab w:val="left" w:pos="916"/>
+          <w:tab w:val="left" w:pos="1832"/>
+          <w:tab w:val="left" w:pos="2748"/>
+          <w:tab w:val="left" w:pos="3664"/>
+          <w:tab w:val="left" w:pos="4580"/>
+          <w:tab w:val="left" w:pos="5496"/>
+          <w:tab w:val="left" w:pos="6412"/>
+          <w:tab w:val="left" w:pos="7328"/>
+          <w:tab w:val="left" w:pos="8244"/>
+          <w:tab w:val="left" w:pos="9160"/>
+          <w:tab w:val="left" w:pos="10076"/>
+          <w:tab w:val="left" w:pos="10992"/>
+          <w:tab w:val="left" w:pos="11908"/>
+          <w:tab w:val="left" w:pos="12824"/>
+          <w:tab w:val="left" w:pos="13740"/>
+          <w:tab w:val="left" w:pos="14656"/>
+        </w:tabs>
+        <w:wordWrap w:val="0"/>
+        <w:spacing w:after="0" w:line="240" w:lineRule="auto"/>
+        <w:rPr>
+          <w:rFonts w:ascii="Courier New" w:eastAsia="Times New Roman" w:hAnsi="Courier New" w:cs="Courier New"/>
+          <w:color w:val="F8F8F2"/>
+          <w:sz w:val="20"/>
+          <w:szCs w:val="20"/>
+          <w:bdr w:val="none" w:sz="0" w:space="0" w:color="auto" w:frame="1"/>
+          <w:lang w:eastAsia="en-GB"/>
+        </w:rPr>
+      </w:pPr>
+      <w:r>
+        <w:rPr>
+          <w:rFonts w:ascii="Courier New" w:eastAsia="Times New Roman" w:hAnsi="Courier New" w:cs="Courier New"/>
+          <w:color w:val="F8F8F2"/>
+          <w:sz w:val="20"/>
+          <w:szCs w:val="20"/>
+          <w:bdr w:val="none" w:sz="0" w:space="0" w:color="auto" w:frame="1"/>
+          <w:lang w:eastAsia="en-GB"/>
+        </w:rPr>
+        <w:t>Skipped:  0</w:t>
+      </w:r>
+    </w:p>
+    <w:p>
+      <w:pPr>
+        <w:shd w:val="clear" w:color="auto" w:fill="272822"/>
+        <w:tabs>
+          <w:tab w:val="left" w:pos="916"/>
+          <w:tab w:val="left" w:pos="1832"/>
+          <w:tab w:val="left" w:pos="2748"/>
+          <w:tab w:val="left" w:pos="3664"/>
+          <w:tab w:val="left" w:pos="4580"/>
+          <w:tab w:val="left" w:pos="5496"/>
+          <w:tab w:val="left" w:pos="6412"/>
+          <w:tab w:val="left" w:pos="7328"/>
+          <w:tab w:val="left" w:pos="8244"/>
+          <w:tab w:val="left" w:pos="9160"/>
+          <w:tab w:val="left" w:pos="10076"/>
+          <w:tab w:val="left" w:pos="10992"/>
+          <w:tab w:val="left" w:pos="11908"/>
+          <w:tab w:val="left" w:pos="12824"/>
+          <w:tab w:val="left" w:pos="13740"/>
+          <w:tab w:val="left" w:pos="14656"/>
+        </w:tabs>
+        <w:wordWrap w:val="0"/>
+        <w:spacing w:after="0" w:line="240" w:lineRule="auto"/>
+        <w:rPr>
+          <w:rFonts w:ascii="Courier New" w:eastAsia="Times New Roman" w:hAnsi="Courier New" w:cs="Courier New"/>
+          <w:color w:val="F8F8F2"/>
+          <w:sz w:val="20"/>
+          <w:szCs w:val="20"/>
+          <w:bdr w:val="none" w:sz="0" w:space="0" w:color="auto" w:frame="1"/>
+          <w:lang w:eastAsia="en-GB"/>
+        </w:rPr>
+      </w:pPr>
+      <w:r>
+        <w:rPr>
+          <w:rFonts w:ascii="Courier New" w:eastAsia="Times New Roman" w:hAnsi="Courier New" w:cs="Courier New"/>
+          <w:color w:val="F8F8F2"/>
+          <w:sz w:val="20"/>
+          <w:szCs w:val="20"/>
+          <w:bdr w:val="none" w:sz="0" w:space="0" w:color="auto" w:frame="1"/>
+          <w:lang w:eastAsia="en-GB"/>
+        </w:rPr>
+        <w:t>Warning message:</w:t>
+      </w:r>
+    </w:p>
+    <w:p>
+      <w:pPr>
+        <w:shd w:val="clear" w:color="auto" w:fill="272822"/>
+        <w:tabs>
+          <w:tab w:val="left" w:pos="916"/>
+          <w:tab w:val="left" w:pos="1832"/>
+          <w:tab w:val="left" w:pos="2748"/>
+          <w:tab w:val="left" w:pos="3664"/>
+          <w:tab w:val="left" w:pos="4580"/>
+          <w:tab w:val="left" w:pos="5496"/>
+          <w:tab w:val="left" w:pos="6412"/>
+          <w:tab w:val="left" w:pos="7328"/>
+          <w:tab w:val="left" w:pos="8244"/>
+          <w:tab w:val="left" w:pos="9160"/>
+          <w:tab w:val="left" w:pos="10076"/>
+          <w:tab w:val="left" w:pos="10992"/>
+          <w:tab w:val="left" w:pos="11908"/>
+          <w:tab w:val="left" w:pos="12824"/>
+          <w:tab w:val="left" w:pos="13740"/>
+          <w:tab w:val="left" w:pos="14656"/>
+        </w:tabs>
+        <w:wordWrap w:val="0"/>
+        <w:spacing w:after="0" w:line="240" w:lineRule="auto"/>
+        <w:rPr>
+          <w:rFonts w:ascii="Courier New" w:eastAsia="Times New Roman" w:hAnsi="Courier New" w:cs="Courier New"/>
+          <w:color w:val="F8F8F2"/>
+          <w:sz w:val="20"/>
+          <w:szCs w:val="20"/>
+          <w:lang w:eastAsia="en-GB"/>
+        </w:rPr>
+      </w:pPr>
+      <w:r>
+        <w:rPr>
+          <w:rFonts w:ascii="Courier New" w:eastAsia="Times New Roman" w:hAnsi="Courier New" w:cs="Courier New"/>
+          <w:color w:val="F8F8F2"/>
+          <w:sz w:val="20"/>
+          <w:szCs w:val="20"/>
+          <w:bdr w:val="none" w:sz="0" w:space="0" w:color="auto" w:frame="1"/>
+          <w:lang w:eastAsia="en-GB"/>
+        </w:rPr>
+        <w:t xml:space="preserve">package 'testthat' was built under R version 3.4.3 </w:t>
+      </w:r>
+    </w:p>
+    <w:p>
+      <w:pPr>
+        <w:pStyle w:val="ListParagraph"/>
+        <w:spacing w:line="360" w:lineRule="auto"/>
+        <w:ind w:left="-142"/>
+        <w:rPr>
+          <w:b/>
+          <w:sz w:val="24"/>
+          <w:szCs w:val="28"/>
+        </w:rPr>
+      </w:pPr>
+    </w:p>
+    <w:p>
+      <w:pPr>
+        <w:pStyle w:val="ListParagraph"/>
+        <w:numPr>
+          <w:ilvl w:val="0"/>
+          <w:numId w:val="8"/>
+        </w:numPr>
+        <w:spacing w:line="360" w:lineRule="auto"/>
+        <w:ind w:left="-142"/>
+        <w:rPr>
+          <w:b/>
+          <w:sz w:val="24"/>
+          <w:szCs w:val="28"/>
+        </w:rPr>
+      </w:pPr>
+      <w:r>
+        <w:rPr>
+          <w:b/>
+          <w:sz w:val="24"/>
+          <w:szCs w:val="28"/>
+        </w:rPr>
+        <w:t>State the number of unit test if applicable</w:t>
+      </w:r>
+    </w:p>
+    <w:p>
+      <w:pPr>
+        <w:spacing w:line="240" w:lineRule="auto"/>
+        <w:rPr>
+          <w:sz w:val="24"/>
+          <w:szCs w:val="28"/>
+        </w:rPr>
+      </w:pPr>
+      <w:r>
+        <w:rPr>
+          <w:sz w:val="24"/>
+          <w:szCs w:val="28"/>
+        </w:rPr>
+        <w:t>test-</w:t>
+      </w:r>
+      <w:proofErr w:type="spellStart"/>
+      <w:proofErr w:type="gramStart"/>
+      <w:r>
+        <w:rPr>
+          <w:sz w:val="24"/>
+          <w:szCs w:val="28"/>
+        </w:rPr>
+        <w:t>population.R</w:t>
+      </w:r>
+      <w:proofErr w:type="spellEnd"/>
+      <w:proofErr w:type="gramEnd"/>
+      <w:r>
+        <w:rPr>
+          <w:sz w:val="24"/>
+          <w:szCs w:val="28"/>
+        </w:rPr>
+        <w:t xml:space="preserve"> </w:t>
+      </w:r>
+    </w:p>
+    <w:p>
+      <w:pPr>
+        <w:spacing w:line="240" w:lineRule="auto"/>
+        <w:rPr>
+          <w:sz w:val="24"/>
+          <w:szCs w:val="28"/>
+        </w:rPr>
+      </w:pPr>
+      <w:proofErr w:type="spellStart"/>
+      <w:r>
+        <w:rPr>
+          <w:sz w:val="24"/>
+          <w:szCs w:val="28"/>
+        </w:rPr>
+        <w:t>test_</w:t>
+      </w:r>
+      <w:proofErr w:type="gramStart"/>
+      <w:r>
+        <w:rPr>
+          <w:sz w:val="24"/>
+          <w:szCs w:val="28"/>
+        </w:rPr>
+        <w:t>that</w:t>
+      </w:r>
+      <w:proofErr w:type="spellEnd"/>
+      <w:r>
+        <w:rPr>
+          <w:sz w:val="24"/>
+          <w:szCs w:val="28"/>
+        </w:rPr>
+        <w:t>(</w:t>
+      </w:r>
+      <w:proofErr w:type="gramEnd"/>
+      <w:r>
+        <w:rPr>
+          <w:sz w:val="24"/>
+          <w:szCs w:val="28"/>
+        </w:rPr>
+        <w:t>“</w:t>
+      </w:r>
+      <w:r>
+        <w:rPr>
+          <w:sz w:val="24"/>
+          <w:szCs w:val="28"/>
+        </w:rPr>
+        <w:t xml:space="preserve">make </w:t>
+      </w:r>
+      <w:proofErr w:type="spellStart"/>
+      <w:r>
+        <w:rPr>
+          <w:sz w:val="24"/>
+          <w:szCs w:val="28"/>
+        </w:rPr>
+        <w:t>FunctionNode</w:t>
+      </w:r>
+      <w:proofErr w:type="spellEnd"/>
+      <w:r>
+        <w:rPr>
+          <w:sz w:val="24"/>
+          <w:szCs w:val="28"/>
+        </w:rPr>
+        <w:t xml:space="preserve"> returns </w:t>
+      </w:r>
+      <w:r>
+        <w:rPr>
+          <w:sz w:val="24"/>
+          <w:szCs w:val="28"/>
+        </w:rPr>
+        <w:t>the correct</w:t>
+      </w:r>
+      <w:r>
+        <w:rPr>
+          <w:sz w:val="24"/>
+          <w:szCs w:val="28"/>
+        </w:rPr>
+        <w:t xml:space="preserve"> </w:t>
+      </w:r>
+      <w:r>
+        <w:rPr>
+          <w:sz w:val="24"/>
+          <w:szCs w:val="28"/>
+        </w:rPr>
+        <w:t>number</w:t>
+      </w:r>
+      <w:r>
+        <w:rPr>
+          <w:sz w:val="24"/>
+          <w:szCs w:val="28"/>
+        </w:rPr>
+        <w:t xml:space="preserve"> … “, {</w:t>
+      </w:r>
+      <w:r>
+        <w:rPr>
+          <w:sz w:val="24"/>
+          <w:szCs w:val="28"/>
+        </w:rPr>
+        <w:br/>
+      </w:r>
+      <w:r>
+        <w:rPr>
+          <w:sz w:val="24"/>
+          <w:szCs w:val="28"/>
+        </w:rPr>
+        <w:tab/>
+        <w:t>…</w:t>
+      </w:r>
+      <w:r>
+        <w:rPr>
+          <w:sz w:val="24"/>
+          <w:szCs w:val="28"/>
+        </w:rPr>
+        <w:tab/>
+      </w:r>
+    </w:p>
+    <w:p>
+      <w:pPr>
+        <w:spacing w:line="240" w:lineRule="auto"/>
+        <w:ind w:firstLine="720"/>
+        <w:rPr>
+          <w:sz w:val="24"/>
+          <w:szCs w:val="28"/>
+        </w:rPr>
+      </w:pPr>
+      <w:proofErr w:type="spellStart"/>
+      <w:r>
+        <w:rPr>
+          <w:sz w:val="24"/>
+          <w:szCs w:val="28"/>
+        </w:rPr>
+        <w:t>expect_</w:t>
+      </w:r>
+      <w:proofErr w:type="gramStart"/>
+      <w:r>
+        <w:rPr>
+          <w:sz w:val="24"/>
+          <w:szCs w:val="28"/>
+        </w:rPr>
+        <w:t>equal</w:t>
+      </w:r>
+      <w:proofErr w:type="spellEnd"/>
+      <w:r>
+        <w:rPr>
+          <w:sz w:val="24"/>
+          <w:szCs w:val="28"/>
+        </w:rPr>
+        <w:t>(</w:t>
+      </w:r>
+      <w:proofErr w:type="gramEnd"/>
+      <w:r>
+        <w:rPr>
+          <w:sz w:val="24"/>
+          <w:szCs w:val="28"/>
+        </w:rPr>
+        <w:t xml:space="preserve">arity, </w:t>
+      </w:r>
+      <w:proofErr w:type="spellStart"/>
+      <w:r>
+        <w:rPr>
+          <w:sz w:val="24"/>
+          <w:szCs w:val="28"/>
+        </w:rPr>
+        <w:t>numInputsChosen</w:t>
+      </w:r>
+      <w:proofErr w:type="spellEnd"/>
+      <w:r>
+        <w:rPr>
+          <w:sz w:val="24"/>
+          <w:szCs w:val="28"/>
+        </w:rPr>
+        <w:t>)</w:t>
+      </w:r>
+    </w:p>
+    <w:p>
+      <w:pPr>
+        <w:spacing w:line="240" w:lineRule="auto"/>
+        <w:rPr>
+          <w:sz w:val="24"/>
+          <w:szCs w:val="28"/>
+        </w:rPr>
+      </w:pPr>
+      <w:r>
+        <w:rPr>
+          <w:sz w:val="24"/>
+          <w:szCs w:val="28"/>
+        </w:rPr>
+        <w:t>}</w:t>
+      </w:r>
+    </w:p>
+    <w:p>
+      <w:pPr>
+        <w:spacing w:line="360" w:lineRule="auto"/>
+        <w:rPr>
+          <w:b/>
+          <w:sz w:val="24"/>
+          <w:szCs w:val="28"/>
+        </w:rPr>
+      </w:pPr>
+    </w:p>
+    <w:p>
+      <w:pPr>
+        <w:pStyle w:val="ListParagraph"/>
+        <w:numPr>
+          <w:ilvl w:val="0"/>
+          <w:numId w:val="8"/>
+        </w:numPr>
+        <w:spacing w:line="360" w:lineRule="auto"/>
+        <w:ind w:left="-142"/>
+        <w:rPr>
+          <w:b/>
+          <w:sz w:val="24"/>
+          <w:szCs w:val="28"/>
+        </w:rPr>
+      </w:pPr>
+      <w:r>
+        <w:rPr>
+          <w:b/>
+          <w:sz w:val="24"/>
+          <w:szCs w:val="28"/>
+        </w:rPr>
+        <w:t>Describe what raises the error</w:t>
+      </w:r>
+    </w:p>
+    <w:p>
+      <w:pPr>
+        <w:pStyle w:val="ListParagraph"/>
+        <w:spacing w:line="360" w:lineRule="auto"/>
+        <w:ind w:left="-142"/>
+        <w:rPr>
+          <w:b/>
+          <w:sz w:val="24"/>
+          <w:szCs w:val="28"/>
+        </w:rPr>
+      </w:pPr>
+    </w:p>
+    <w:p>
+      <w:pPr>
+        <w:pStyle w:val="ListParagraph"/>
+        <w:spacing w:line="360" w:lineRule="auto"/>
+        <w:ind w:left="-142"/>
+        <w:rPr>
+          <w:sz w:val="24"/>
+          <w:szCs w:val="28"/>
+        </w:rPr>
+      </w:pPr>
+      <w:r>
+        <w:rPr>
+          <w:sz w:val="24"/>
+          <w:szCs w:val="28"/>
+        </w:rPr>
+        <w:t xml:space="preserve">Arity is a character and a character </w:t>
+      </w:r>
+      <w:proofErr w:type="gramStart"/>
+      <w:r>
+        <w:rPr>
+          <w:sz w:val="24"/>
+          <w:szCs w:val="28"/>
+        </w:rPr>
+        <w:t>is</w:t>
+      </w:r>
+      <w:proofErr w:type="gramEnd"/>
+      <w:r>
+        <w:rPr>
+          <w:sz w:val="24"/>
+          <w:szCs w:val="28"/>
+        </w:rPr>
+        <w:t xml:space="preserve"> never equal to an integer which is what </w:t>
+      </w:r>
+      <w:proofErr w:type="spellStart"/>
+      <w:r>
+        <w:rPr>
+          <w:sz w:val="24"/>
+          <w:szCs w:val="28"/>
+        </w:rPr>
+        <w:t>numInputsChosen</w:t>
+      </w:r>
+      <w:proofErr w:type="spellEnd"/>
+      <w:r>
+        <w:rPr>
+          <w:sz w:val="24"/>
+          <w:szCs w:val="28"/>
+        </w:rPr>
+        <w:t xml:space="preserve"> is.</w:t>
+      </w:r>
+    </w:p>
+    <w:p>
+      <w:pPr>
+        <w:pStyle w:val="ListParagraph"/>
+        <w:spacing w:line="360" w:lineRule="auto"/>
+        <w:ind w:left="-142"/>
+        <w:rPr>
+          <w:sz w:val="24"/>
+          <w:szCs w:val="28"/>
+        </w:rPr>
+      </w:pPr>
+    </w:p>
+    <w:p>
+      <w:pPr>
+        <w:pStyle w:val="ListParagraph"/>
+        <w:numPr>
+          <w:ilvl w:val="0"/>
+          <w:numId w:val="8"/>
+        </w:numPr>
+        <w:spacing w:line="360" w:lineRule="auto"/>
+        <w:ind w:left="-142"/>
+        <w:rPr>
+          <w:b/>
+          <w:sz w:val="24"/>
+          <w:szCs w:val="28"/>
+        </w:rPr>
+      </w:pPr>
+      <w:r>
+        <w:rPr>
+          <w:b/>
+          <w:sz w:val="24"/>
+          <w:szCs w:val="28"/>
+        </w:rPr>
+        <w:t>Describe the steps taken to solve the issue</w:t>
+      </w:r>
+    </w:p>
+    <w:p>
+      <w:pPr>
+        <w:pStyle w:val="ListParagraph"/>
+        <w:spacing w:line="360" w:lineRule="auto"/>
+        <w:ind w:left="-142"/>
+        <w:rPr>
+          <w:b/>
+          <w:sz w:val="24"/>
+          <w:szCs w:val="28"/>
+        </w:rPr>
+      </w:pPr>
+    </w:p>
+    <w:p>
+      <w:pPr>
+        <w:pStyle w:val="ListParagraph"/>
+        <w:spacing w:line="360" w:lineRule="auto"/>
+        <w:ind w:left="-142"/>
+        <w:rPr>
+          <w:sz w:val="24"/>
+          <w:szCs w:val="28"/>
+        </w:rPr>
+      </w:pPr>
+      <w:r>
+        <w:rPr>
+          <w:sz w:val="24"/>
+          <w:szCs w:val="28"/>
+        </w:rPr>
+        <w:t xml:space="preserve">I didn’t think that the types were the problem and assumed it was the </w:t>
+      </w:r>
+      <w:proofErr w:type="spellStart"/>
+      <w:r>
+        <w:rPr>
+          <w:sz w:val="24"/>
+          <w:szCs w:val="28"/>
+        </w:rPr>
+        <w:t>makeFunctionNode</w:t>
+      </w:r>
+      <w:proofErr w:type="spellEnd"/>
+      <w:r>
+        <w:rPr>
+          <w:sz w:val="24"/>
+          <w:szCs w:val="28"/>
+        </w:rPr>
+        <w:t xml:space="preserve"> function assigning the wrong number of inputs as the unit test </w:t>
+      </w:r>
+      <w:r>
+        <w:rPr>
+          <w:sz w:val="24"/>
+          <w:szCs w:val="28"/>
+        </w:rPr>
+        <w:lastRenderedPageBreak/>
+        <w:t xml:space="preserve">suggests. </w:t>
+      </w:r>
+      <w:r>
+        <w:rPr>
+          <w:sz w:val="24"/>
+          <w:szCs w:val="28"/>
+        </w:rPr>
+        <w:t>So,</w:t>
+      </w:r>
+      <w:r>
+        <w:rPr>
+          <w:sz w:val="24"/>
+          <w:szCs w:val="28"/>
+        </w:rPr>
+        <w:t xml:space="preserve"> I stepped through the function and didn’t find any errors. I then used the class function on the arity column returned from creating a function set and found this to be a character type. This is due to the way I create the data frames, I first convert the function definitions to matrices and matrices are heterogenous, so the integers are converted to strings to match the function names. This error has not appeared until now as the only place that has used the arity so far handles characters as inputs.</w:t>
+      </w:r>
+    </w:p>
+    <w:p>
+      <w:pPr>
+        <w:pStyle w:val="ListParagraph"/>
+        <w:spacing w:line="360" w:lineRule="auto"/>
+        <w:ind w:left="-142"/>
+        <w:rPr>
+          <w:sz w:val="24"/>
+          <w:szCs w:val="28"/>
+        </w:rPr>
+      </w:pPr>
+    </w:p>
+    <w:p>
+      <w:pPr>
+        <w:pStyle w:val="ListParagraph"/>
+        <w:spacing w:line="360" w:lineRule="auto"/>
+        <w:ind w:left="-142"/>
+        <w:rPr>
+          <w:sz w:val="24"/>
+          <w:szCs w:val="28"/>
+        </w:rPr>
+      </w:pPr>
+      <w:r>
+        <w:rPr>
+          <w:sz w:val="24"/>
+          <w:szCs w:val="28"/>
+        </w:rPr>
+        <w:t xml:space="preserve">To solve this </w:t>
+      </w:r>
+      <w:r>
+        <w:rPr>
+          <w:sz w:val="24"/>
+          <w:szCs w:val="28"/>
+        </w:rPr>
+        <w:t>error,</w:t>
+      </w:r>
+      <w:r>
+        <w:rPr>
+          <w:sz w:val="24"/>
+          <w:szCs w:val="28"/>
+        </w:rPr>
+        <w:t xml:space="preserve"> I </w:t>
+      </w:r>
+      <w:r>
+        <w:rPr>
+          <w:sz w:val="24"/>
+          <w:szCs w:val="28"/>
+        </w:rPr>
+        <w:t>had to do some searching around on StackOverflow for a solution on how to convert a column of a data frame to a different type. This post (</w:t>
+      </w:r>
+      <w:hyperlink r:id="rId5" w:history="1">
+        <w:r>
+          <w:rPr>
+            <w:rStyle w:val="Hyperlink"/>
+            <w:sz w:val="24"/>
+            <w:szCs w:val="28"/>
+          </w:rPr>
+          <w:t>https://stackoverflow.com/questions/2288485/how-to-convert-a-data-frame-column-to-numeric-type</w:t>
+        </w:r>
+      </w:hyperlink>
+      <w:r>
+        <w:rPr>
+          <w:sz w:val="24"/>
+          <w:szCs w:val="28"/>
+        </w:rPr>
+        <w:t>) explained the use of the transform function so this is the approach I took and I used this when creating the function set so that the issue is handled in one location saving potential problems later.</w:t>
+      </w:r>
+    </w:p>
+    <w:p>
+      <w:pPr>
+        <w:rPr>
+          <w:b/>
+          <w:sz w:val="24"/>
+          <w:szCs w:val="28"/>
+        </w:rPr>
+      </w:pPr>
+      <w:r>
+        <w:rPr>
+          <w:b/>
+          <w:sz w:val="24"/>
+          <w:szCs w:val="28"/>
+        </w:rPr>
+        <w:br w:type="page"/>
+      </w:r>
+    </w:p>
+    <w:p>
+      <w:pPr>
+        <w:pStyle w:val="ListParagraph"/>
+        <w:numPr>
+          <w:ilvl w:val="0"/>
+          <w:numId w:val="9"/>
+        </w:numPr>
+        <w:spacing w:line="360" w:lineRule="auto"/>
+        <w:ind w:left="-142"/>
+        <w:rPr>
+          <w:b/>
+          <w:sz w:val="24"/>
+          <w:szCs w:val="28"/>
+        </w:rPr>
+      </w:pPr>
+      <w:r>
+        <w:rPr>
+          <w:b/>
+          <w:sz w:val="24"/>
+          <w:szCs w:val="28"/>
+        </w:rPr>
+        <w:lastRenderedPageBreak/>
+        <w:t>Write a description of the feature I am trying to implement</w:t>
+      </w:r>
+    </w:p>
+    <w:p>
+      <w:pPr>
+        <w:pStyle w:val="ListParagraph"/>
+        <w:spacing w:line="360" w:lineRule="auto"/>
+        <w:ind w:left="-142"/>
+        <w:rPr>
+          <w:sz w:val="24"/>
+          <w:szCs w:val="28"/>
+        </w:rPr>
+      </w:pPr>
+      <w:r>
+        <w:rPr>
+          <w:sz w:val="24"/>
+          <w:szCs w:val="28"/>
+        </w:rPr>
+        <w:t xml:space="preserve">Testing that </w:t>
+      </w:r>
+      <w:proofErr w:type="spellStart"/>
+      <w:r>
+        <w:rPr>
+          <w:sz w:val="24"/>
+          <w:szCs w:val="28"/>
+        </w:rPr>
+        <w:t>generateFunctionNodes</w:t>
+      </w:r>
+      <w:proofErr w:type="spellEnd"/>
+      <w:r>
+        <w:rPr>
+          <w:sz w:val="24"/>
+          <w:szCs w:val="28"/>
+        </w:rPr>
+        <w:t xml:space="preserve"> works with different sizes of parameters.</w:t>
+      </w:r>
+    </w:p>
+    <w:p>
+      <w:pPr>
+        <w:pStyle w:val="ListParagraph"/>
+        <w:numPr>
+          <w:ilvl w:val="0"/>
+          <w:numId w:val="9"/>
+        </w:numPr>
+        <w:spacing w:line="360" w:lineRule="auto"/>
+        <w:ind w:left="-142"/>
+        <w:rPr>
+          <w:b/>
+          <w:sz w:val="24"/>
+          <w:szCs w:val="28"/>
+        </w:rPr>
+      </w:pPr>
+      <w:r>
+        <w:rPr>
+          <w:b/>
+          <w:sz w:val="24"/>
+          <w:szCs w:val="28"/>
+        </w:rPr>
+        <w:t>State what the error description is I receive</w:t>
+      </w:r>
+    </w:p>
+    <w:p>
+      <w:pPr>
+        <w:pStyle w:val="ListParagraph"/>
+        <w:numPr>
+          <w:ilvl w:val="0"/>
+          <w:numId w:val="9"/>
+        </w:numPr>
+        <w:spacing w:line="360" w:lineRule="auto"/>
+        <w:ind w:left="-142"/>
+        <w:rPr>
+          <w:b/>
+          <w:sz w:val="24"/>
+          <w:szCs w:val="28"/>
+        </w:rPr>
+      </w:pPr>
+      <w:r>
+        <w:rPr>
+          <w:b/>
+          <w:sz w:val="24"/>
+          <w:szCs w:val="28"/>
+        </w:rPr>
+        <w:t>State the number of unit test if applicable</w:t>
+      </w:r>
+    </w:p>
+    <w:p>
+      <w:pPr>
+        <w:pStyle w:val="ListParagraph"/>
+        <w:numPr>
+          <w:ilvl w:val="0"/>
+          <w:numId w:val="9"/>
+        </w:numPr>
+        <w:spacing w:line="360" w:lineRule="auto"/>
+        <w:ind w:left="-142"/>
+        <w:rPr>
+          <w:b/>
+          <w:sz w:val="24"/>
+          <w:szCs w:val="28"/>
+        </w:rPr>
+      </w:pPr>
+      <w:r>
+        <w:rPr>
+          <w:b/>
+          <w:sz w:val="24"/>
+          <w:szCs w:val="28"/>
+        </w:rPr>
+        <w:t>Describe what raises the error</w:t>
+      </w:r>
+    </w:p>
+    <w:p>
+      <w:pPr>
+        <w:pStyle w:val="ListParagraph"/>
+        <w:spacing w:line="360" w:lineRule="auto"/>
+        <w:ind w:left="-142"/>
+        <w:rPr>
+          <w:b/>
+          <w:sz w:val="24"/>
+          <w:szCs w:val="28"/>
+        </w:rPr>
+      </w:pPr>
+    </w:p>
+    <w:p>
+      <w:pPr>
+        <w:pStyle w:val="ListParagraph"/>
+        <w:spacing w:line="360" w:lineRule="auto"/>
+        <w:ind w:left="-142"/>
+        <w:rPr>
+          <w:sz w:val="24"/>
+          <w:szCs w:val="28"/>
+        </w:rPr>
+      </w:pPr>
+      <w:r>
+        <w:rPr>
+          <w:sz w:val="24"/>
+          <w:szCs w:val="28"/>
+        </w:rPr>
+        <w:t xml:space="preserve">When the number of columns in the </w:t>
+      </w:r>
+      <w:proofErr w:type="spellStart"/>
+      <w:r>
+        <w:rPr>
+          <w:sz w:val="24"/>
+          <w:szCs w:val="28"/>
+        </w:rPr>
+        <w:t>validInputIDs</w:t>
+      </w:r>
+      <w:proofErr w:type="spellEnd"/>
+      <w:r>
+        <w:rPr>
+          <w:sz w:val="24"/>
+          <w:szCs w:val="28"/>
+        </w:rPr>
+        <w:t xml:space="preserve"> variable was higher than the number of input nodes there would be issues and not all valid nodes would be represented.</w:t>
+      </w:r>
+    </w:p>
+    <w:p>
+      <w:pPr>
+        <w:pStyle w:val="ListParagraph"/>
+        <w:spacing w:line="360" w:lineRule="auto"/>
+        <w:ind w:left="-142"/>
+        <w:rPr>
+          <w:sz w:val="24"/>
+          <w:szCs w:val="28"/>
+        </w:rPr>
+      </w:pPr>
+    </w:p>
+    <w:p>
+      <w:pPr>
+        <w:pStyle w:val="ListParagraph"/>
+        <w:spacing w:line="360" w:lineRule="auto"/>
+        <w:ind w:left="-142"/>
+        <w:rPr>
+          <w:sz w:val="24"/>
+          <w:szCs w:val="28"/>
+        </w:rPr>
+      </w:pPr>
+      <w:r>
+        <w:rPr>
+          <w:sz w:val="24"/>
+          <w:szCs w:val="28"/>
+        </w:rPr>
+        <w:t>For example, if the number of columns was 4 and there were 2 input nodes then 2 valid values would be chopped off.</w:t>
+      </w:r>
+    </w:p>
+    <w:p>
+      <w:pPr>
+        <w:pStyle w:val="ListParagraph"/>
+        <w:spacing w:line="360" w:lineRule="auto"/>
+        <w:ind w:left="-142"/>
+        <w:rPr>
+          <w:sz w:val="24"/>
+          <w:szCs w:val="28"/>
+        </w:rPr>
+      </w:pPr>
+    </w:p>
+    <w:p>
+      <w:pPr>
+        <w:pStyle w:val="ListParagraph"/>
+        <w:spacing w:line="360" w:lineRule="auto"/>
+        <w:ind w:left="-142"/>
+        <w:rPr>
+          <w:sz w:val="24"/>
+          <w:szCs w:val="28"/>
+        </w:rPr>
+      </w:pPr>
+      <w:r>
+        <w:rPr>
+          <w:sz w:val="24"/>
+          <w:szCs w:val="28"/>
+        </w:rPr>
+        <w:t xml:space="preserve">Another issue was that the </w:t>
+      </w:r>
+      <w:proofErr w:type="spellStart"/>
+      <w:r>
+        <w:rPr>
+          <w:sz w:val="24"/>
+          <w:szCs w:val="28"/>
+        </w:rPr>
+        <w:t>validInputIDs</w:t>
+      </w:r>
+      <w:proofErr w:type="spellEnd"/>
+      <w:r>
+        <w:rPr>
+          <w:sz w:val="24"/>
+          <w:szCs w:val="28"/>
+        </w:rPr>
+        <w:t xml:space="preserve"> was storing duplicates and NA values.</w:t>
+      </w:r>
+    </w:p>
+    <w:p>
+      <w:pPr>
+        <w:pStyle w:val="ListParagraph"/>
+        <w:spacing w:line="360" w:lineRule="auto"/>
+        <w:ind w:left="-142"/>
+        <w:rPr>
+          <w:sz w:val="24"/>
+          <w:szCs w:val="28"/>
+        </w:rPr>
+      </w:pPr>
+    </w:p>
+    <w:p>
+      <w:pPr>
+        <w:pStyle w:val="ListParagraph"/>
+        <w:numPr>
+          <w:ilvl w:val="0"/>
+          <w:numId w:val="9"/>
+        </w:numPr>
+        <w:spacing w:line="360" w:lineRule="auto"/>
+        <w:ind w:left="-142"/>
+        <w:rPr>
+          <w:b/>
+          <w:sz w:val="24"/>
+          <w:szCs w:val="28"/>
+        </w:rPr>
+      </w:pPr>
+      <w:r>
+        <w:rPr>
+          <w:b/>
+          <w:sz w:val="24"/>
+          <w:szCs w:val="28"/>
+        </w:rPr>
+        <w:t>Describe the steps taken to solve the issue</w:t>
+      </w:r>
+    </w:p>
+    <w:p>
+      <w:pPr>
+        <w:pStyle w:val="ListParagraph"/>
+        <w:spacing w:line="360" w:lineRule="auto"/>
+        <w:ind w:left="-142"/>
+        <w:rPr>
+          <w:b/>
+          <w:sz w:val="24"/>
+          <w:szCs w:val="28"/>
+        </w:rPr>
+      </w:pPr>
+    </w:p>
+    <w:p>
+      <w:pPr>
+        <w:pStyle w:val="ListParagraph"/>
+        <w:spacing w:line="360" w:lineRule="auto"/>
+        <w:ind w:left="-142"/>
+        <w:rPr>
+          <w:sz w:val="24"/>
+          <w:szCs w:val="28"/>
+        </w:rPr>
+      </w:pPr>
+      <w:r>
+        <w:rPr>
+          <w:sz w:val="24"/>
+          <w:szCs w:val="28"/>
+        </w:rPr>
+        <w:t xml:space="preserve">The method for solving this issue was to set the number of columns accepted by </w:t>
+      </w:r>
+      <w:proofErr w:type="spellStart"/>
+      <w:r>
+        <w:rPr>
+          <w:sz w:val="24"/>
+          <w:szCs w:val="28"/>
+        </w:rPr>
+        <w:t>validInputIDs</w:t>
+      </w:r>
+      <w:proofErr w:type="spellEnd"/>
+      <w:r>
+        <w:rPr>
+          <w:sz w:val="24"/>
+          <w:szCs w:val="28"/>
+        </w:rPr>
+        <w:t xml:space="preserve"> to the largest number out of the number of columns and the number of input nodes. I also had to </w:t>
+      </w:r>
       <w:bookmarkStart w:id="0" w:name="_GoBack"/>
       <w:bookmarkEnd w:id="0"/>
-    </w:p>
-    <w:p>
-      <w:pPr>
-        <w:spacing w:line="360" w:lineRule="auto"/>
-        <w:rPr>
+      <w:r>
+        <w:rPr>
+          <w:sz w:val="24"/>
+          <w:szCs w:val="28"/>
+        </w:rPr>
+        <w:t xml:space="preserve">allow for duplicate values within </w:t>
+      </w:r>
+      <w:proofErr w:type="spellStart"/>
+      <w:r>
+        <w:rPr>
+          <w:sz w:val="24"/>
+          <w:szCs w:val="28"/>
+        </w:rPr>
+        <w:t>validInputIDs</w:t>
+      </w:r>
+      <w:proofErr w:type="spellEnd"/>
+      <w:r>
+        <w:rPr>
+          <w:sz w:val="24"/>
+          <w:szCs w:val="28"/>
+        </w:rPr>
+        <w:t xml:space="preserve"> which will only happen initially when the number of columns is greater than the number of input nodes.</w:t>
+      </w:r>
+    </w:p>
+    <w:p>
+      <w:pPr>
+        <w:pStyle w:val="ListParagraph"/>
+        <w:spacing w:line="360" w:lineRule="auto"/>
+        <w:ind w:left="-142"/>
+        <w:rPr>
+          <w:sz w:val="24"/>
+          <w:szCs w:val="28"/>
+        </w:rPr>
+      </w:pPr>
+    </w:p>
+    <w:p>
+      <w:pPr>
+        <w:pStyle w:val="ListParagraph"/>
+        <w:spacing w:line="360" w:lineRule="auto"/>
+        <w:ind w:left="-142"/>
+        <w:rPr>
+          <w:sz w:val="24"/>
+          <w:szCs w:val="28"/>
+        </w:rPr>
+      </w:pPr>
+      <w:r>
+        <w:rPr>
+          <w:sz w:val="24"/>
+          <w:szCs w:val="28"/>
+        </w:rPr>
+        <w:t xml:space="preserve">Doing this led to a bias in sampling though so </w:t>
+      </w:r>
+      <w:proofErr w:type="spellStart"/>
+      <w:r>
+        <w:rPr>
+          <w:sz w:val="24"/>
+          <w:szCs w:val="28"/>
+        </w:rPr>
+        <w:t>sampleWithoutBiasOrNA</w:t>
+      </w:r>
+      <w:proofErr w:type="spellEnd"/>
+      <w:r>
+        <w:rPr>
+          <w:sz w:val="24"/>
+          <w:szCs w:val="28"/>
+        </w:rPr>
+        <w:t xml:space="preserve"> had to be implemented to remove this bias.</w:t>
+      </w:r>
+    </w:p>
+    <w:p>
+      <w:pPr>
+        <w:pStyle w:val="ListParagraph"/>
+        <w:spacing w:line="360" w:lineRule="auto"/>
+        <w:ind w:left="-142"/>
+        <w:rPr>
+          <w:sz w:val="24"/>
+          <w:szCs w:val="28"/>
+        </w:rPr>
+      </w:pPr>
+    </w:p>
+    <w:p>
+      <w:pPr>
+        <w:pStyle w:val="ListParagraph"/>
+        <w:spacing w:line="360" w:lineRule="auto"/>
+        <w:ind w:left="-142"/>
+        <w:rPr>
+          <w:sz w:val="24"/>
+          <w:szCs w:val="28"/>
+        </w:rPr>
+      </w:pPr>
+    </w:p>
+    <w:p>
+      <w:pPr>
+        <w:spacing w:line="360" w:lineRule="auto"/>
+        <w:rPr>
+          <w:b/>
           <w:sz w:val="24"/>
           <w:szCs w:val="28"/>
         </w:rPr>
@@ -2003,7 +5575,265 @@
     </w:lvl>
   </w:abstractNum>
   <w:abstractNum w:abstractNumId="5" w15:restartNumberingAfterBreak="0">
+    <w:nsid w:val="55ED3FAE"/>
+    <w:multiLevelType w:val="hybridMultilevel"/>
+    <w:tmpl w:val="B4F6DD94"/>
+    <w:lvl w:ilvl="0" w:tplc="0809000F">
+      <w:start w:val="1"/>
+      <w:numFmt w:val="decimal"/>
+      <w:lvlText w:val="%1."/>
+      <w:lvlJc w:val="left"/>
+      <w:pPr>
+        <w:ind w:left="360" w:hanging="360"/>
+      </w:pPr>
+    </w:lvl>
+    <w:lvl w:ilvl="1" w:tplc="08090019" w:tentative="1">
+      <w:start w:val="1"/>
+      <w:numFmt w:val="lowerLetter"/>
+      <w:lvlText w:val="%2."/>
+      <w:lvlJc w:val="left"/>
+      <w:pPr>
+        <w:ind w:left="1080" w:hanging="360"/>
+      </w:pPr>
+    </w:lvl>
+    <w:lvl w:ilvl="2" w:tplc="0809001B" w:tentative="1">
+      <w:start w:val="1"/>
+      <w:numFmt w:val="lowerRoman"/>
+      <w:lvlText w:val="%3."/>
+      <w:lvlJc w:val="right"/>
+      <w:pPr>
+        <w:ind w:left="1800" w:hanging="180"/>
+      </w:pPr>
+    </w:lvl>
+    <w:lvl w:ilvl="3" w:tplc="0809000F" w:tentative="1">
+      <w:start w:val="1"/>
+      <w:numFmt w:val="decimal"/>
+      <w:lvlText w:val="%4."/>
+      <w:lvlJc w:val="left"/>
+      <w:pPr>
+        <w:ind w:left="2520" w:hanging="360"/>
+      </w:pPr>
+    </w:lvl>
+    <w:lvl w:ilvl="4" w:tplc="08090019" w:tentative="1">
+      <w:start w:val="1"/>
+      <w:numFmt w:val="lowerLetter"/>
+      <w:lvlText w:val="%5."/>
+      <w:lvlJc w:val="left"/>
+      <w:pPr>
+        <w:ind w:left="3240" w:hanging="360"/>
+      </w:pPr>
+    </w:lvl>
+    <w:lvl w:ilvl="5" w:tplc="0809001B" w:tentative="1">
+      <w:start w:val="1"/>
+      <w:numFmt w:val="lowerRoman"/>
+      <w:lvlText w:val="%6."/>
+      <w:lvlJc w:val="right"/>
+      <w:pPr>
+        <w:ind w:left="3960" w:hanging="180"/>
+      </w:pPr>
+    </w:lvl>
+    <w:lvl w:ilvl="6" w:tplc="0809000F" w:tentative="1">
+      <w:start w:val="1"/>
+      <w:numFmt w:val="decimal"/>
+      <w:lvlText w:val="%7."/>
+      <w:lvlJc w:val="left"/>
+      <w:pPr>
+        <w:ind w:left="4680" w:hanging="360"/>
+      </w:pPr>
+    </w:lvl>
+    <w:lvl w:ilvl="7" w:tplc="08090019" w:tentative="1">
+      <w:start w:val="1"/>
+      <w:numFmt w:val="lowerLetter"/>
+      <w:lvlText w:val="%8."/>
+      <w:lvlJc w:val="left"/>
+      <w:pPr>
+        <w:ind w:left="5400" w:hanging="360"/>
+      </w:pPr>
+    </w:lvl>
+    <w:lvl w:ilvl="8" w:tplc="0809001B" w:tentative="1">
+      <w:start w:val="1"/>
+      <w:numFmt w:val="lowerRoman"/>
+      <w:lvlText w:val="%9."/>
+      <w:lvlJc w:val="right"/>
+      <w:pPr>
+        <w:ind w:left="6120" w:hanging="180"/>
+      </w:pPr>
+    </w:lvl>
+  </w:abstractNum>
+  <w:abstractNum w:abstractNumId="6" w15:restartNumberingAfterBreak="0">
+    <w:nsid w:val="605D0EBD"/>
+    <w:multiLevelType w:val="hybridMultilevel"/>
+    <w:tmpl w:val="B4F6DD94"/>
+    <w:lvl w:ilvl="0" w:tplc="0809000F">
+      <w:start w:val="1"/>
+      <w:numFmt w:val="decimal"/>
+      <w:lvlText w:val="%1."/>
+      <w:lvlJc w:val="left"/>
+      <w:pPr>
+        <w:ind w:left="360" w:hanging="360"/>
+      </w:pPr>
+    </w:lvl>
+    <w:lvl w:ilvl="1" w:tplc="08090019" w:tentative="1">
+      <w:start w:val="1"/>
+      <w:numFmt w:val="lowerLetter"/>
+      <w:lvlText w:val="%2."/>
+      <w:lvlJc w:val="left"/>
+      <w:pPr>
+        <w:ind w:left="1080" w:hanging="360"/>
+      </w:pPr>
+    </w:lvl>
+    <w:lvl w:ilvl="2" w:tplc="0809001B" w:tentative="1">
+      <w:start w:val="1"/>
+      <w:numFmt w:val="lowerRoman"/>
+      <w:lvlText w:val="%3."/>
+      <w:lvlJc w:val="right"/>
+      <w:pPr>
+        <w:ind w:left="1800" w:hanging="180"/>
+      </w:pPr>
+    </w:lvl>
+    <w:lvl w:ilvl="3" w:tplc="0809000F" w:tentative="1">
+      <w:start w:val="1"/>
+      <w:numFmt w:val="decimal"/>
+      <w:lvlText w:val="%4."/>
+      <w:lvlJc w:val="left"/>
+      <w:pPr>
+        <w:ind w:left="2520" w:hanging="360"/>
+      </w:pPr>
+    </w:lvl>
+    <w:lvl w:ilvl="4" w:tplc="08090019" w:tentative="1">
+      <w:start w:val="1"/>
+      <w:numFmt w:val="lowerLetter"/>
+      <w:lvlText w:val="%5."/>
+      <w:lvlJc w:val="left"/>
+      <w:pPr>
+        <w:ind w:left="3240" w:hanging="360"/>
+      </w:pPr>
+    </w:lvl>
+    <w:lvl w:ilvl="5" w:tplc="0809001B" w:tentative="1">
+      <w:start w:val="1"/>
+      <w:numFmt w:val="lowerRoman"/>
+      <w:lvlText w:val="%6."/>
+      <w:lvlJc w:val="right"/>
+      <w:pPr>
+        <w:ind w:left="3960" w:hanging="180"/>
+      </w:pPr>
+    </w:lvl>
+    <w:lvl w:ilvl="6" w:tplc="0809000F" w:tentative="1">
+      <w:start w:val="1"/>
+      <w:numFmt w:val="decimal"/>
+      <w:lvlText w:val="%7."/>
+      <w:lvlJc w:val="left"/>
+      <w:pPr>
+        <w:ind w:left="4680" w:hanging="360"/>
+      </w:pPr>
+    </w:lvl>
+    <w:lvl w:ilvl="7" w:tplc="08090019" w:tentative="1">
+      <w:start w:val="1"/>
+      <w:numFmt w:val="lowerLetter"/>
+      <w:lvlText w:val="%8."/>
+      <w:lvlJc w:val="left"/>
+      <w:pPr>
+        <w:ind w:left="5400" w:hanging="360"/>
+      </w:pPr>
+    </w:lvl>
+    <w:lvl w:ilvl="8" w:tplc="0809001B" w:tentative="1">
+      <w:start w:val="1"/>
+      <w:numFmt w:val="lowerRoman"/>
+      <w:lvlText w:val="%9."/>
+      <w:lvlJc w:val="right"/>
+      <w:pPr>
+        <w:ind w:left="6120" w:hanging="180"/>
+      </w:pPr>
+    </w:lvl>
+  </w:abstractNum>
+  <w:abstractNum w:abstractNumId="7" w15:restartNumberingAfterBreak="0">
     <w:nsid w:val="60CF21A0"/>
+    <w:multiLevelType w:val="hybridMultilevel"/>
+    <w:tmpl w:val="B4F6DD94"/>
+    <w:lvl w:ilvl="0" w:tplc="0809000F">
+      <w:start w:val="1"/>
+      <w:numFmt w:val="decimal"/>
+      <w:lvlText w:val="%1."/>
+      <w:lvlJc w:val="left"/>
+      <w:pPr>
+        <w:ind w:left="360" w:hanging="360"/>
+      </w:pPr>
+    </w:lvl>
+    <w:lvl w:ilvl="1" w:tplc="08090019" w:tentative="1">
+      <w:start w:val="1"/>
+      <w:numFmt w:val="lowerLetter"/>
+      <w:lvlText w:val="%2."/>
+      <w:lvlJc w:val="left"/>
+      <w:pPr>
+        <w:ind w:left="1080" w:hanging="360"/>
+      </w:pPr>
+    </w:lvl>
+    <w:lvl w:ilvl="2" w:tplc="0809001B" w:tentative="1">
+      <w:start w:val="1"/>
+      <w:numFmt w:val="lowerRoman"/>
+      <w:lvlText w:val="%3."/>
+      <w:lvlJc w:val="right"/>
+      <w:pPr>
+        <w:ind w:left="1800" w:hanging="180"/>
+      </w:pPr>
+    </w:lvl>
+    <w:lvl w:ilvl="3" w:tplc="0809000F" w:tentative="1">
+      <w:start w:val="1"/>
+      <w:numFmt w:val="decimal"/>
+      <w:lvlText w:val="%4."/>
+      <w:lvlJc w:val="left"/>
+      <w:pPr>
+        <w:ind w:left="2520" w:hanging="360"/>
+      </w:pPr>
+    </w:lvl>
+    <w:lvl w:ilvl="4" w:tplc="08090019" w:tentative="1">
+      <w:start w:val="1"/>
+      <w:numFmt w:val="lowerLetter"/>
+      <w:lvlText w:val="%5."/>
+      <w:lvlJc w:val="left"/>
+      <w:pPr>
+        <w:ind w:left="3240" w:hanging="360"/>
+      </w:pPr>
+    </w:lvl>
+    <w:lvl w:ilvl="5" w:tplc="0809001B" w:tentative="1">
+      <w:start w:val="1"/>
+      <w:numFmt w:val="lowerRoman"/>
+      <w:lvlText w:val="%6."/>
+      <w:lvlJc w:val="right"/>
+      <w:pPr>
+        <w:ind w:left="3960" w:hanging="180"/>
+      </w:pPr>
+    </w:lvl>
+    <w:lvl w:ilvl="6" w:tplc="0809000F" w:tentative="1">
+      <w:start w:val="1"/>
+      <w:numFmt w:val="decimal"/>
+      <w:lvlText w:val="%7."/>
+      <w:lvlJc w:val="left"/>
+      <w:pPr>
+        <w:ind w:left="4680" w:hanging="360"/>
+      </w:pPr>
+    </w:lvl>
+    <w:lvl w:ilvl="7" w:tplc="08090019" w:tentative="1">
+      <w:start w:val="1"/>
+      <w:numFmt w:val="lowerLetter"/>
+      <w:lvlText w:val="%8."/>
+      <w:lvlJc w:val="left"/>
+      <w:pPr>
+        <w:ind w:left="5400" w:hanging="360"/>
+      </w:pPr>
+    </w:lvl>
+    <w:lvl w:ilvl="8" w:tplc="0809001B" w:tentative="1">
+      <w:start w:val="1"/>
+      <w:numFmt w:val="lowerRoman"/>
+      <w:lvlText w:val="%9."/>
+      <w:lvlJc w:val="right"/>
+      <w:pPr>
+        <w:ind w:left="6120" w:hanging="180"/>
+      </w:pPr>
+    </w:lvl>
+  </w:abstractNum>
+  <w:abstractNum w:abstractNumId="8" w15:restartNumberingAfterBreak="0">
+    <w:nsid w:val="654857C6"/>
     <w:multiLevelType w:val="hybridMultilevel"/>
     <w:tmpl w:val="B4F6DD94"/>
     <w:lvl w:ilvl="0" w:tplc="0809000F">
@@ -2101,10 +5931,19 @@
     <w:abstractNumId w:val="2"/>
   </w:num>
   <w:num w:numId="5">
-    <w:abstractNumId w:val="5"/>
+    <w:abstractNumId w:val="7"/>
   </w:num>
   <w:num w:numId="6">
     <w:abstractNumId w:val="0"/>
+  </w:num>
+  <w:num w:numId="7">
+    <w:abstractNumId w:val="5"/>
+  </w:num>
+  <w:num w:numId="8">
+    <w:abstractNumId w:val="6"/>
+  </w:num>
+  <w:num w:numId="9">
+    <w:abstractNumId w:val="8"/>
   </w:num>
 </w:numbering>
 </file>
@@ -2605,6 +6444,34 @@
     <w:basedOn w:val="DefaultParagraphFont"/>
     <w:rsid w:val="00DC3B3E"/>
   </w:style>
+  <w:style w:type="character" w:customStyle="1" w:styleId="gnkrckgcmrb">
+    <w:name w:val="gnkrckgcmrb"/>
+    <w:basedOn w:val="DefaultParagraphFont"/>
+    <w:rsid w:val="00A579FD"/>
+  </w:style>
+  <w:style w:type="character" w:styleId="Hyperlink">
+    <w:name w:val="Hyperlink"/>
+    <w:basedOn w:val="DefaultParagraphFont"/>
+    <w:uiPriority w:val="99"/>
+    <w:unhideWhenUsed/>
+    <w:rsid w:val="009418D8"/>
+    <w:rPr>
+      <w:color w:val="0563C1" w:themeColor="hyperlink"/>
+      <w:u w:val="single"/>
+    </w:rPr>
+  </w:style>
+  <w:style w:type="character" w:styleId="UnresolvedMention">
+    <w:name w:val="Unresolved Mention"/>
+    <w:basedOn w:val="DefaultParagraphFont"/>
+    <w:uiPriority w:val="99"/>
+    <w:semiHidden/>
+    <w:unhideWhenUsed/>
+    <w:rsid w:val="009418D8"/>
+    <w:rPr>
+      <w:color w:val="808080"/>
+      <w:shd w:val="clear" w:color="auto" w:fill="E6E6E6"/>
+    </w:rPr>
+  </w:style>
 </w:styles>
 </file>
 

</xml_diff>

<commit_message>
Added more problems that I can discuss
</commit_message>
<xml_diff>
--- a/Development Docs/Development Problems.docx
+++ b/Development Docs/Development Problems.docx
@@ -5024,89 +5024,939 @@
           <w:sz w:val="24"/>
           <w:szCs w:val="28"/>
         </w:rPr>
-        <w:t xml:space="preserve"> to the largest number out of the number of columns and the number of input nodes. I also had to </w:t>
+        <w:t xml:space="preserve"> to the largest number out of the number of columns and the number of input nodes. I also had to allow for duplicate values within </w:t>
+      </w:r>
+      <w:proofErr w:type="spellStart"/>
+      <w:r>
+        <w:rPr>
+          <w:sz w:val="24"/>
+          <w:szCs w:val="28"/>
+        </w:rPr>
+        <w:t>validInputIDs</w:t>
+      </w:r>
+      <w:proofErr w:type="spellEnd"/>
+      <w:r>
+        <w:rPr>
+          <w:sz w:val="24"/>
+          <w:szCs w:val="28"/>
+        </w:rPr>
+        <w:t xml:space="preserve"> which will only happen initially when the number of columns is greater than the number of input nodes.</w:t>
+      </w:r>
+    </w:p>
+    <w:p>
+      <w:pPr>
+        <w:pStyle w:val="ListParagraph"/>
+        <w:spacing w:line="360" w:lineRule="auto"/>
+        <w:ind w:left="-142"/>
+        <w:rPr>
+          <w:sz w:val="24"/>
+          <w:szCs w:val="28"/>
+        </w:rPr>
+      </w:pPr>
+    </w:p>
+    <w:p>
+      <w:pPr>
+        <w:pStyle w:val="ListParagraph"/>
+        <w:spacing w:line="360" w:lineRule="auto"/>
+        <w:ind w:left="-142"/>
+        <w:rPr>
+          <w:sz w:val="24"/>
+          <w:szCs w:val="28"/>
+        </w:rPr>
+      </w:pPr>
+      <w:r>
+        <w:rPr>
+          <w:sz w:val="24"/>
+          <w:szCs w:val="28"/>
+        </w:rPr>
+        <w:t xml:space="preserve">Doing this led to a bias in sampling though so </w:t>
+      </w:r>
+      <w:proofErr w:type="spellStart"/>
+      <w:r>
+        <w:rPr>
+          <w:sz w:val="24"/>
+          <w:szCs w:val="28"/>
+        </w:rPr>
+        <w:t>sampleWithoutBiasOrNA</w:t>
+      </w:r>
+      <w:proofErr w:type="spellEnd"/>
+      <w:r>
+        <w:rPr>
+          <w:sz w:val="24"/>
+          <w:szCs w:val="28"/>
+        </w:rPr>
+        <w:t xml:space="preserve"> had to be implemented to remove this bias.</w:t>
+      </w:r>
+    </w:p>
+    <w:p>
+      <w:pPr>
+        <w:pStyle w:val="ListParagraph"/>
+        <w:spacing w:line="360" w:lineRule="auto"/>
+        <w:ind w:left="-142"/>
+        <w:rPr>
+          <w:sz w:val="24"/>
+          <w:szCs w:val="28"/>
+        </w:rPr>
+      </w:pPr>
+    </w:p>
+    <w:p>
+      <w:pPr>
+        <w:rPr>
+          <w:sz w:val="24"/>
+          <w:szCs w:val="28"/>
+        </w:rPr>
+      </w:pPr>
+      <w:r>
+        <w:rPr>
+          <w:sz w:val="24"/>
+          <w:szCs w:val="28"/>
+        </w:rPr>
+        <w:br w:type="page"/>
+      </w:r>
+    </w:p>
+    <w:p>
+      <w:pPr>
+        <w:pStyle w:val="ListParagraph"/>
+        <w:numPr>
+          <w:ilvl w:val="0"/>
+          <w:numId w:val="10"/>
+        </w:numPr>
+        <w:spacing w:line="360" w:lineRule="auto"/>
+        <w:ind w:left="-142"/>
+        <w:rPr>
+          <w:b/>
+          <w:sz w:val="24"/>
+          <w:szCs w:val="28"/>
+        </w:rPr>
+      </w:pPr>
+      <w:r>
+        <w:rPr>
+          <w:b/>
+          <w:sz w:val="24"/>
+          <w:szCs w:val="28"/>
+        </w:rPr>
+        <w:lastRenderedPageBreak/>
+        <w:t>Write a description of the feature I am trying to implement</w:t>
+      </w:r>
+    </w:p>
+    <w:p>
+      <w:pPr>
+        <w:pStyle w:val="ListParagraph"/>
+        <w:spacing w:line="360" w:lineRule="auto"/>
+        <w:ind w:left="-142"/>
+        <w:rPr>
+          <w:b/>
+          <w:sz w:val="24"/>
+          <w:szCs w:val="28"/>
+        </w:rPr>
+      </w:pPr>
+    </w:p>
+    <w:p>
+      <w:pPr>
+        <w:pStyle w:val="ListParagraph"/>
+        <w:spacing w:line="360" w:lineRule="auto"/>
+        <w:ind w:left="-142"/>
+        <w:rPr>
+          <w:sz w:val="24"/>
+          <w:szCs w:val="28"/>
+        </w:rPr>
+      </w:pPr>
+      <w:r>
+        <w:rPr>
+          <w:sz w:val="24"/>
+          <w:szCs w:val="28"/>
+        </w:rPr>
+        <w:t>The ability to have multiple random constants through the program.</w:t>
+      </w:r>
+    </w:p>
+    <w:p>
+      <w:pPr>
+        <w:pStyle w:val="ListParagraph"/>
+        <w:spacing w:line="360" w:lineRule="auto"/>
+        <w:ind w:left="-142"/>
+        <w:rPr>
+          <w:sz w:val="24"/>
+          <w:szCs w:val="28"/>
+        </w:rPr>
+      </w:pPr>
+    </w:p>
+    <w:p>
+      <w:pPr>
+        <w:pStyle w:val="ListParagraph"/>
+        <w:numPr>
+          <w:ilvl w:val="0"/>
+          <w:numId w:val="10"/>
+        </w:numPr>
+        <w:spacing w:line="360" w:lineRule="auto"/>
+        <w:ind w:left="-142"/>
+        <w:rPr>
+          <w:b/>
+          <w:sz w:val="24"/>
+          <w:szCs w:val="28"/>
+        </w:rPr>
+      </w:pPr>
+      <w:r>
+        <w:rPr>
+          <w:b/>
+          <w:sz w:val="24"/>
+          <w:szCs w:val="28"/>
+        </w:rPr>
+        <w:t>State what the error description is I receive</w:t>
+      </w:r>
+    </w:p>
+    <w:p>
+      <w:pPr>
+        <w:pStyle w:val="ListParagraph"/>
+        <w:spacing w:line="360" w:lineRule="auto"/>
+        <w:ind w:left="-142"/>
+        <w:rPr>
+          <w:b/>
+          <w:sz w:val="24"/>
+          <w:szCs w:val="28"/>
+        </w:rPr>
+      </w:pPr>
+    </w:p>
+    <w:p>
+      <w:pPr>
+        <w:pStyle w:val="ListParagraph"/>
+        <w:spacing w:line="360" w:lineRule="auto"/>
+        <w:ind w:left="-142"/>
+        <w:rPr>
+          <w:sz w:val="24"/>
+          <w:szCs w:val="28"/>
+        </w:rPr>
+      </w:pPr>
+      <w:r>
+        <w:rPr>
+          <w:sz w:val="24"/>
+          <w:szCs w:val="28"/>
+        </w:rPr>
+        <w:t>N/A</w:t>
+      </w:r>
+    </w:p>
+    <w:p>
+      <w:pPr>
+        <w:pStyle w:val="ListParagraph"/>
+        <w:spacing w:line="360" w:lineRule="auto"/>
+        <w:ind w:left="-142"/>
+        <w:rPr>
+          <w:sz w:val="24"/>
+          <w:szCs w:val="28"/>
+        </w:rPr>
+      </w:pPr>
+    </w:p>
+    <w:p>
+      <w:pPr>
+        <w:pStyle w:val="ListParagraph"/>
+        <w:numPr>
+          <w:ilvl w:val="0"/>
+          <w:numId w:val="10"/>
+        </w:numPr>
+        <w:spacing w:line="360" w:lineRule="auto"/>
+        <w:ind w:left="-142"/>
+        <w:rPr>
+          <w:b/>
+          <w:sz w:val="24"/>
+          <w:szCs w:val="28"/>
+        </w:rPr>
+      </w:pPr>
+      <w:r>
+        <w:rPr>
+          <w:b/>
+          <w:sz w:val="24"/>
+          <w:szCs w:val="28"/>
+        </w:rPr>
+        <w:t>State the number of unit test if applicable</w:t>
+      </w:r>
+    </w:p>
+    <w:p>
+      <w:pPr>
+        <w:pStyle w:val="ListParagraph"/>
+        <w:spacing w:line="360" w:lineRule="auto"/>
+        <w:ind w:left="-142"/>
+        <w:rPr>
+          <w:b/>
+          <w:sz w:val="24"/>
+          <w:szCs w:val="28"/>
+        </w:rPr>
+      </w:pPr>
+    </w:p>
+    <w:p>
+      <w:pPr>
+        <w:pStyle w:val="ListParagraph"/>
+        <w:spacing w:line="360" w:lineRule="auto"/>
+        <w:ind w:left="-142"/>
+        <w:rPr>
+          <w:sz w:val="24"/>
+          <w:szCs w:val="28"/>
+        </w:rPr>
+      </w:pPr>
+      <w:r>
+        <w:rPr>
+          <w:sz w:val="24"/>
+          <w:szCs w:val="28"/>
+        </w:rPr>
+        <w:t>N/A</w:t>
+      </w:r>
+    </w:p>
+    <w:p>
+      <w:pPr>
+        <w:pStyle w:val="ListParagraph"/>
+        <w:spacing w:line="360" w:lineRule="auto"/>
+        <w:ind w:left="-142"/>
+        <w:rPr>
+          <w:sz w:val="24"/>
+          <w:szCs w:val="28"/>
+        </w:rPr>
+      </w:pPr>
+    </w:p>
+    <w:p>
+      <w:pPr>
+        <w:pStyle w:val="ListParagraph"/>
+        <w:numPr>
+          <w:ilvl w:val="0"/>
+          <w:numId w:val="10"/>
+        </w:numPr>
+        <w:spacing w:line="360" w:lineRule="auto"/>
+        <w:ind w:left="-142"/>
+        <w:rPr>
+          <w:b/>
+          <w:sz w:val="24"/>
+          <w:szCs w:val="28"/>
+        </w:rPr>
+      </w:pPr>
+      <w:r>
+        <w:rPr>
+          <w:b/>
+          <w:sz w:val="24"/>
+          <w:szCs w:val="28"/>
+        </w:rPr>
+        <w:t>Describe what raises the error</w:t>
+      </w:r>
+    </w:p>
+    <w:p>
+      <w:pPr>
+        <w:pStyle w:val="ListParagraph"/>
+        <w:spacing w:line="360" w:lineRule="auto"/>
+        <w:ind w:left="-142"/>
+        <w:rPr>
+          <w:b/>
+          <w:sz w:val="24"/>
+          <w:szCs w:val="28"/>
+        </w:rPr>
+      </w:pPr>
+    </w:p>
+    <w:p>
+      <w:pPr>
+        <w:pStyle w:val="ListParagraph"/>
+        <w:spacing w:line="360" w:lineRule="auto"/>
+        <w:ind w:left="-142"/>
+        <w:rPr>
+          <w:sz w:val="24"/>
+          <w:szCs w:val="28"/>
+        </w:rPr>
+      </w:pPr>
+      <w:r>
+        <w:rPr>
+          <w:sz w:val="24"/>
+          <w:szCs w:val="28"/>
+        </w:rPr>
+        <w:t xml:space="preserve">The issue is that I currently store the return value of the sample function into the </w:t>
+      </w:r>
+      <w:proofErr w:type="spellStart"/>
+      <w:r>
+        <w:rPr>
+          <w:sz w:val="24"/>
+          <w:szCs w:val="28"/>
+        </w:rPr>
+        <w:t>inputNodes</w:t>
+      </w:r>
+      <w:proofErr w:type="spellEnd"/>
+      <w:r>
+        <w:rPr>
+          <w:sz w:val="24"/>
+          <w:szCs w:val="28"/>
+        </w:rPr>
+        <w:t xml:space="preserve"> data frame which worked fine but meant there would only be 1 random constant through the program. Changing it to store the function call instead required me to change the value column into a character type so that I could store “sample” as functions cannot be stored within data frames. This is another reason I should have used lists.</w:t>
+      </w:r>
+    </w:p>
+    <w:p>
+      <w:pPr>
+        <w:pStyle w:val="ListParagraph"/>
+        <w:spacing w:line="360" w:lineRule="auto"/>
+        <w:ind w:left="-142"/>
+        <w:rPr>
+          <w:sz w:val="24"/>
+          <w:szCs w:val="28"/>
+        </w:rPr>
+      </w:pPr>
+    </w:p>
+    <w:p>
+      <w:pPr>
+        <w:pStyle w:val="ListParagraph"/>
+        <w:numPr>
+          <w:ilvl w:val="0"/>
+          <w:numId w:val="10"/>
+        </w:numPr>
+        <w:spacing w:line="360" w:lineRule="auto"/>
+        <w:ind w:left="-142"/>
+        <w:rPr>
+          <w:b/>
+          <w:sz w:val="24"/>
+          <w:szCs w:val="28"/>
+        </w:rPr>
+      </w:pPr>
+      <w:r>
+        <w:rPr>
+          <w:b/>
+          <w:sz w:val="24"/>
+          <w:szCs w:val="28"/>
+        </w:rPr>
+        <w:t>Describe the steps taken to solve the issue</w:t>
+      </w:r>
+    </w:p>
+    <w:p>
+      <w:pPr>
+        <w:pStyle w:val="ListParagraph"/>
+        <w:spacing w:line="360" w:lineRule="auto"/>
+        <w:ind w:left="-142"/>
+        <w:rPr>
+          <w:b/>
+          <w:sz w:val="24"/>
+          <w:szCs w:val="28"/>
+        </w:rPr>
+      </w:pPr>
+    </w:p>
+    <w:p>
+      <w:pPr>
+        <w:pStyle w:val="ListParagraph"/>
+        <w:spacing w:line="360" w:lineRule="auto"/>
+        <w:ind w:left="-142"/>
+        <w:rPr>
+          <w:sz w:val="24"/>
+          <w:szCs w:val="28"/>
+        </w:rPr>
+      </w:pPr>
+      <w:r>
+        <w:rPr>
+          <w:sz w:val="24"/>
+          <w:szCs w:val="28"/>
+        </w:rPr>
+        <w:t xml:space="preserve">Steps are described above, need to check it </w:t>
+      </w:r>
+      <w:r>
+        <w:rPr>
+          <w:sz w:val="24"/>
+          <w:szCs w:val="28"/>
+        </w:rPr>
+        <w:t>works</w:t>
+      </w:r>
+      <w:r>
+        <w:rPr>
+          <w:sz w:val="24"/>
+          <w:szCs w:val="28"/>
+        </w:rPr>
+        <w:t xml:space="preserve"> when </w:t>
+      </w:r>
+      <w:r>
+        <w:rPr>
+          <w:sz w:val="24"/>
+          <w:szCs w:val="28"/>
+        </w:rPr>
+        <w:t>I’m</w:t>
+      </w:r>
+      <w:r>
+        <w:rPr>
+          <w:sz w:val="24"/>
+          <w:szCs w:val="28"/>
+        </w:rPr>
+        <w:t xml:space="preserve"> decoding. It is going to require a lot of conversion to </w:t>
+      </w:r>
+      <w:proofErr w:type="spellStart"/>
+      <w:r>
+        <w:rPr>
+          <w:sz w:val="24"/>
+          <w:szCs w:val="28"/>
+        </w:rPr>
+        <w:t>numerics</w:t>
+      </w:r>
+      <w:proofErr w:type="spellEnd"/>
+      <w:r>
+        <w:rPr>
+          <w:sz w:val="24"/>
+          <w:szCs w:val="28"/>
+        </w:rPr>
+        <w:t xml:space="preserve"> through the program to compensate for the bad design of using data frames.</w:t>
+      </w:r>
+    </w:p>
+    <w:p>
+      <w:pPr>
+        <w:rPr>
+          <w:sz w:val="24"/>
+          <w:szCs w:val="28"/>
+        </w:rPr>
+      </w:pPr>
+      <w:r>
+        <w:rPr>
+          <w:sz w:val="24"/>
+          <w:szCs w:val="28"/>
+        </w:rPr>
+        <w:br w:type="page"/>
+      </w:r>
+    </w:p>
+    <w:p>
+      <w:pPr>
+        <w:pStyle w:val="ListParagraph"/>
+        <w:numPr>
+          <w:ilvl w:val="0"/>
+          <w:numId w:val="11"/>
+        </w:numPr>
+        <w:spacing w:line="360" w:lineRule="auto"/>
+        <w:ind w:left="-142"/>
+        <w:rPr>
+          <w:b/>
+          <w:sz w:val="24"/>
+          <w:szCs w:val="28"/>
+        </w:rPr>
+      </w:pPr>
+      <w:r>
+        <w:rPr>
+          <w:b/>
+          <w:sz w:val="24"/>
+          <w:szCs w:val="28"/>
+        </w:rPr>
+        <w:lastRenderedPageBreak/>
+        <w:t>Write a description of the feature I am trying to implement</w:t>
+      </w:r>
+    </w:p>
+    <w:p>
+      <w:pPr>
+        <w:pStyle w:val="ListParagraph"/>
+        <w:spacing w:line="360" w:lineRule="auto"/>
+        <w:ind w:left="-142"/>
+        <w:rPr>
+          <w:sz w:val="24"/>
+          <w:szCs w:val="28"/>
+        </w:rPr>
+      </w:pPr>
+    </w:p>
+    <w:p>
+      <w:pPr>
+        <w:pStyle w:val="ListParagraph"/>
+        <w:spacing w:line="360" w:lineRule="auto"/>
+        <w:ind w:left="-142"/>
+        <w:rPr>
+          <w:sz w:val="24"/>
+          <w:szCs w:val="28"/>
+        </w:rPr>
+      </w:pPr>
+      <w:r>
+        <w:rPr>
+          <w:sz w:val="24"/>
+          <w:szCs w:val="28"/>
+        </w:rPr>
+        <w:t>Allow user to change the selection method used.</w:t>
+      </w:r>
+    </w:p>
+    <w:p>
+      <w:pPr>
+        <w:pStyle w:val="ListParagraph"/>
+        <w:spacing w:line="360" w:lineRule="auto"/>
+        <w:ind w:left="-142"/>
+        <w:rPr>
+          <w:sz w:val="24"/>
+          <w:szCs w:val="28"/>
+        </w:rPr>
+      </w:pPr>
+    </w:p>
+    <w:p>
+      <w:pPr>
+        <w:pStyle w:val="ListParagraph"/>
+        <w:numPr>
+          <w:ilvl w:val="0"/>
+          <w:numId w:val="11"/>
+        </w:numPr>
+        <w:spacing w:line="360" w:lineRule="auto"/>
+        <w:ind w:left="-142"/>
+        <w:rPr>
+          <w:b/>
+          <w:sz w:val="24"/>
+          <w:szCs w:val="28"/>
+        </w:rPr>
+      </w:pPr>
+      <w:r>
+        <w:rPr>
+          <w:b/>
+          <w:sz w:val="24"/>
+          <w:szCs w:val="28"/>
+        </w:rPr>
+        <w:t>State what the error description is I receive</w:t>
+      </w:r>
+    </w:p>
+    <w:p>
+      <w:pPr>
+        <w:pStyle w:val="ListParagraph"/>
+        <w:spacing w:line="360" w:lineRule="auto"/>
+        <w:ind w:left="-142"/>
+        <w:rPr>
+          <w:b/>
+          <w:sz w:val="24"/>
+          <w:szCs w:val="28"/>
+        </w:rPr>
+      </w:pPr>
+    </w:p>
+    <w:p>
+      <w:pPr>
+        <w:pStyle w:val="ListParagraph"/>
+        <w:spacing w:line="360" w:lineRule="auto"/>
+        <w:ind w:left="-142"/>
+        <w:rPr>
+          <w:sz w:val="24"/>
+          <w:szCs w:val="28"/>
+        </w:rPr>
+      </w:pPr>
+      <w:r>
+        <w:rPr>
+          <w:sz w:val="24"/>
+          <w:szCs w:val="28"/>
+        </w:rPr>
+        <w:t>N/A</w:t>
+      </w:r>
+    </w:p>
+    <w:p>
+      <w:pPr>
+        <w:pStyle w:val="ListParagraph"/>
+        <w:spacing w:line="360" w:lineRule="auto"/>
+        <w:ind w:left="-142"/>
+        <w:rPr>
+          <w:sz w:val="24"/>
+          <w:szCs w:val="28"/>
+        </w:rPr>
+      </w:pPr>
+    </w:p>
+    <w:p>
+      <w:pPr>
+        <w:pStyle w:val="ListParagraph"/>
+        <w:numPr>
+          <w:ilvl w:val="0"/>
+          <w:numId w:val="11"/>
+        </w:numPr>
+        <w:spacing w:line="360" w:lineRule="auto"/>
+        <w:ind w:left="-142"/>
+        <w:rPr>
+          <w:b/>
+          <w:sz w:val="24"/>
+          <w:szCs w:val="28"/>
+        </w:rPr>
+      </w:pPr>
+      <w:r>
+        <w:rPr>
+          <w:b/>
+          <w:sz w:val="24"/>
+          <w:szCs w:val="28"/>
+        </w:rPr>
+        <w:t>State the number of unit test if applicable</w:t>
+      </w:r>
+    </w:p>
+    <w:p>
+      <w:pPr>
+        <w:pStyle w:val="ListParagraph"/>
+        <w:spacing w:line="360" w:lineRule="auto"/>
+        <w:ind w:left="-142"/>
+        <w:rPr>
+          <w:sz w:val="24"/>
+          <w:szCs w:val="28"/>
+        </w:rPr>
+      </w:pPr>
+    </w:p>
+    <w:p>
+      <w:pPr>
+        <w:pStyle w:val="ListParagraph"/>
+        <w:spacing w:line="360" w:lineRule="auto"/>
+        <w:ind w:left="-142"/>
+        <w:rPr>
+          <w:b/>
+          <w:sz w:val="24"/>
+          <w:szCs w:val="28"/>
+        </w:rPr>
+      </w:pPr>
+      <w:r>
+        <w:rPr>
+          <w:sz w:val="24"/>
+          <w:szCs w:val="28"/>
+        </w:rPr>
+        <w:t>N/A</w:t>
+      </w:r>
+    </w:p>
+    <w:p>
+      <w:pPr>
+        <w:pStyle w:val="ListParagraph"/>
+        <w:numPr>
+          <w:ilvl w:val="0"/>
+          <w:numId w:val="11"/>
+        </w:numPr>
+        <w:spacing w:line="360" w:lineRule="auto"/>
+        <w:ind w:left="-142"/>
+        <w:rPr>
+          <w:b/>
+          <w:sz w:val="24"/>
+          <w:szCs w:val="28"/>
+        </w:rPr>
+      </w:pPr>
+      <w:r>
+        <w:rPr>
+          <w:b/>
+          <w:sz w:val="24"/>
+          <w:szCs w:val="28"/>
+        </w:rPr>
+        <w:t>Describe what raises the error</w:t>
+      </w:r>
+    </w:p>
+    <w:p>
+      <w:pPr>
+        <w:pStyle w:val="ListParagraph"/>
+        <w:spacing w:line="360" w:lineRule="auto"/>
+        <w:ind w:left="-142"/>
+        <w:rPr>
+          <w:b/>
+          <w:sz w:val="24"/>
+          <w:szCs w:val="28"/>
+        </w:rPr>
+      </w:pPr>
+    </w:p>
+    <w:p>
+      <w:pPr>
+        <w:pStyle w:val="ListParagraph"/>
+        <w:spacing w:line="360" w:lineRule="auto"/>
+        <w:ind w:left="-142"/>
+        <w:rPr>
+          <w:sz w:val="24"/>
+          <w:szCs w:val="28"/>
+        </w:rPr>
+      </w:pPr>
+      <w:r>
+        <w:rPr>
+          <w:sz w:val="24"/>
+          <w:szCs w:val="28"/>
+        </w:rPr>
+        <w:t xml:space="preserve">There is no error but there is an issue which </w:t>
+      </w:r>
+      <w:proofErr w:type="gramStart"/>
+      <w:r>
+        <w:rPr>
+          <w:sz w:val="24"/>
+          <w:szCs w:val="28"/>
+        </w:rPr>
+        <w:t>has to</w:t>
+      </w:r>
+      <w:proofErr w:type="gramEnd"/>
+      <w:r>
+        <w:rPr>
+          <w:sz w:val="24"/>
+          <w:szCs w:val="28"/>
+        </w:rPr>
+        <w:t xml:space="preserve"> be solved which is how to pass both the function to be called (in this case the selection method, </w:t>
+      </w:r>
+      <w:proofErr w:type="spellStart"/>
+      <w:r>
+        <w:rPr>
+          <w:sz w:val="24"/>
+          <w:szCs w:val="28"/>
+        </w:rPr>
+        <w:t>tournamentSelection</w:t>
+      </w:r>
+      <w:proofErr w:type="spellEnd"/>
+      <w:r>
+        <w:rPr>
+          <w:sz w:val="24"/>
+          <w:szCs w:val="28"/>
+        </w:rPr>
+        <w:t>) and the arguments that the function expects into the program. As different selection methods require different parameters, the way the function is called must be dynamic to the parameters provided.</w:t>
+      </w:r>
+    </w:p>
+    <w:p>
+      <w:pPr>
+        <w:pStyle w:val="ListParagraph"/>
+        <w:spacing w:line="360" w:lineRule="auto"/>
+        <w:ind w:left="-142"/>
+        <w:rPr>
+          <w:sz w:val="24"/>
+          <w:szCs w:val="28"/>
+        </w:rPr>
+      </w:pPr>
+    </w:p>
+    <w:p>
+      <w:pPr>
+        <w:pStyle w:val="ListParagraph"/>
+        <w:numPr>
+          <w:ilvl w:val="0"/>
+          <w:numId w:val="11"/>
+        </w:numPr>
+        <w:spacing w:line="360" w:lineRule="auto"/>
+        <w:ind w:left="-142"/>
+        <w:rPr>
+          <w:b/>
+          <w:sz w:val="24"/>
+          <w:szCs w:val="28"/>
+        </w:rPr>
+      </w:pPr>
+      <w:r>
+        <w:rPr>
+          <w:b/>
+          <w:sz w:val="24"/>
+          <w:szCs w:val="28"/>
+        </w:rPr>
+        <w:t>Describe the steps taken to solve the issue</w:t>
+      </w:r>
+    </w:p>
+    <w:p>
+      <w:pPr>
+        <w:pStyle w:val="ListParagraph"/>
+        <w:spacing w:line="360" w:lineRule="auto"/>
+        <w:ind w:left="-142"/>
+        <w:rPr>
+          <w:sz w:val="24"/>
+          <w:szCs w:val="28"/>
+        </w:rPr>
+      </w:pPr>
+    </w:p>
+    <w:p>
+      <w:pPr>
+        <w:pStyle w:val="ListParagraph"/>
+        <w:spacing w:line="360" w:lineRule="auto"/>
+        <w:ind w:left="-142"/>
+        <w:rPr>
+          <w:sz w:val="24"/>
+          <w:szCs w:val="28"/>
+        </w:rPr>
+      </w:pPr>
+      <w:r>
+        <w:rPr>
+          <w:sz w:val="24"/>
+          <w:szCs w:val="28"/>
+        </w:rPr>
+        <w:t xml:space="preserve">I define an additional parameter to </w:t>
+      </w:r>
+      <w:proofErr w:type="spellStart"/>
+      <w:r>
+        <w:rPr>
+          <w:sz w:val="24"/>
+          <w:szCs w:val="28"/>
+        </w:rPr>
+        <w:t>cgp</w:t>
+      </w:r>
+      <w:proofErr w:type="spellEnd"/>
+      <w:r>
+        <w:rPr>
+          <w:sz w:val="24"/>
+          <w:szCs w:val="28"/>
+        </w:rPr>
+        <w:t xml:space="preserve"> which is called </w:t>
+      </w:r>
+      <w:proofErr w:type="spellStart"/>
+      <w:r>
+        <w:rPr>
+          <w:sz w:val="24"/>
+          <w:szCs w:val="28"/>
+        </w:rPr>
+        <w:t>selectionMethod</w:t>
+      </w:r>
+      <w:proofErr w:type="spellEnd"/>
+      <w:r>
+        <w:rPr>
+          <w:sz w:val="24"/>
+          <w:szCs w:val="28"/>
+        </w:rPr>
+        <w:t xml:space="preserve">. This parameter expects a list which contains the function to call as the first argument and the arguments to the function as the second argument as a list. So that for calling </w:t>
+      </w:r>
+      <w:proofErr w:type="spellStart"/>
+      <w:r>
+        <w:rPr>
+          <w:sz w:val="24"/>
+          <w:szCs w:val="28"/>
+        </w:rPr>
+        <w:t>muLambda</w:t>
+      </w:r>
+      <w:proofErr w:type="spellEnd"/>
+      <w:r>
+        <w:rPr>
+          <w:sz w:val="24"/>
+          <w:szCs w:val="28"/>
+        </w:rPr>
+        <w:t xml:space="preserve"> it would be </w:t>
+      </w:r>
+      <w:proofErr w:type="gramStart"/>
+      <w:r>
+        <w:rPr>
+          <w:sz w:val="24"/>
+          <w:szCs w:val="28"/>
+        </w:rPr>
+        <w:t>list(</w:t>
+      </w:r>
+      <w:proofErr w:type="spellStart"/>
+      <w:proofErr w:type="gramEnd"/>
+      <w:r>
+        <w:rPr>
+          <w:sz w:val="24"/>
+          <w:szCs w:val="28"/>
+        </w:rPr>
+        <w:t>muLambda</w:t>
+      </w:r>
+      <w:proofErr w:type="spellEnd"/>
+      <w:r>
+        <w:rPr>
+          <w:sz w:val="24"/>
+          <w:szCs w:val="28"/>
+        </w:rPr>
+        <w:t>, c(1, 4)).</w:t>
+      </w:r>
+    </w:p>
+    <w:p>
+      <w:pPr>
+        <w:pStyle w:val="ListParagraph"/>
+        <w:spacing w:line="360" w:lineRule="auto"/>
+        <w:ind w:left="-142"/>
+        <w:rPr>
+          <w:sz w:val="24"/>
+          <w:szCs w:val="28"/>
+        </w:rPr>
+      </w:pPr>
+    </w:p>
+    <w:p>
+      <w:pPr>
+        <w:pStyle w:val="ListParagraph"/>
+        <w:spacing w:line="360" w:lineRule="auto"/>
+        <w:ind w:left="-142"/>
+        <w:rPr>
+          <w:sz w:val="24"/>
+          <w:szCs w:val="28"/>
+        </w:rPr>
+      </w:pPr>
+      <w:r>
+        <w:rPr>
+          <w:sz w:val="24"/>
+          <w:szCs w:val="28"/>
+        </w:rPr>
+        <w:t xml:space="preserve">These parameters </w:t>
+      </w:r>
+      <w:proofErr w:type="gramStart"/>
+      <w:r>
+        <w:rPr>
+          <w:sz w:val="24"/>
+          <w:szCs w:val="28"/>
+        </w:rPr>
+        <w:t>have to</w:t>
+      </w:r>
+      <w:proofErr w:type="gramEnd"/>
+      <w:r>
+        <w:rPr>
+          <w:sz w:val="24"/>
+          <w:szCs w:val="28"/>
+        </w:rPr>
+        <w:t xml:space="preserve"> be compared to the number of parameters that the function expects and can be done through looking at the formals of the function defined. </w:t>
       </w:r>
       <w:bookmarkStart w:id="0" w:name="_GoBack"/>
       <w:bookmarkEnd w:id="0"/>
-      <w:r>
-        <w:rPr>
-          <w:sz w:val="24"/>
-          <w:szCs w:val="28"/>
-        </w:rPr>
-        <w:t xml:space="preserve">allow for duplicate values within </w:t>
-      </w:r>
-      <w:proofErr w:type="spellStart"/>
-      <w:r>
-        <w:rPr>
-          <w:sz w:val="24"/>
-          <w:szCs w:val="28"/>
-        </w:rPr>
-        <w:t>validInputIDs</w:t>
-      </w:r>
-      <w:proofErr w:type="spellEnd"/>
-      <w:r>
-        <w:rPr>
-          <w:sz w:val="24"/>
-          <w:szCs w:val="28"/>
-        </w:rPr>
-        <w:t xml:space="preserve"> which will only happen initially when the number of columns is greater than the number of input nodes.</w:t>
-      </w:r>
-    </w:p>
-    <w:p>
-      <w:pPr>
-        <w:pStyle w:val="ListParagraph"/>
-        <w:spacing w:line="360" w:lineRule="auto"/>
-        <w:ind w:left="-142"/>
-        <w:rPr>
-          <w:sz w:val="24"/>
-          <w:szCs w:val="28"/>
-        </w:rPr>
-      </w:pPr>
-    </w:p>
-    <w:p>
-      <w:pPr>
-        <w:pStyle w:val="ListParagraph"/>
-        <w:spacing w:line="360" w:lineRule="auto"/>
-        <w:ind w:left="-142"/>
-        <w:rPr>
-          <w:sz w:val="24"/>
-          <w:szCs w:val="28"/>
-        </w:rPr>
-      </w:pPr>
-      <w:r>
-        <w:rPr>
-          <w:sz w:val="24"/>
-          <w:szCs w:val="28"/>
-        </w:rPr>
-        <w:t xml:space="preserve">Doing this led to a bias in sampling though so </w:t>
-      </w:r>
-      <w:proofErr w:type="spellStart"/>
-      <w:r>
-        <w:rPr>
-          <w:sz w:val="24"/>
-          <w:szCs w:val="28"/>
-        </w:rPr>
-        <w:t>sampleWithoutBiasOrNA</w:t>
-      </w:r>
-      <w:proofErr w:type="spellEnd"/>
-      <w:r>
-        <w:rPr>
-          <w:sz w:val="24"/>
-          <w:szCs w:val="28"/>
-        </w:rPr>
-        <w:t xml:space="preserve"> had to be implemented to remove this bias.</w:t>
-      </w:r>
-    </w:p>
-    <w:p>
-      <w:pPr>
-        <w:pStyle w:val="ListParagraph"/>
-        <w:spacing w:line="360" w:lineRule="auto"/>
-        <w:ind w:left="-142"/>
-        <w:rPr>
-          <w:sz w:val="24"/>
-          <w:szCs w:val="28"/>
-        </w:rPr>
-      </w:pPr>
     </w:p>
     <w:p>
       <w:pPr>
@@ -5142,6 +5992,92 @@
 <file path=word/numbering.xml><?xml version="1.0" encoding="utf-8"?>
 <w:numbering xmlns:wpc="http://schemas.microsoft.com/office/word/2010/wordprocessingCanvas" xmlns:cx="http://schemas.microsoft.com/office/drawing/2014/chartex" xmlns:cx1="http://schemas.microsoft.com/office/drawing/2015/9/8/chartex" xmlns:cx2="http://schemas.microsoft.com/office/drawing/2015/10/21/chartex" xmlns:cx3="http://schemas.microsoft.com/office/drawing/2016/5/9/chartex" xmlns:cx4="http://schemas.microsoft.com/office/drawing/2016/5/10/chartex" xmlns:cx5="http://schemas.microsoft.com/office/drawing/2016/5/11/chartex" xmlns:cx6="http://schemas.microsoft.com/office/drawing/2016/5/12/chartex" xmlns:cx7="http://schemas.microsoft.com/office/drawing/2016/5/13/chartex" xmlns:cx8="http://schemas.microsoft.com/office/drawing/2016/5/14/chartex" xmlns:mc="http://schemas.openxmlformats.org/markup-compatibility/2006" xmlns:aink="http://schemas.microsoft.com/office/drawing/2016/ink" xmlns:am3d="http://schemas.microsoft.com/office/drawing/2017/model3d" xmlns:o="urn:schemas-microsoft-com:office:office" xmlns:r="http://schemas.openxmlformats.org/officeDocument/2006/relationships" xmlns:m="http://schemas.openxmlformats.org/officeDocument/2006/math" xmlns:v="urn:schemas-microsoft-com:vml" xmlns:wp14="http://schemas.microsoft.com/office/word/2010/wordprocessingDrawing" xmlns:wp="http://schemas.openxmlformats.org/drawingml/2006/wordprocessingDrawing" xmlns:w10="urn:schemas-microsoft-com:office:word" xmlns:w="http://schemas.openxmlformats.org/wordprocessingml/2006/main" xmlns:w14="http://schemas.microsoft.com/office/word/2010/wordml" xmlns:w15="http://schemas.microsoft.com/office/word/2012/wordml" xmlns:w16cid="http://schemas.microsoft.com/office/word/2016/wordml/cid" xmlns:w16se="http://schemas.microsoft.com/office/word/2015/wordml/symex" xmlns:wpg="http://schemas.microsoft.com/office/word/2010/wordprocessingGroup" xmlns:wpi="http://schemas.microsoft.com/office/word/2010/wordprocessingInk" xmlns:wne="http://schemas.microsoft.com/office/word/2006/wordml" xmlns:wps="http://schemas.microsoft.com/office/word/2010/wordprocessingShape" mc:Ignorable="w14 w15 w16se w16cid wp14">
   <w:abstractNum w:abstractNumId="0" w15:restartNumberingAfterBreak="0">
+    <w:nsid w:val="0E7F52B7"/>
+    <w:multiLevelType w:val="hybridMultilevel"/>
+    <w:tmpl w:val="B4F6DD94"/>
+    <w:lvl w:ilvl="0" w:tplc="0809000F">
+      <w:start w:val="1"/>
+      <w:numFmt w:val="decimal"/>
+      <w:lvlText w:val="%1."/>
+      <w:lvlJc w:val="left"/>
+      <w:pPr>
+        <w:ind w:left="360" w:hanging="360"/>
+      </w:pPr>
+    </w:lvl>
+    <w:lvl w:ilvl="1" w:tplc="08090019" w:tentative="1">
+      <w:start w:val="1"/>
+      <w:numFmt w:val="lowerLetter"/>
+      <w:lvlText w:val="%2."/>
+      <w:lvlJc w:val="left"/>
+      <w:pPr>
+        <w:ind w:left="1080" w:hanging="360"/>
+      </w:pPr>
+    </w:lvl>
+    <w:lvl w:ilvl="2" w:tplc="0809001B" w:tentative="1">
+      <w:start w:val="1"/>
+      <w:numFmt w:val="lowerRoman"/>
+      <w:lvlText w:val="%3."/>
+      <w:lvlJc w:val="right"/>
+      <w:pPr>
+        <w:ind w:left="1800" w:hanging="180"/>
+      </w:pPr>
+    </w:lvl>
+    <w:lvl w:ilvl="3" w:tplc="0809000F" w:tentative="1">
+      <w:start w:val="1"/>
+      <w:numFmt w:val="decimal"/>
+      <w:lvlText w:val="%4."/>
+      <w:lvlJc w:val="left"/>
+      <w:pPr>
+        <w:ind w:left="2520" w:hanging="360"/>
+      </w:pPr>
+    </w:lvl>
+    <w:lvl w:ilvl="4" w:tplc="08090019" w:tentative="1">
+      <w:start w:val="1"/>
+      <w:numFmt w:val="lowerLetter"/>
+      <w:lvlText w:val="%5."/>
+      <w:lvlJc w:val="left"/>
+      <w:pPr>
+        <w:ind w:left="3240" w:hanging="360"/>
+      </w:pPr>
+    </w:lvl>
+    <w:lvl w:ilvl="5" w:tplc="0809001B" w:tentative="1">
+      <w:start w:val="1"/>
+      <w:numFmt w:val="lowerRoman"/>
+      <w:lvlText w:val="%6."/>
+      <w:lvlJc w:val="right"/>
+      <w:pPr>
+        <w:ind w:left="3960" w:hanging="180"/>
+      </w:pPr>
+    </w:lvl>
+    <w:lvl w:ilvl="6" w:tplc="0809000F" w:tentative="1">
+      <w:start w:val="1"/>
+      <w:numFmt w:val="decimal"/>
+      <w:lvlText w:val="%7."/>
+      <w:lvlJc w:val="left"/>
+      <w:pPr>
+        <w:ind w:left="4680" w:hanging="360"/>
+      </w:pPr>
+    </w:lvl>
+    <w:lvl w:ilvl="7" w:tplc="08090019" w:tentative="1">
+      <w:start w:val="1"/>
+      <w:numFmt w:val="lowerLetter"/>
+      <w:lvlText w:val="%8."/>
+      <w:lvlJc w:val="left"/>
+      <w:pPr>
+        <w:ind w:left="5400" w:hanging="360"/>
+      </w:pPr>
+    </w:lvl>
+    <w:lvl w:ilvl="8" w:tplc="0809001B" w:tentative="1">
+      <w:start w:val="1"/>
+      <w:numFmt w:val="lowerRoman"/>
+      <w:lvlText w:val="%9."/>
+      <w:lvlJc w:val="right"/>
+      <w:pPr>
+        <w:ind w:left="6120" w:hanging="180"/>
+      </w:pPr>
+    </w:lvl>
+  </w:abstractNum>
+  <w:abstractNum w:abstractNumId="1" w15:restartNumberingAfterBreak="0">
     <w:nsid w:val="1BE26B3C"/>
     <w:multiLevelType w:val="hybridMultilevel"/>
     <w:tmpl w:val="B4F6DD94"/>
@@ -5227,7 +6163,7 @@
       </w:pPr>
     </w:lvl>
   </w:abstractNum>
-  <w:abstractNum w:abstractNumId="1" w15:restartNumberingAfterBreak="0">
+  <w:abstractNum w:abstractNumId="2" w15:restartNumberingAfterBreak="0">
     <w:nsid w:val="24DC3FE1"/>
     <w:multiLevelType w:val="hybridMultilevel"/>
     <w:tmpl w:val="AEB61488"/>
@@ -5313,7 +6249,93 @@
       </w:pPr>
     </w:lvl>
   </w:abstractNum>
-  <w:abstractNum w:abstractNumId="2" w15:restartNumberingAfterBreak="0">
+  <w:abstractNum w:abstractNumId="3" w15:restartNumberingAfterBreak="0">
+    <w:nsid w:val="33C66C82"/>
+    <w:multiLevelType w:val="hybridMultilevel"/>
+    <w:tmpl w:val="B4F6DD94"/>
+    <w:lvl w:ilvl="0" w:tplc="0809000F">
+      <w:start w:val="1"/>
+      <w:numFmt w:val="decimal"/>
+      <w:lvlText w:val="%1."/>
+      <w:lvlJc w:val="left"/>
+      <w:pPr>
+        <w:ind w:left="360" w:hanging="360"/>
+      </w:pPr>
+    </w:lvl>
+    <w:lvl w:ilvl="1" w:tplc="08090019" w:tentative="1">
+      <w:start w:val="1"/>
+      <w:numFmt w:val="lowerLetter"/>
+      <w:lvlText w:val="%2."/>
+      <w:lvlJc w:val="left"/>
+      <w:pPr>
+        <w:ind w:left="1080" w:hanging="360"/>
+      </w:pPr>
+    </w:lvl>
+    <w:lvl w:ilvl="2" w:tplc="0809001B" w:tentative="1">
+      <w:start w:val="1"/>
+      <w:numFmt w:val="lowerRoman"/>
+      <w:lvlText w:val="%3."/>
+      <w:lvlJc w:val="right"/>
+      <w:pPr>
+        <w:ind w:left="1800" w:hanging="180"/>
+      </w:pPr>
+    </w:lvl>
+    <w:lvl w:ilvl="3" w:tplc="0809000F" w:tentative="1">
+      <w:start w:val="1"/>
+      <w:numFmt w:val="decimal"/>
+      <w:lvlText w:val="%4."/>
+      <w:lvlJc w:val="left"/>
+      <w:pPr>
+        <w:ind w:left="2520" w:hanging="360"/>
+      </w:pPr>
+    </w:lvl>
+    <w:lvl w:ilvl="4" w:tplc="08090019" w:tentative="1">
+      <w:start w:val="1"/>
+      <w:numFmt w:val="lowerLetter"/>
+      <w:lvlText w:val="%5."/>
+      <w:lvlJc w:val="left"/>
+      <w:pPr>
+        <w:ind w:left="3240" w:hanging="360"/>
+      </w:pPr>
+    </w:lvl>
+    <w:lvl w:ilvl="5" w:tplc="0809001B" w:tentative="1">
+      <w:start w:val="1"/>
+      <w:numFmt w:val="lowerRoman"/>
+      <w:lvlText w:val="%6."/>
+      <w:lvlJc w:val="right"/>
+      <w:pPr>
+        <w:ind w:left="3960" w:hanging="180"/>
+      </w:pPr>
+    </w:lvl>
+    <w:lvl w:ilvl="6" w:tplc="0809000F" w:tentative="1">
+      <w:start w:val="1"/>
+      <w:numFmt w:val="decimal"/>
+      <w:lvlText w:val="%7."/>
+      <w:lvlJc w:val="left"/>
+      <w:pPr>
+        <w:ind w:left="4680" w:hanging="360"/>
+      </w:pPr>
+    </w:lvl>
+    <w:lvl w:ilvl="7" w:tplc="08090019" w:tentative="1">
+      <w:start w:val="1"/>
+      <w:numFmt w:val="lowerLetter"/>
+      <w:lvlText w:val="%8."/>
+      <w:lvlJc w:val="left"/>
+      <w:pPr>
+        <w:ind w:left="5400" w:hanging="360"/>
+      </w:pPr>
+    </w:lvl>
+    <w:lvl w:ilvl="8" w:tplc="0809001B" w:tentative="1">
+      <w:start w:val="1"/>
+      <w:numFmt w:val="lowerRoman"/>
+      <w:lvlText w:val="%9."/>
+      <w:lvlJc w:val="right"/>
+      <w:pPr>
+        <w:ind w:left="6120" w:hanging="180"/>
+      </w:pPr>
+    </w:lvl>
+  </w:abstractNum>
+  <w:abstractNum w:abstractNumId="4" w15:restartNumberingAfterBreak="0">
     <w:nsid w:val="46445B2A"/>
     <w:multiLevelType w:val="hybridMultilevel"/>
     <w:tmpl w:val="6B8EAB44"/>
@@ -5402,7 +6424,7 @@
       </w:pPr>
     </w:lvl>
   </w:abstractNum>
-  <w:abstractNum w:abstractNumId="3" w15:restartNumberingAfterBreak="0">
+  <w:abstractNum w:abstractNumId="5" w15:restartNumberingAfterBreak="0">
     <w:nsid w:val="4A3C322B"/>
     <w:multiLevelType w:val="hybridMultilevel"/>
     <w:tmpl w:val="B4F6DD94"/>
@@ -5488,7 +6510,7 @@
       </w:pPr>
     </w:lvl>
   </w:abstractNum>
-  <w:abstractNum w:abstractNumId="4" w15:restartNumberingAfterBreak="0">
+  <w:abstractNum w:abstractNumId="6" w15:restartNumberingAfterBreak="0">
     <w:nsid w:val="524A3015"/>
     <w:multiLevelType w:val="hybridMultilevel"/>
     <w:tmpl w:val="B4F6DD94"/>
@@ -5574,7 +6596,7 @@
       </w:pPr>
     </w:lvl>
   </w:abstractNum>
-  <w:abstractNum w:abstractNumId="5" w15:restartNumberingAfterBreak="0">
+  <w:abstractNum w:abstractNumId="7" w15:restartNumberingAfterBreak="0">
     <w:nsid w:val="55ED3FAE"/>
     <w:multiLevelType w:val="hybridMultilevel"/>
     <w:tmpl w:val="B4F6DD94"/>
@@ -5660,7 +6682,7 @@
       </w:pPr>
     </w:lvl>
   </w:abstractNum>
-  <w:abstractNum w:abstractNumId="6" w15:restartNumberingAfterBreak="0">
+  <w:abstractNum w:abstractNumId="8" w15:restartNumberingAfterBreak="0">
     <w:nsid w:val="605D0EBD"/>
     <w:multiLevelType w:val="hybridMultilevel"/>
     <w:tmpl w:val="B4F6DD94"/>
@@ -5746,7 +6768,7 @@
       </w:pPr>
     </w:lvl>
   </w:abstractNum>
-  <w:abstractNum w:abstractNumId="7" w15:restartNumberingAfterBreak="0">
+  <w:abstractNum w:abstractNumId="9" w15:restartNumberingAfterBreak="0">
     <w:nsid w:val="60CF21A0"/>
     <w:multiLevelType w:val="hybridMultilevel"/>
     <w:tmpl w:val="B4F6DD94"/>
@@ -5832,7 +6854,7 @@
       </w:pPr>
     </w:lvl>
   </w:abstractNum>
-  <w:abstractNum w:abstractNumId="8" w15:restartNumberingAfterBreak="0">
+  <w:abstractNum w:abstractNumId="10" w15:restartNumberingAfterBreak="0">
     <w:nsid w:val="654857C6"/>
     <w:multiLevelType w:val="hybridMultilevel"/>
     <w:tmpl w:val="B4F6DD94"/>
@@ -5919,31 +6941,37 @@
     </w:lvl>
   </w:abstractNum>
   <w:num w:numId="1">
+    <w:abstractNumId w:val="5"/>
+  </w:num>
+  <w:num w:numId="2">
+    <w:abstractNumId w:val="6"/>
+  </w:num>
+  <w:num w:numId="3">
+    <w:abstractNumId w:val="2"/>
+  </w:num>
+  <w:num w:numId="4">
+    <w:abstractNumId w:val="4"/>
+  </w:num>
+  <w:num w:numId="5">
+    <w:abstractNumId w:val="9"/>
+  </w:num>
+  <w:num w:numId="6">
+    <w:abstractNumId w:val="1"/>
+  </w:num>
+  <w:num w:numId="7">
+    <w:abstractNumId w:val="7"/>
+  </w:num>
+  <w:num w:numId="8">
+    <w:abstractNumId w:val="8"/>
+  </w:num>
+  <w:num w:numId="9">
+    <w:abstractNumId w:val="10"/>
+  </w:num>
+  <w:num w:numId="10">
     <w:abstractNumId w:val="3"/>
   </w:num>
-  <w:num w:numId="2">
-    <w:abstractNumId w:val="4"/>
-  </w:num>
-  <w:num w:numId="3">
-    <w:abstractNumId w:val="1"/>
-  </w:num>
-  <w:num w:numId="4">
-    <w:abstractNumId w:val="2"/>
-  </w:num>
-  <w:num w:numId="5">
-    <w:abstractNumId w:val="7"/>
-  </w:num>
-  <w:num w:numId="6">
+  <w:num w:numId="11">
     <w:abstractNumId w:val="0"/>
-  </w:num>
-  <w:num w:numId="7">
-    <w:abstractNumId w:val="5"/>
-  </w:num>
-  <w:num w:numId="8">
-    <w:abstractNumId w:val="6"/>
-  </w:num>
-  <w:num w:numId="9">
-    <w:abstractNumId w:val="8"/>
   </w:num>
 </w:numbering>
 </file>

</xml_diff>

<commit_message>
Documented problem about changing selectionMethod
</commit_message>
<xml_diff>
--- a/Development Docs/Development Problems.docx
+++ b/Development Docs/Development Problems.docx
@@ -5955,29 +5955,570 @@
         </w:rPr>
         <w:t xml:space="preserve"> be compared to the number of parameters that the function expects and can be done through looking at the formals of the function defined. </w:t>
       </w:r>
+      <w:r>
+        <w:rPr>
+          <w:sz w:val="24"/>
+          <w:szCs w:val="28"/>
+        </w:rPr>
+        <w:t xml:space="preserve">I wrote the </w:t>
+      </w:r>
+      <w:proofErr w:type="spellStart"/>
+      <w:r>
+        <w:rPr>
+          <w:sz w:val="24"/>
+          <w:szCs w:val="28"/>
+        </w:rPr>
+        <w:t>validSelectionInput</w:t>
+      </w:r>
+      <w:proofErr w:type="spellEnd"/>
+      <w:r>
+        <w:rPr>
+          <w:sz w:val="24"/>
+          <w:szCs w:val="28"/>
+        </w:rPr>
+        <w:t xml:space="preserve"> function to perform this and it also checks that there is a population parameter which is set to NA.</w:t>
+      </w:r>
+    </w:p>
+    <w:p>
+      <w:pPr>
+        <w:pStyle w:val="ListParagraph"/>
+        <w:spacing w:line="360" w:lineRule="auto"/>
+        <w:ind w:left="-142"/>
+        <w:rPr>
+          <w:sz w:val="24"/>
+          <w:szCs w:val="28"/>
+        </w:rPr>
+      </w:pPr>
+    </w:p>
+    <w:p>
+      <w:pPr>
+        <w:spacing w:line="360" w:lineRule="auto"/>
+        <w:rPr>
+          <w:b/>
+          <w:sz w:val="24"/>
+          <w:szCs w:val="28"/>
+        </w:rPr>
+      </w:pPr>
+    </w:p>
+    <w:p>
+      <w:pPr>
+        <w:spacing w:line="360" w:lineRule="auto"/>
+        <w:rPr>
+          <w:b/>
+          <w:sz w:val="24"/>
+          <w:szCs w:val="28"/>
+        </w:rPr>
+      </w:pPr>
+    </w:p>
+    <w:p>
+      <w:pPr>
+        <w:pStyle w:val="ListParagraph"/>
+        <w:numPr>
+          <w:ilvl w:val="0"/>
+          <w:numId w:val="12"/>
+        </w:numPr>
+        <w:spacing w:line="360" w:lineRule="auto"/>
+        <w:ind w:left="284"/>
+        <w:rPr>
+          <w:b/>
+          <w:sz w:val="24"/>
+          <w:szCs w:val="28"/>
+        </w:rPr>
+      </w:pPr>
+      <w:r>
+        <w:rPr>
+          <w:b/>
+          <w:sz w:val="24"/>
+          <w:szCs w:val="28"/>
+        </w:rPr>
+        <w:lastRenderedPageBreak/>
+        <w:t>Write a description of the feature I am trying to implement</w:t>
+      </w:r>
+    </w:p>
+    <w:p>
+      <w:pPr>
+        <w:pStyle w:val="ListParagraph"/>
+        <w:spacing w:line="360" w:lineRule="auto"/>
+        <w:ind w:left="284"/>
+        <w:rPr>
+          <w:b/>
+          <w:sz w:val="24"/>
+          <w:szCs w:val="28"/>
+        </w:rPr>
+      </w:pPr>
+    </w:p>
+    <w:p>
+      <w:pPr>
+        <w:pStyle w:val="ListParagraph"/>
+        <w:spacing w:line="360" w:lineRule="auto"/>
+        <w:ind w:left="284"/>
+        <w:rPr>
+          <w:sz w:val="24"/>
+          <w:szCs w:val="28"/>
+        </w:rPr>
+      </w:pPr>
+      <w:r>
+        <w:rPr>
+          <w:sz w:val="24"/>
+          <w:szCs w:val="28"/>
+        </w:rPr>
+        <w:t>Ability for the user to choose the selection method to use and change parameters of it.</w:t>
+      </w:r>
+    </w:p>
+    <w:p>
+      <w:pPr>
+        <w:pStyle w:val="ListParagraph"/>
+        <w:spacing w:line="360" w:lineRule="auto"/>
+        <w:ind w:left="284"/>
+        <w:rPr>
+          <w:sz w:val="24"/>
+          <w:szCs w:val="28"/>
+        </w:rPr>
+      </w:pPr>
+    </w:p>
+    <w:p>
+      <w:pPr>
+        <w:pStyle w:val="ListParagraph"/>
+        <w:numPr>
+          <w:ilvl w:val="0"/>
+          <w:numId w:val="12"/>
+        </w:numPr>
+        <w:spacing w:line="360" w:lineRule="auto"/>
+        <w:ind w:left="284"/>
+        <w:rPr>
+          <w:b/>
+          <w:sz w:val="24"/>
+          <w:szCs w:val="28"/>
+        </w:rPr>
+      </w:pPr>
+      <w:r>
+        <w:rPr>
+          <w:b/>
+          <w:sz w:val="24"/>
+          <w:szCs w:val="28"/>
+        </w:rPr>
+        <w:t>State what the error description is I receive</w:t>
+      </w:r>
+    </w:p>
+    <w:p>
+      <w:pPr>
+        <w:pStyle w:val="ListParagraph"/>
+        <w:numPr>
+          <w:ilvl w:val="0"/>
+          <w:numId w:val="12"/>
+        </w:numPr>
+        <w:spacing w:line="360" w:lineRule="auto"/>
+        <w:ind w:left="284"/>
+        <w:rPr>
+          <w:b/>
+          <w:sz w:val="24"/>
+          <w:szCs w:val="28"/>
+        </w:rPr>
+      </w:pPr>
+      <w:r>
+        <w:rPr>
+          <w:b/>
+          <w:sz w:val="24"/>
+          <w:szCs w:val="28"/>
+        </w:rPr>
+        <w:t>State the number of unit test if applicable</w:t>
+      </w:r>
+    </w:p>
+    <w:p>
+      <w:pPr>
+        <w:pStyle w:val="ListParagraph"/>
+        <w:spacing w:line="360" w:lineRule="auto"/>
+        <w:ind w:left="284"/>
+        <w:rPr>
+          <w:b/>
+          <w:sz w:val="24"/>
+          <w:szCs w:val="28"/>
+        </w:rPr>
+      </w:pPr>
+    </w:p>
+    <w:p>
+      <w:pPr>
+        <w:pStyle w:val="ListParagraph"/>
+        <w:numPr>
+          <w:ilvl w:val="0"/>
+          <w:numId w:val="12"/>
+        </w:numPr>
+        <w:spacing w:line="360" w:lineRule="auto"/>
+        <w:ind w:left="284"/>
+        <w:rPr>
+          <w:b/>
+          <w:sz w:val="24"/>
+          <w:szCs w:val="28"/>
+        </w:rPr>
+      </w:pPr>
+      <w:r>
+        <w:rPr>
+          <w:b/>
+          <w:sz w:val="24"/>
+          <w:szCs w:val="28"/>
+        </w:rPr>
+        <w:t>Describe what raises the error</w:t>
+      </w:r>
+    </w:p>
+    <w:p>
+      <w:pPr>
+        <w:spacing w:line="360" w:lineRule="auto"/>
+        <w:rPr>
+          <w:sz w:val="24"/>
+          <w:szCs w:val="28"/>
+        </w:rPr>
+      </w:pPr>
+      <w:r>
+        <w:rPr>
+          <w:sz w:val="24"/>
+          <w:szCs w:val="28"/>
+        </w:rPr>
+        <w:t>The error lies in that it is not possible to know how many parameters this function will expect. For example, if I define two functions as follows:</w:t>
+      </w:r>
+    </w:p>
+    <w:p>
+      <w:pPr>
+        <w:spacing w:line="360" w:lineRule="auto"/>
+        <w:rPr>
+          <w:sz w:val="24"/>
+          <w:szCs w:val="28"/>
+        </w:rPr>
+      </w:pPr>
+      <w:r>
+        <w:rPr>
+          <w:sz w:val="24"/>
+          <w:szCs w:val="28"/>
+        </w:rPr>
+        <w:t xml:space="preserve">Foo &lt;- </w:t>
+      </w:r>
+      <w:proofErr w:type="gramStart"/>
+      <w:r>
+        <w:rPr>
+          <w:sz w:val="24"/>
+          <w:szCs w:val="28"/>
+        </w:rPr>
+        <w:t>function(</w:t>
+      </w:r>
+      <w:proofErr w:type="gramEnd"/>
+      <w:r>
+        <w:rPr>
+          <w:sz w:val="24"/>
+          <w:szCs w:val="28"/>
+        </w:rPr>
+        <w:t>x, y) {}</w:t>
+      </w:r>
+    </w:p>
+    <w:p>
+      <w:pPr>
+        <w:spacing w:line="360" w:lineRule="auto"/>
+        <w:rPr>
+          <w:sz w:val="24"/>
+          <w:szCs w:val="28"/>
+        </w:rPr>
+      </w:pPr>
+      <w:r>
+        <w:rPr>
+          <w:sz w:val="24"/>
+          <w:szCs w:val="28"/>
+        </w:rPr>
+        <w:t>Bar &lt;- function(x)</w:t>
+      </w:r>
+    </w:p>
+    <w:p>
+      <w:pPr>
+        <w:spacing w:line="360" w:lineRule="auto"/>
+        <w:rPr>
+          <w:sz w:val="24"/>
+          <w:szCs w:val="28"/>
+        </w:rPr>
+      </w:pPr>
+      <w:r>
+        <w:rPr>
+          <w:sz w:val="24"/>
+          <w:szCs w:val="28"/>
+        </w:rPr>
+        <w:t>Then I store them into the format required:</w:t>
+      </w:r>
+    </w:p>
+    <w:p>
+      <w:pPr>
+        <w:spacing w:line="360" w:lineRule="auto"/>
+        <w:rPr>
+          <w:sz w:val="24"/>
+          <w:szCs w:val="28"/>
+        </w:rPr>
+      </w:pPr>
+      <w:proofErr w:type="spellStart"/>
+      <w:r>
+        <w:rPr>
+          <w:sz w:val="24"/>
+          <w:szCs w:val="28"/>
+        </w:rPr>
+        <w:t>selectionMethod</w:t>
+      </w:r>
+      <w:proofErr w:type="spellEnd"/>
+      <w:r>
+        <w:rPr>
+          <w:sz w:val="24"/>
+          <w:szCs w:val="28"/>
+        </w:rPr>
+        <w:t xml:space="preserve"> &lt;- </w:t>
+      </w:r>
+      <w:proofErr w:type="gramStart"/>
+      <w:r>
+        <w:rPr>
+          <w:sz w:val="24"/>
+          <w:szCs w:val="28"/>
+        </w:rPr>
+        <w:t>list(</w:t>
+      </w:r>
+      <w:proofErr w:type="spellStart"/>
+      <w:proofErr w:type="gramEnd"/>
+      <w:r>
+        <w:rPr>
+          <w:sz w:val="24"/>
+          <w:szCs w:val="28"/>
+        </w:rPr>
+        <w:t>func</w:t>
+      </w:r>
+      <w:proofErr w:type="spellEnd"/>
+      <w:r>
+        <w:rPr>
+          <w:sz w:val="24"/>
+          <w:szCs w:val="28"/>
+        </w:rPr>
+        <w:t xml:space="preserve"> = Foo, c(population = NA, 10, 20))</w:t>
+      </w:r>
+    </w:p>
+    <w:p>
+      <w:pPr>
+        <w:spacing w:line="360" w:lineRule="auto"/>
+        <w:rPr>
+          <w:sz w:val="24"/>
+          <w:szCs w:val="28"/>
+        </w:rPr>
+      </w:pPr>
+      <w:proofErr w:type="spellStart"/>
+      <w:r>
+        <w:rPr>
+          <w:sz w:val="24"/>
+          <w:szCs w:val="28"/>
+        </w:rPr>
+        <w:t>selectionMethod</w:t>
+      </w:r>
+      <w:proofErr w:type="spellEnd"/>
+      <w:r>
+        <w:rPr>
+          <w:sz w:val="24"/>
+          <w:szCs w:val="28"/>
+        </w:rPr>
+        <w:t xml:space="preserve"> &lt;- </w:t>
+      </w:r>
+      <w:proofErr w:type="gramStart"/>
+      <w:r>
+        <w:rPr>
+          <w:sz w:val="24"/>
+          <w:szCs w:val="28"/>
+        </w:rPr>
+        <w:t>list(</w:t>
+      </w:r>
+      <w:proofErr w:type="spellStart"/>
+      <w:proofErr w:type="gramEnd"/>
+      <w:r>
+        <w:rPr>
+          <w:sz w:val="24"/>
+          <w:szCs w:val="28"/>
+        </w:rPr>
+        <w:t>func</w:t>
+      </w:r>
+      <w:proofErr w:type="spellEnd"/>
+      <w:r>
+        <w:rPr>
+          <w:sz w:val="24"/>
+          <w:szCs w:val="28"/>
+        </w:rPr>
+        <w:t xml:space="preserve"> = </w:t>
+      </w:r>
+      <w:r>
+        <w:rPr>
+          <w:sz w:val="24"/>
+          <w:szCs w:val="28"/>
+        </w:rPr>
+        <w:t>Bar</w:t>
+      </w:r>
+      <w:r>
+        <w:rPr>
+          <w:sz w:val="24"/>
+          <w:szCs w:val="28"/>
+        </w:rPr>
+        <w:t>, c(population = NA, 10))</w:t>
+      </w:r>
+    </w:p>
+    <w:p>
+      <w:pPr>
+        <w:spacing w:line="360" w:lineRule="auto"/>
+        <w:rPr>
+          <w:sz w:val="24"/>
+          <w:szCs w:val="28"/>
+        </w:rPr>
+      </w:pPr>
+      <w:r>
+        <w:rPr>
+          <w:sz w:val="24"/>
+          <w:szCs w:val="28"/>
+        </w:rPr>
+        <w:t>They are called by doing:</w:t>
+      </w:r>
+    </w:p>
+    <w:p>
+      <w:pPr>
+        <w:spacing w:line="360" w:lineRule="auto"/>
+        <w:rPr>
+          <w:sz w:val="24"/>
+          <w:szCs w:val="28"/>
+        </w:rPr>
+      </w:pPr>
+      <w:proofErr w:type="spellStart"/>
+      <w:r>
+        <w:rPr>
+          <w:sz w:val="24"/>
+          <w:szCs w:val="28"/>
+        </w:rPr>
+        <w:t>selectionMethod$</w:t>
+      </w:r>
+      <w:proofErr w:type="gramStart"/>
+      <w:r>
+        <w:rPr>
+          <w:sz w:val="24"/>
+          <w:szCs w:val="28"/>
+        </w:rPr>
+        <w:t>func</w:t>
+      </w:r>
+      <w:proofErr w:type="spellEnd"/>
+      <w:r>
+        <w:rPr>
+          <w:sz w:val="24"/>
+          <w:szCs w:val="28"/>
+        </w:rPr>
+        <w:t>(</w:t>
+      </w:r>
+      <w:proofErr w:type="gramEnd"/>
+      <w:r>
+        <w:rPr>
+          <w:sz w:val="24"/>
+          <w:szCs w:val="28"/>
+        </w:rPr>
+        <w:t>) and passing in the parameters but it is impossible to pass the parameters in this way since one of the functions requires one parameter and the other requires two. R will complain if too many parameters are provided to the function and handling a list of parameters can be messy inside of a function which also means the user would have to handle this.</w:t>
+      </w:r>
+    </w:p>
+    <w:p>
+      <w:pPr>
+        <w:spacing w:line="360" w:lineRule="auto"/>
+        <w:rPr>
+          <w:sz w:val="24"/>
+          <w:szCs w:val="28"/>
+        </w:rPr>
+      </w:pPr>
+    </w:p>
+    <w:p>
+      <w:pPr>
+        <w:spacing w:line="360" w:lineRule="auto"/>
+        <w:rPr>
+          <w:sz w:val="24"/>
+          <w:szCs w:val="28"/>
+        </w:rPr>
+      </w:pPr>
+    </w:p>
+    <w:p>
+      <w:pPr>
+        <w:pStyle w:val="ListParagraph"/>
+        <w:numPr>
+          <w:ilvl w:val="0"/>
+          <w:numId w:val="12"/>
+        </w:numPr>
+        <w:spacing w:line="360" w:lineRule="auto"/>
+        <w:ind w:left="284"/>
+        <w:rPr>
+          <w:b/>
+          <w:sz w:val="24"/>
+          <w:szCs w:val="28"/>
+        </w:rPr>
+      </w:pPr>
+      <w:r>
+        <w:rPr>
+          <w:b/>
+          <w:sz w:val="24"/>
+          <w:szCs w:val="28"/>
+        </w:rPr>
+        <w:t>Describe the steps taken to solve the issue</w:t>
+      </w:r>
+    </w:p>
+    <w:p>
+      <w:pPr>
+        <w:spacing w:line="360" w:lineRule="auto"/>
+        <w:rPr>
+          <w:sz w:val="24"/>
+          <w:szCs w:val="28"/>
+        </w:rPr>
+      </w:pPr>
+      <w:r>
+        <w:rPr>
+          <w:sz w:val="24"/>
+          <w:szCs w:val="28"/>
+        </w:rPr>
+        <w:t xml:space="preserve">I have went ahead as if this feature works and created a function </w:t>
+      </w:r>
+      <w:proofErr w:type="spellStart"/>
+      <w:proofErr w:type="gramStart"/>
+      <w:r>
+        <w:rPr>
+          <w:sz w:val="24"/>
+          <w:szCs w:val="28"/>
+        </w:rPr>
+        <w:t>validSelectionInput</w:t>
+      </w:r>
+      <w:proofErr w:type="spellEnd"/>
+      <w:r>
+        <w:rPr>
+          <w:sz w:val="24"/>
+          <w:szCs w:val="28"/>
+        </w:rPr>
+        <w:t>(</w:t>
+      </w:r>
+      <w:proofErr w:type="gramEnd"/>
+      <w:r>
+        <w:rPr>
+          <w:sz w:val="24"/>
+          <w:szCs w:val="28"/>
+        </w:rPr>
+        <w:t xml:space="preserve">) to check the structure of the input is correct. I have also </w:t>
+      </w:r>
+      <w:proofErr w:type="gramStart"/>
+      <w:r>
+        <w:rPr>
+          <w:sz w:val="24"/>
+          <w:szCs w:val="28"/>
+        </w:rPr>
+        <w:t>went</w:t>
+      </w:r>
+      <w:proofErr w:type="gramEnd"/>
+      <w:r>
+        <w:rPr>
+          <w:sz w:val="24"/>
+          <w:szCs w:val="28"/>
+        </w:rPr>
+        <w:t xml:space="preserve"> ahead as if this works where I call the selection method to use. The user is still able </w:t>
+      </w:r>
+      <w:r>
+        <w:rPr>
+          <w:sz w:val="24"/>
+          <w:szCs w:val="28"/>
+        </w:rPr>
+        <w:lastRenderedPageBreak/>
+        <w:t>to select a function to use and change the parameters but there must only be 2 parameters.</w:t>
+      </w:r>
       <w:bookmarkStart w:id="0" w:name="_GoBack"/>
       <w:bookmarkEnd w:id="0"/>
-    </w:p>
-    <w:p>
-      <w:pPr>
-        <w:pStyle w:val="ListParagraph"/>
-        <w:spacing w:line="360" w:lineRule="auto"/>
-        <w:ind w:left="-142"/>
-        <w:rPr>
-          <w:sz w:val="24"/>
-          <w:szCs w:val="28"/>
-        </w:rPr>
-      </w:pPr>
-    </w:p>
-    <w:p>
-      <w:pPr>
-        <w:spacing w:line="360" w:lineRule="auto"/>
-        <w:rPr>
-          <w:b/>
-          <w:sz w:val="24"/>
-          <w:szCs w:val="28"/>
-        </w:rPr>
-      </w:pPr>
     </w:p>
     <w:sectPr>
       <w:pgSz w:w="11906" w:h="16838"/>
@@ -5992,6 +6533,92 @@
 <file path=word/numbering.xml><?xml version="1.0" encoding="utf-8"?>
 <w:numbering xmlns:wpc="http://schemas.microsoft.com/office/word/2010/wordprocessingCanvas" xmlns:cx="http://schemas.microsoft.com/office/drawing/2014/chartex" xmlns:cx1="http://schemas.microsoft.com/office/drawing/2015/9/8/chartex" xmlns:cx2="http://schemas.microsoft.com/office/drawing/2015/10/21/chartex" xmlns:cx3="http://schemas.microsoft.com/office/drawing/2016/5/9/chartex" xmlns:cx4="http://schemas.microsoft.com/office/drawing/2016/5/10/chartex" xmlns:cx5="http://schemas.microsoft.com/office/drawing/2016/5/11/chartex" xmlns:cx6="http://schemas.microsoft.com/office/drawing/2016/5/12/chartex" xmlns:cx7="http://schemas.microsoft.com/office/drawing/2016/5/13/chartex" xmlns:cx8="http://schemas.microsoft.com/office/drawing/2016/5/14/chartex" xmlns:mc="http://schemas.openxmlformats.org/markup-compatibility/2006" xmlns:aink="http://schemas.microsoft.com/office/drawing/2016/ink" xmlns:am3d="http://schemas.microsoft.com/office/drawing/2017/model3d" xmlns:o="urn:schemas-microsoft-com:office:office" xmlns:r="http://schemas.openxmlformats.org/officeDocument/2006/relationships" xmlns:m="http://schemas.openxmlformats.org/officeDocument/2006/math" xmlns:v="urn:schemas-microsoft-com:vml" xmlns:wp14="http://schemas.microsoft.com/office/word/2010/wordprocessingDrawing" xmlns:wp="http://schemas.openxmlformats.org/drawingml/2006/wordprocessingDrawing" xmlns:w10="urn:schemas-microsoft-com:office:word" xmlns:w="http://schemas.openxmlformats.org/wordprocessingml/2006/main" xmlns:w14="http://schemas.microsoft.com/office/word/2010/wordml" xmlns:w15="http://schemas.microsoft.com/office/word/2012/wordml" xmlns:w16cid="http://schemas.microsoft.com/office/word/2016/wordml/cid" xmlns:w16se="http://schemas.microsoft.com/office/word/2015/wordml/symex" xmlns:wpg="http://schemas.microsoft.com/office/word/2010/wordprocessingGroup" xmlns:wpi="http://schemas.microsoft.com/office/word/2010/wordprocessingInk" xmlns:wne="http://schemas.microsoft.com/office/word/2006/wordml" xmlns:wps="http://schemas.microsoft.com/office/word/2010/wordprocessingShape" mc:Ignorable="w14 w15 w16se w16cid wp14">
   <w:abstractNum w:abstractNumId="0" w15:restartNumberingAfterBreak="0">
+    <w:nsid w:val="08874A2B"/>
+    <w:multiLevelType w:val="hybridMultilevel"/>
+    <w:tmpl w:val="B4F6DD94"/>
+    <w:lvl w:ilvl="0" w:tplc="0809000F">
+      <w:start w:val="1"/>
+      <w:numFmt w:val="decimal"/>
+      <w:lvlText w:val="%1."/>
+      <w:lvlJc w:val="left"/>
+      <w:pPr>
+        <w:ind w:left="720" w:hanging="360"/>
+      </w:pPr>
+    </w:lvl>
+    <w:lvl w:ilvl="1" w:tplc="08090019" w:tentative="1">
+      <w:start w:val="1"/>
+      <w:numFmt w:val="lowerLetter"/>
+      <w:lvlText w:val="%2."/>
+      <w:lvlJc w:val="left"/>
+      <w:pPr>
+        <w:ind w:left="1440" w:hanging="360"/>
+      </w:pPr>
+    </w:lvl>
+    <w:lvl w:ilvl="2" w:tplc="0809001B" w:tentative="1">
+      <w:start w:val="1"/>
+      <w:numFmt w:val="lowerRoman"/>
+      <w:lvlText w:val="%3."/>
+      <w:lvlJc w:val="right"/>
+      <w:pPr>
+        <w:ind w:left="2160" w:hanging="180"/>
+      </w:pPr>
+    </w:lvl>
+    <w:lvl w:ilvl="3" w:tplc="0809000F" w:tentative="1">
+      <w:start w:val="1"/>
+      <w:numFmt w:val="decimal"/>
+      <w:lvlText w:val="%4."/>
+      <w:lvlJc w:val="left"/>
+      <w:pPr>
+        <w:ind w:left="2880" w:hanging="360"/>
+      </w:pPr>
+    </w:lvl>
+    <w:lvl w:ilvl="4" w:tplc="08090019" w:tentative="1">
+      <w:start w:val="1"/>
+      <w:numFmt w:val="lowerLetter"/>
+      <w:lvlText w:val="%5."/>
+      <w:lvlJc w:val="left"/>
+      <w:pPr>
+        <w:ind w:left="3600" w:hanging="360"/>
+      </w:pPr>
+    </w:lvl>
+    <w:lvl w:ilvl="5" w:tplc="0809001B" w:tentative="1">
+      <w:start w:val="1"/>
+      <w:numFmt w:val="lowerRoman"/>
+      <w:lvlText w:val="%6."/>
+      <w:lvlJc w:val="right"/>
+      <w:pPr>
+        <w:ind w:left="4320" w:hanging="180"/>
+      </w:pPr>
+    </w:lvl>
+    <w:lvl w:ilvl="6" w:tplc="0809000F" w:tentative="1">
+      <w:start w:val="1"/>
+      <w:numFmt w:val="decimal"/>
+      <w:lvlText w:val="%7."/>
+      <w:lvlJc w:val="left"/>
+      <w:pPr>
+        <w:ind w:left="5040" w:hanging="360"/>
+      </w:pPr>
+    </w:lvl>
+    <w:lvl w:ilvl="7" w:tplc="08090019" w:tentative="1">
+      <w:start w:val="1"/>
+      <w:numFmt w:val="lowerLetter"/>
+      <w:lvlText w:val="%8."/>
+      <w:lvlJc w:val="left"/>
+      <w:pPr>
+        <w:ind w:left="5760" w:hanging="360"/>
+      </w:pPr>
+    </w:lvl>
+    <w:lvl w:ilvl="8" w:tplc="0809001B" w:tentative="1">
+      <w:start w:val="1"/>
+      <w:numFmt w:val="lowerRoman"/>
+      <w:lvlText w:val="%9."/>
+      <w:lvlJc w:val="right"/>
+      <w:pPr>
+        <w:ind w:left="6480" w:hanging="180"/>
+      </w:pPr>
+    </w:lvl>
+  </w:abstractNum>
+  <w:abstractNum w:abstractNumId="1" w15:restartNumberingAfterBreak="0">
     <w:nsid w:val="0E7F52B7"/>
     <w:multiLevelType w:val="hybridMultilevel"/>
     <w:tmpl w:val="B4F6DD94"/>
@@ -6077,7 +6704,7 @@
       </w:pPr>
     </w:lvl>
   </w:abstractNum>
-  <w:abstractNum w:abstractNumId="1" w15:restartNumberingAfterBreak="0">
+  <w:abstractNum w:abstractNumId="2" w15:restartNumberingAfterBreak="0">
     <w:nsid w:val="1BE26B3C"/>
     <w:multiLevelType w:val="hybridMultilevel"/>
     <w:tmpl w:val="B4F6DD94"/>
@@ -6163,7 +6790,7 @@
       </w:pPr>
     </w:lvl>
   </w:abstractNum>
-  <w:abstractNum w:abstractNumId="2" w15:restartNumberingAfterBreak="0">
+  <w:abstractNum w:abstractNumId="3" w15:restartNumberingAfterBreak="0">
     <w:nsid w:val="24DC3FE1"/>
     <w:multiLevelType w:val="hybridMultilevel"/>
     <w:tmpl w:val="AEB61488"/>
@@ -6249,7 +6876,7 @@
       </w:pPr>
     </w:lvl>
   </w:abstractNum>
-  <w:abstractNum w:abstractNumId="3" w15:restartNumberingAfterBreak="0">
+  <w:abstractNum w:abstractNumId="4" w15:restartNumberingAfterBreak="0">
     <w:nsid w:val="33C66C82"/>
     <w:multiLevelType w:val="hybridMultilevel"/>
     <w:tmpl w:val="B4F6DD94"/>
@@ -6335,7 +6962,7 @@
       </w:pPr>
     </w:lvl>
   </w:abstractNum>
-  <w:abstractNum w:abstractNumId="4" w15:restartNumberingAfterBreak="0">
+  <w:abstractNum w:abstractNumId="5" w15:restartNumberingAfterBreak="0">
     <w:nsid w:val="46445B2A"/>
     <w:multiLevelType w:val="hybridMultilevel"/>
     <w:tmpl w:val="6B8EAB44"/>
@@ -6424,7 +7051,7 @@
       </w:pPr>
     </w:lvl>
   </w:abstractNum>
-  <w:abstractNum w:abstractNumId="5" w15:restartNumberingAfterBreak="0">
+  <w:abstractNum w:abstractNumId="6" w15:restartNumberingAfterBreak="0">
     <w:nsid w:val="4A3C322B"/>
     <w:multiLevelType w:val="hybridMultilevel"/>
     <w:tmpl w:val="B4F6DD94"/>
@@ -6510,7 +7137,7 @@
       </w:pPr>
     </w:lvl>
   </w:abstractNum>
-  <w:abstractNum w:abstractNumId="6" w15:restartNumberingAfterBreak="0">
+  <w:abstractNum w:abstractNumId="7" w15:restartNumberingAfterBreak="0">
     <w:nsid w:val="524A3015"/>
     <w:multiLevelType w:val="hybridMultilevel"/>
     <w:tmpl w:val="B4F6DD94"/>
@@ -6596,7 +7223,7 @@
       </w:pPr>
     </w:lvl>
   </w:abstractNum>
-  <w:abstractNum w:abstractNumId="7" w15:restartNumberingAfterBreak="0">
+  <w:abstractNum w:abstractNumId="8" w15:restartNumberingAfterBreak="0">
     <w:nsid w:val="55ED3FAE"/>
     <w:multiLevelType w:val="hybridMultilevel"/>
     <w:tmpl w:val="B4F6DD94"/>
@@ -6682,7 +7309,7 @@
       </w:pPr>
     </w:lvl>
   </w:abstractNum>
-  <w:abstractNum w:abstractNumId="8" w15:restartNumberingAfterBreak="0">
+  <w:abstractNum w:abstractNumId="9" w15:restartNumberingAfterBreak="0">
     <w:nsid w:val="605D0EBD"/>
     <w:multiLevelType w:val="hybridMultilevel"/>
     <w:tmpl w:val="B4F6DD94"/>
@@ -6768,7 +7395,7 @@
       </w:pPr>
     </w:lvl>
   </w:abstractNum>
-  <w:abstractNum w:abstractNumId="9" w15:restartNumberingAfterBreak="0">
+  <w:abstractNum w:abstractNumId="10" w15:restartNumberingAfterBreak="0">
     <w:nsid w:val="60CF21A0"/>
     <w:multiLevelType w:val="hybridMultilevel"/>
     <w:tmpl w:val="B4F6DD94"/>
@@ -6854,7 +7481,7 @@
       </w:pPr>
     </w:lvl>
   </w:abstractNum>
-  <w:abstractNum w:abstractNumId="10" w15:restartNumberingAfterBreak="0">
+  <w:abstractNum w:abstractNumId="11" w15:restartNumberingAfterBreak="0">
     <w:nsid w:val="654857C6"/>
     <w:multiLevelType w:val="hybridMultilevel"/>
     <w:tmpl w:val="B4F6DD94"/>
@@ -6941,36 +7568,39 @@
     </w:lvl>
   </w:abstractNum>
   <w:num w:numId="1">
+    <w:abstractNumId w:val="6"/>
+  </w:num>
+  <w:num w:numId="2">
+    <w:abstractNumId w:val="7"/>
+  </w:num>
+  <w:num w:numId="3">
+    <w:abstractNumId w:val="3"/>
+  </w:num>
+  <w:num w:numId="4">
     <w:abstractNumId w:val="5"/>
   </w:num>
-  <w:num w:numId="2">
-    <w:abstractNumId w:val="6"/>
+  <w:num w:numId="5">
+    <w:abstractNumId w:val="10"/>
   </w:num>
-  <w:num w:numId="3">
+  <w:num w:numId="6">
     <w:abstractNumId w:val="2"/>
   </w:num>
-  <w:num w:numId="4">
+  <w:num w:numId="7">
+    <w:abstractNumId w:val="8"/>
+  </w:num>
+  <w:num w:numId="8">
+    <w:abstractNumId w:val="9"/>
+  </w:num>
+  <w:num w:numId="9">
+    <w:abstractNumId w:val="11"/>
+  </w:num>
+  <w:num w:numId="10">
     <w:abstractNumId w:val="4"/>
   </w:num>
-  <w:num w:numId="5">
-    <w:abstractNumId w:val="9"/>
-  </w:num>
-  <w:num w:numId="6">
+  <w:num w:numId="11">
     <w:abstractNumId w:val="1"/>
   </w:num>
-  <w:num w:numId="7">
-    <w:abstractNumId w:val="7"/>
-  </w:num>
-  <w:num w:numId="8">
-    <w:abstractNumId w:val="8"/>
-  </w:num>
-  <w:num w:numId="9">
-    <w:abstractNumId w:val="10"/>
-  </w:num>
-  <w:num w:numId="10">
-    <w:abstractNumId w:val="3"/>
-  </w:num>
-  <w:num w:numId="11">
+  <w:num w:numId="12">
     <w:abstractNumId w:val="0"/>
   </w:num>
 </w:numbering>

</xml_diff>